<commit_message>
ADD Temas Materail Comp / Italic / DI Word Update
</commit_message>
<xml_diff>
--- a/fuentes/DI_CF1.docx
+++ b/fuentes/DI_CF1.docx
@@ -1,6 +1,6 @@
 
 <file path=word/document.xml><?xml version="1.0" encoding="utf-8"?>
-<w:document xmlns:wpc="http://schemas.microsoft.com/office/word/2010/wordprocessingCanvas" xmlns:cx="http://schemas.microsoft.com/office/drawing/2014/chartex" xmlns:cx1="http://schemas.microsoft.com/office/drawing/2015/9/8/chartex" xmlns:cx2="http://schemas.microsoft.com/office/drawing/2015/10/21/chartex" xmlns:cx3="http://schemas.microsoft.com/office/drawing/2016/5/9/chartex" xmlns:cx4="http://schemas.microsoft.com/office/drawing/2016/5/10/chartex" xmlns:cx5="http://schemas.microsoft.com/office/drawing/2016/5/11/chartex" xmlns:cx6="http://schemas.microsoft.com/office/drawing/2016/5/12/chartex" xmlns:cx7="http://schemas.microsoft.com/office/drawing/2016/5/13/chartex" xmlns:cx8="http://schemas.microsoft.com/office/drawing/2016/5/14/chartex" xmlns:mc="http://schemas.openxmlformats.org/markup-compatibility/2006" xmlns:aink="http://schemas.microsoft.com/office/drawing/2016/ink" xmlns:am3d="http://schemas.microsoft.com/office/drawing/2017/model3d" xmlns:o="urn:schemas-microsoft-com:office:office" xmlns:oel="http://schemas.microsoft.com/office/2019/extlst" xmlns:r="http://schemas.openxmlformats.org/officeDocument/2006/relationships" xmlns:m="http://schemas.openxmlformats.org/officeDocument/2006/math" xmlns:v="urn:schemas-microsoft-com:vml" xmlns:wp14="http://schemas.microsoft.com/office/word/2010/wordprocessingDrawing" xmlns:wp="http://schemas.openxmlformats.org/drawingml/2006/wordprocessingDrawing" xmlns:w10="urn:schemas-microsoft-com:office:word" xmlns:w="http://schemas.openxmlformats.org/wordprocessingml/2006/main" xmlns:w14="http://schemas.microsoft.com/office/word/2010/wordml" xmlns:w15="http://schemas.microsoft.com/office/word/2012/wordml" xmlns:w16cex="http://schemas.microsoft.com/office/word/2018/wordml/cex" xmlns:w16cid="http://schemas.microsoft.com/office/word/2016/wordml/cid" xmlns:w16="http://schemas.microsoft.com/office/word/2018/wordml" xmlns:w16du="http://schemas.microsoft.com/office/word/2023/wordml/word16du" xmlns:w16sdtdh="http://schemas.microsoft.com/office/word/2020/wordml/sdtdatahash" xmlns:w16se="http://schemas.microsoft.com/office/word/2015/wordml/symex" xmlns:wpg="http://schemas.microsoft.com/office/word/2010/wordprocessingGroup" xmlns:wpi="http://schemas.microsoft.com/office/word/2010/wordprocessingInk" xmlns:wne="http://schemas.microsoft.com/office/word/2006/wordml" xmlns:wps="http://schemas.microsoft.com/office/word/2010/wordprocessingShape" xmlns:a="http://schemas.openxmlformats.org/drawingml/2006/main" xmlns:pic="http://schemas.openxmlformats.org/drawingml/2006/picture" mc:Ignorable="w14 w15 w16se w16cid w16 w16cex w16sdtdh w16du wp14">
+<w:document xmlns:wpc="http://schemas.microsoft.com/office/word/2010/wordprocessingCanvas" xmlns:cx="http://schemas.microsoft.com/office/drawing/2014/chartex" xmlns:cx1="http://schemas.microsoft.com/office/drawing/2015/9/8/chartex" xmlns:cx2="http://schemas.microsoft.com/office/drawing/2015/10/21/chartex" xmlns:cx3="http://schemas.microsoft.com/office/drawing/2016/5/9/chartex" xmlns:cx4="http://schemas.microsoft.com/office/drawing/2016/5/10/chartex" xmlns:cx5="http://schemas.microsoft.com/office/drawing/2016/5/11/chartex" xmlns:cx6="http://schemas.microsoft.com/office/drawing/2016/5/12/chartex" xmlns:cx7="http://schemas.microsoft.com/office/drawing/2016/5/13/chartex" xmlns:cx8="http://schemas.microsoft.com/office/drawing/2016/5/14/chartex" xmlns:mc="http://schemas.openxmlformats.org/markup-compatibility/2006" xmlns:aink="http://schemas.microsoft.com/office/drawing/2016/ink" xmlns:am3d="http://schemas.microsoft.com/office/drawing/2017/model3d" xmlns:o="urn:schemas-microsoft-com:office:office" xmlns:oel="http://schemas.microsoft.com/office/2019/extlst" xmlns:r="http://schemas.openxmlformats.org/officeDocument/2006/relationships" xmlns:m="http://schemas.openxmlformats.org/officeDocument/2006/math" xmlns:v="urn:schemas-microsoft-com:vml" xmlns:wp14="http://schemas.microsoft.com/office/word/2010/wordprocessingDrawing" xmlns:wp="http://schemas.openxmlformats.org/drawingml/2006/wordprocessingDrawing" xmlns:w10="urn:schemas-microsoft-com:office:word" xmlns:w="http://schemas.openxmlformats.org/wordprocessingml/2006/main" xmlns:w14="http://schemas.microsoft.com/office/word/2010/wordml" xmlns:w15="http://schemas.microsoft.com/office/word/2012/wordml" xmlns:w16cex="http://schemas.microsoft.com/office/word/2018/wordml/cex" xmlns:w16cid="http://schemas.microsoft.com/office/word/2016/wordml/cid" xmlns:w16="http://schemas.microsoft.com/office/word/2018/wordml" xmlns:w16sdtdh="http://schemas.microsoft.com/office/word/2020/wordml/sdtdatahash" xmlns:w16se="http://schemas.microsoft.com/office/word/2015/wordml/symex" xmlns:wpg="http://schemas.microsoft.com/office/word/2010/wordprocessingGroup" xmlns:wpi="http://schemas.microsoft.com/office/word/2010/wordprocessingInk" xmlns:wne="http://schemas.microsoft.com/office/word/2006/wordml" xmlns:wps="http://schemas.microsoft.com/office/word/2010/wordprocessingShape" xmlns:a="http://schemas.openxmlformats.org/drawingml/2006/main" xmlns:pic="http://schemas.openxmlformats.org/drawingml/2006/picture" mc:Ignorable="w14 w15 w16se w16cid w16 w16cex w16sdtdh wp14">
   <w:body>
     <w:p>
       <w:pPr>
@@ -16,6 +16,7 @@
           <w:id w:val="1528707016"/>
           <w:showingPlcHdr/>
         </w:sdtPr>
+        <w:sdtEndPr/>
         <w:sdtContent>
           <w:r>
             <w:t xml:space="preserve">     </w:t>
@@ -137,23 +138,7 @@
                 <w:b w:val="0"/>
                 <w:lang w:val="es-ES"/>
               </w:rPr>
-              <w:t xml:space="preserve">Guía 001 Diagnóstico y </w:t>
-            </w:r>
-            <w:proofErr w:type="spellStart"/>
-            <w:r>
-              <w:rPr>
-                <w:b w:val="0"/>
-                <w:lang w:val="es-ES"/>
-              </w:rPr>
-              <w:t>Brief</w:t>
-            </w:r>
-            <w:proofErr w:type="spellEnd"/>
-            <w:r>
-              <w:rPr>
-                <w:b w:val="0"/>
-                <w:lang w:val="es-ES"/>
-              </w:rPr>
-              <w:t xml:space="preserve"> </w:t>
+              <w:t xml:space="preserve">Guía 001 Diagnóstico y Brief </w:t>
             </w:r>
           </w:p>
         </w:tc>
@@ -194,23 +179,7 @@
                 <w:b w:val="0"/>
                 <w:lang w:val="es-ES"/>
               </w:rPr>
-              <w:t xml:space="preserve">001 </w:t>
-            </w:r>
-            <w:proofErr w:type="gramStart"/>
-            <w:r>
-              <w:rPr>
-                <w:b w:val="0"/>
-                <w:lang w:val="es-ES"/>
-              </w:rPr>
-              <w:t>Investigación</w:t>
-            </w:r>
-            <w:proofErr w:type="gramEnd"/>
-            <w:r>
-              <w:rPr>
-                <w:b w:val="0"/>
-                <w:lang w:val="es-ES"/>
-              </w:rPr>
-              <w:t xml:space="preserve"> Publicitaria</w:t>
+              <w:t>001 Investigación Publicitaria</w:t>
             </w:r>
           </w:p>
         </w:tc>
@@ -312,7 +281,7 @@
                     </wp:anchor>
                   </w:drawing>
                 </mc:Choice>
-                <mc:Fallback>
+                <mc:Fallback xmlns:w16du="http://schemas.microsoft.com/office/word/2023/wordml/word16du" xmlns:a="http://schemas.openxmlformats.org/drawingml/2006/main" xmlns:pic="http://schemas.openxmlformats.org/drawingml/2006/picture">
                   <w:pict>
                     <v:roundrect id="Rectángulo: esquinas redondeadas 1" style="position:absolute;margin-left:-1.15pt;margin-top:.6pt;width:315.75pt;height:105pt;z-index:251659264;visibility:visible;mso-wrap-style:square;mso-wrap-distance-left:9pt;mso-wrap-distance-top:0;mso-wrap-distance-right:9pt;mso-wrap-distance-bottom:0;mso-position-horizontal:absolute;mso-position-horizontal-relative:text;mso-position-vertical:absolute;mso-position-vertical-relative:text;v-text-anchor:middle" o:spid="_x0000_s1026" filled="f" strokecolor="red" strokeweight="3pt" arcsize="10923f" w14:anchorId="509F9D6E" o:gfxdata="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">
                       <v:shadow on="t" color="black" opacity="22937f" offset="0,.63889mm" origin=",.5"/>
@@ -1161,296 +1130,91 @@
               <w:rPr>
                 <w:lang w:val="es-ES"/>
               </w:rPr>
-              <w:t xml:space="preserve">1911: J. George Frederick estableció una firma de investigación llamada de </w:t>
-            </w:r>
-            <w:proofErr w:type="spellStart"/>
+              <w:t>1911: J. George Frederick estableció una firma de investigación llamada de Bussiness Bourne.</w:t>
+            </w:r>
+          </w:p>
+          <w:p>
+            <w:pPr>
+              <w:pStyle w:val="Normal1"/>
+            </w:pPr>
+          </w:p>
+          <w:p>
+            <w:pPr>
+              <w:pStyle w:val="Normal1"/>
+            </w:pPr>
+            <w:r>
+              <w:t>1911 – 1914: empresas de publicidad y marcas comerciales crean departamentos de investigación de mercados.</w:t>
+            </w:r>
+          </w:p>
+          <w:p>
+            <w:pPr>
+              <w:pStyle w:val="Normal1"/>
+            </w:pPr>
+          </w:p>
+          <w:p>
+            <w:pPr>
+              <w:pStyle w:val="Normal1"/>
+            </w:pPr>
             <w:r>
               <w:rPr>
                 <w:lang w:val="es-ES"/>
               </w:rPr>
-              <w:t>Bussiness</w:t>
-            </w:r>
-            <w:proofErr w:type="spellEnd"/>
+              <w:t>1915: crean el Department of Commercial Research (Departamento de Investigación Comercial) de la United States Rubber y contratan al Dr. Paul H. Nystrom para su manejo.</w:t>
+            </w:r>
+          </w:p>
+          <w:p>
+            <w:pPr>
+              <w:pStyle w:val="Normal1"/>
+            </w:pPr>
+          </w:p>
+          <w:p>
+            <w:pPr>
+              <w:pStyle w:val="Normal1"/>
+            </w:pPr>
             <w:r>
               <w:rPr>
                 <w:lang w:val="es-ES"/>
               </w:rPr>
-              <w:t xml:space="preserve"> </w:t>
-            </w:r>
-            <w:proofErr w:type="spellStart"/>
-            <w:r>
-              <w:rPr>
-                <w:lang w:val="es-ES"/>
-              </w:rPr>
-              <w:t>Bourne</w:t>
-            </w:r>
-            <w:proofErr w:type="spellEnd"/>
-            <w:r>
-              <w:rPr>
-                <w:lang w:val="es-ES"/>
-              </w:rPr>
-              <w:t>.</w:t>
-            </w:r>
-          </w:p>
-          <w:p>
-            <w:pPr>
-              <w:pStyle w:val="Normal1"/>
-            </w:pPr>
-          </w:p>
-          <w:p>
-            <w:pPr>
-              <w:pStyle w:val="Normal1"/>
-            </w:pPr>
-            <w:r>
-              <w:t>1911 – 1914: empresas de publicidad y marcas comerciales crean departamentos de investigación de mercados.</w:t>
-            </w:r>
-          </w:p>
-          <w:p>
-            <w:pPr>
-              <w:pStyle w:val="Normal1"/>
-            </w:pPr>
-          </w:p>
-          <w:p>
-            <w:pPr>
-              <w:pStyle w:val="Normal1"/>
-            </w:pPr>
-            <w:r>
-              <w:rPr>
-                <w:lang w:val="es-ES"/>
-              </w:rPr>
-              <w:t xml:space="preserve">1915: crean el </w:t>
-            </w:r>
-            <w:proofErr w:type="spellStart"/>
-            <w:r>
-              <w:rPr>
-                <w:lang w:val="es-ES"/>
-              </w:rPr>
-              <w:t>Department</w:t>
-            </w:r>
-            <w:proofErr w:type="spellEnd"/>
-            <w:r>
-              <w:rPr>
-                <w:lang w:val="es-ES"/>
-              </w:rPr>
-              <w:t xml:space="preserve"> </w:t>
-            </w:r>
-            <w:proofErr w:type="spellStart"/>
-            <w:r>
-              <w:rPr>
-                <w:lang w:val="es-ES"/>
-              </w:rPr>
-              <w:t>of</w:t>
-            </w:r>
-            <w:proofErr w:type="spellEnd"/>
-            <w:r>
-              <w:rPr>
-                <w:lang w:val="es-ES"/>
-              </w:rPr>
-              <w:t xml:space="preserve"> </w:t>
-            </w:r>
-            <w:proofErr w:type="spellStart"/>
-            <w:r>
-              <w:rPr>
-                <w:lang w:val="es-ES"/>
-              </w:rPr>
-              <w:t>Commercial</w:t>
-            </w:r>
-            <w:proofErr w:type="spellEnd"/>
-            <w:r>
-              <w:rPr>
-                <w:lang w:val="es-ES"/>
-              </w:rPr>
-              <w:t xml:space="preserve"> </w:t>
-            </w:r>
-            <w:proofErr w:type="spellStart"/>
-            <w:r>
-              <w:rPr>
-                <w:lang w:val="es-ES"/>
-              </w:rPr>
-              <w:t>Research</w:t>
-            </w:r>
-            <w:proofErr w:type="spellEnd"/>
-            <w:r>
-              <w:rPr>
-                <w:lang w:val="es-ES"/>
-              </w:rPr>
-              <w:t xml:space="preserve"> (Departamento de Investigación Comercial) de la </w:t>
-            </w:r>
-            <w:proofErr w:type="spellStart"/>
-            <w:r>
-              <w:rPr>
-                <w:lang w:val="es-ES"/>
-              </w:rPr>
-              <w:t>United</w:t>
-            </w:r>
-            <w:proofErr w:type="spellEnd"/>
-            <w:r>
-              <w:rPr>
-                <w:lang w:val="es-ES"/>
-              </w:rPr>
-              <w:t xml:space="preserve"> </w:t>
-            </w:r>
-            <w:proofErr w:type="spellStart"/>
-            <w:r>
-              <w:rPr>
-                <w:lang w:val="es-ES"/>
-              </w:rPr>
-              <w:t>States</w:t>
-            </w:r>
-            <w:proofErr w:type="spellEnd"/>
-            <w:r>
-              <w:rPr>
-                <w:lang w:val="es-ES"/>
-              </w:rPr>
-              <w:t xml:space="preserve"> </w:t>
-            </w:r>
-            <w:proofErr w:type="spellStart"/>
-            <w:r>
-              <w:rPr>
-                <w:lang w:val="es-ES"/>
-              </w:rPr>
-              <w:t>Rubber</w:t>
-            </w:r>
-            <w:proofErr w:type="spellEnd"/>
-            <w:r>
-              <w:rPr>
-                <w:lang w:val="es-ES"/>
-              </w:rPr>
-              <w:t xml:space="preserve"> y </w:t>
-            </w:r>
-            <w:r>
-              <w:rPr>
-                <w:lang w:val="es-ES"/>
-              </w:rPr>
-              <w:lastRenderedPageBreak/>
-              <w:t xml:space="preserve">contratan al Dr. Paul H. </w:t>
-            </w:r>
-            <w:proofErr w:type="spellStart"/>
-            <w:r>
-              <w:rPr>
-                <w:lang w:val="es-ES"/>
-              </w:rPr>
-              <w:t>Nystrom</w:t>
-            </w:r>
-            <w:proofErr w:type="spellEnd"/>
-            <w:r>
-              <w:rPr>
-                <w:lang w:val="es-ES"/>
-              </w:rPr>
-              <w:t xml:space="preserve"> para su manejo.</w:t>
-            </w:r>
-          </w:p>
-          <w:p>
-            <w:pPr>
-              <w:pStyle w:val="Normal1"/>
-            </w:pPr>
-          </w:p>
-          <w:p>
-            <w:pPr>
-              <w:pStyle w:val="Normal1"/>
-            </w:pPr>
-            <w:r>
-              <w:rPr>
-                <w:lang w:val="es-ES"/>
-              </w:rPr>
               <w:t xml:space="preserve">1921: se publicó </w:t>
             </w:r>
-            <w:proofErr w:type="spellStart"/>
             <w:r>
               <w:rPr>
                 <w:i/>
                 <w:iCs/>
                 <w:lang w:val="es-ES"/>
               </w:rPr>
-              <w:t>Market</w:t>
-            </w:r>
-            <w:proofErr w:type="spellEnd"/>
+              <w:t>Market Analysis</w:t>
+            </w:r>
+            <w:r>
+              <w:rPr>
+                <w:lang w:val="es-ES"/>
+              </w:rPr>
+              <w:t xml:space="preserve"> de Percival White, que fue el primer libro de investigación en ganar un alto número de lectores y del que se hicieron varias ediciones.</w:t>
+            </w:r>
+          </w:p>
+          <w:p>
+            <w:pPr>
+              <w:pStyle w:val="Normal1"/>
+            </w:pPr>
+          </w:p>
+          <w:p>
+            <w:pPr>
+              <w:pStyle w:val="Normal1"/>
+            </w:pPr>
+            <w:r>
+              <w:rPr>
+                <w:lang w:val="es-ES"/>
+              </w:rPr>
+              <w:t xml:space="preserve">1937: se publicó </w:t>
+            </w:r>
             <w:r>
               <w:rPr>
                 <w:i/>
                 <w:iCs/>
                 <w:lang w:val="es-ES"/>
               </w:rPr>
-              <w:t xml:space="preserve"> </w:t>
-            </w:r>
-            <w:proofErr w:type="spellStart"/>
-            <w:r>
-              <w:rPr>
-                <w:i/>
-                <w:iCs/>
-                <w:lang w:val="es-ES"/>
-              </w:rPr>
-              <w:t>Analysis</w:t>
-            </w:r>
-            <w:proofErr w:type="spellEnd"/>
-            <w:r>
-              <w:rPr>
-                <w:lang w:val="es-ES"/>
-              </w:rPr>
-              <w:t xml:space="preserve"> de Percival White, que fue el primer libro de investigación en ganar un alto número de lectores y del que se hicieron varias ediciones.</w:t>
-            </w:r>
-          </w:p>
-          <w:p>
-            <w:pPr>
-              <w:pStyle w:val="Normal1"/>
-            </w:pPr>
-          </w:p>
-          <w:p>
-            <w:pPr>
-              <w:pStyle w:val="Normal1"/>
-            </w:pPr>
-            <w:r>
-              <w:rPr>
-                <w:lang w:val="es-ES"/>
-              </w:rPr>
-              <w:t xml:space="preserve">1937: se publicó </w:t>
-            </w:r>
-            <w:proofErr w:type="spellStart"/>
-            <w:r>
-              <w:rPr>
-                <w:i/>
-                <w:iCs/>
-                <w:lang w:val="es-ES"/>
-              </w:rPr>
-              <w:t>Market</w:t>
-            </w:r>
-            <w:proofErr w:type="spellEnd"/>
-            <w:r>
-              <w:rPr>
-                <w:i/>
-                <w:iCs/>
-                <w:lang w:val="es-ES"/>
-              </w:rPr>
-              <w:t xml:space="preserve"> </w:t>
-            </w:r>
-            <w:proofErr w:type="spellStart"/>
-            <w:r>
-              <w:rPr>
-                <w:i/>
-                <w:iCs/>
-                <w:lang w:val="es-ES"/>
-              </w:rPr>
-              <w:t>Research</w:t>
-            </w:r>
-            <w:proofErr w:type="spellEnd"/>
-            <w:r>
-              <w:rPr>
-                <w:i/>
-                <w:iCs/>
-                <w:lang w:val="es-ES"/>
-              </w:rPr>
-              <w:t xml:space="preserve"> and </w:t>
-            </w:r>
-            <w:proofErr w:type="spellStart"/>
-            <w:r>
-              <w:rPr>
-                <w:i/>
-                <w:iCs/>
-                <w:lang w:val="es-ES"/>
-              </w:rPr>
-              <w:t>Analysis</w:t>
-            </w:r>
-            <w:proofErr w:type="spellEnd"/>
+              <w:t>Market Research and Analysis</w:t>
+            </w:r>
             <w:r>
               <w:rPr>
                 <w:lang w:val="es-ES"/>
@@ -1543,11 +1307,7 @@
               </w:rPr>
             </w:pPr>
             <w:r>
-              <w:t xml:space="preserve">2002: el Dr. Ale Smith, ganador del premio Nobel en economía, acuña el término </w:t>
-            </w:r>
-            <w:r>
-              <w:lastRenderedPageBreak/>
-              <w:t>Neuromarketing por el uso de tecnologías médicas en el estudio del comportamiento de los consumidores.</w:t>
+              <w:t>2002: el Dr. Ale Smith, ganador del premio Nobel en economía, acuña el término Neuromarketing por el uso de tecnologías médicas en el estudio del comportamiento de los consumidores.</w:t>
             </w:r>
           </w:p>
         </w:tc>
@@ -1568,7 +1328,6 @@
               <w:ind w:right="-54"/>
             </w:pPr>
             <w:r>
-              <w:lastRenderedPageBreak/>
               <w:t xml:space="preserve">Se </w:t>
             </w:r>
             <w:commentRangeStart w:id="3"/>
@@ -1623,35 +1382,7 @@
               <w:rPr>
                 <w:lang w:val="es-ES"/>
               </w:rPr>
-              <w:t xml:space="preserve">Incluir las imágenes relacionadas con cada uno de los eventos que se presentaron </w:t>
-            </w:r>
-            <w:proofErr w:type="gramStart"/>
-            <w:r>
-              <w:rPr>
-                <w:lang w:val="es-ES"/>
-              </w:rPr>
-              <w:t>de acuerdo a</w:t>
-            </w:r>
-            <w:proofErr w:type="gramEnd"/>
-            <w:r>
-              <w:rPr>
-                <w:lang w:val="es-ES"/>
-              </w:rPr>
-              <w:t xml:space="preserve"> lo que se propone en este </w:t>
-            </w:r>
-            <w:proofErr w:type="spellStart"/>
-            <w:r>
-              <w:rPr>
-                <w:lang w:val="es-ES"/>
-              </w:rPr>
-              <w:t>guión</w:t>
-            </w:r>
-            <w:proofErr w:type="spellEnd"/>
-            <w:r>
-              <w:rPr>
-                <w:lang w:val="es-ES"/>
-              </w:rPr>
-              <w:t>.</w:t>
+              <w:t>Incluir las imágenes relacionadas con cada uno de los eventos que se presentaron de acuerdo a lo que se propone en este guión.</w:t>
             </w:r>
           </w:p>
           <w:p>
@@ -1744,7 +1475,6 @@
                 <w:sz w:val="22"/>
                 <w:szCs w:val="22"/>
               </w:rPr>
-              <w:lastRenderedPageBreak/>
               <w:t>Los enlaces de las imágenes de cada fecha son:</w:t>
             </w:r>
           </w:p>
@@ -1999,7 +1729,6 @@
               </w:rPr>
               <w:t xml:space="preserve"> </w:t>
             </w:r>
-            <w:proofErr w:type="spellStart"/>
             <w:r>
               <w:rPr>
                 <w:b w:val="0"/>
@@ -2008,31 +1737,8 @@
                 <w:szCs w:val="22"/>
                 <w:lang w:val="es-ES"/>
               </w:rPr>
-              <w:t>Market</w:t>
-            </w:r>
-            <w:proofErr w:type="spellEnd"/>
-            <w:r>
-              <w:rPr>
-                <w:b w:val="0"/>
-                <w:color w:val="000000" w:themeColor="text1"/>
-                <w:sz w:val="22"/>
-                <w:szCs w:val="22"/>
-                <w:lang w:val="es-ES"/>
-              </w:rPr>
-              <w:t xml:space="preserve"> </w:t>
-            </w:r>
-            <w:proofErr w:type="spellStart"/>
-            <w:r>
-              <w:rPr>
-                <w:b w:val="0"/>
-                <w:color w:val="000000" w:themeColor="text1"/>
-                <w:sz w:val="22"/>
-                <w:szCs w:val="22"/>
-                <w:lang w:val="es-ES"/>
-              </w:rPr>
-              <w:t>Analysis</w:t>
-            </w:r>
-            <w:proofErr w:type="spellEnd"/>
+              <w:t>Market Analysis</w:t>
+            </w:r>
           </w:p>
           <w:p>
             <w:pPr>
@@ -2113,7 +1819,6 @@
               </w:rPr>
               <w:t xml:space="preserve"> </w:t>
             </w:r>
-            <w:proofErr w:type="spellStart"/>
             <w:r>
               <w:rPr>
                 <w:b w:val="0"/>
@@ -2122,40 +1827,7 @@
                 <w:szCs w:val="22"/>
                 <w:lang w:val="es-ES"/>
               </w:rPr>
-              <w:t>Market</w:t>
-            </w:r>
-            <w:proofErr w:type="spellEnd"/>
-            <w:r>
-              <w:rPr>
-                <w:b w:val="0"/>
-                <w:color w:val="000000" w:themeColor="text1"/>
-                <w:sz w:val="22"/>
-                <w:szCs w:val="22"/>
-                <w:lang w:val="es-ES"/>
-              </w:rPr>
-              <w:t xml:space="preserve"> </w:t>
-            </w:r>
-            <w:proofErr w:type="spellStart"/>
-            <w:r>
-              <w:rPr>
-                <w:b w:val="0"/>
-                <w:color w:val="000000" w:themeColor="text1"/>
-                <w:sz w:val="22"/>
-                <w:szCs w:val="22"/>
-                <w:lang w:val="es-ES"/>
-              </w:rPr>
-              <w:t>Research</w:t>
-            </w:r>
-            <w:proofErr w:type="spellEnd"/>
-            <w:r>
-              <w:rPr>
-                <w:b w:val="0"/>
-                <w:color w:val="000000" w:themeColor="text1"/>
-                <w:sz w:val="22"/>
-                <w:szCs w:val="22"/>
-                <w:lang w:val="es-ES"/>
-              </w:rPr>
-              <w:t>.</w:t>
+              <w:t>Market Research.</w:t>
             </w:r>
           </w:p>
           <w:p>
@@ -2642,7 +2314,7 @@
               </wp:anchor>
             </w:drawing>
           </mc:Choice>
-          <mc:Fallback>
+          <mc:Fallback xmlns:w16du="http://schemas.microsoft.com/office/word/2023/wordml/word16du" xmlns:a="http://schemas.openxmlformats.org/drawingml/2006/main" xmlns:pic="http://schemas.openxmlformats.org/drawingml/2006/picture">
             <w:pict>
               <v:roundrect id="Rectángulo: esquinas redondeadas 2" style="position:absolute;margin-left:-.45pt;margin-top:45.8pt;width:511.5pt;height:42.75pt;z-index:251660288;visibility:visible;mso-wrap-style:square;mso-wrap-distance-left:9pt;mso-wrap-distance-top:0;mso-wrap-distance-right:9pt;mso-wrap-distance-bottom:0;mso-position-horizontal:absolute;mso-position-horizontal-relative:text;mso-position-vertical:absolute;mso-position-vertical-relative:text;v-text-anchor:middle" o:spid="_x0000_s1026" filled="f" strokecolor="red" strokeweight="2.25pt" arcsize="10923f" w14:anchorId="79ECB71D" o:gfxdata="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">
                 <v:shadow on="t" color="black" opacity="22937f" offset="0,.63889mm" origin=",.5"/>
@@ -2780,7 +2452,7 @@
               </wp:anchor>
             </w:drawing>
           </mc:Choice>
-          <mc:Fallback>
+          <mc:Fallback xmlns:w16du="http://schemas.microsoft.com/office/word/2023/wordml/word16du" xmlns:a="http://schemas.openxmlformats.org/drawingml/2006/main" xmlns:pic="http://schemas.openxmlformats.org/drawingml/2006/picture">
             <w:pict>
               <v:roundrect id="Rectángulo: esquinas redondeadas 3" style="position:absolute;margin-left:94.75pt;margin-top:48.7pt;width:324pt;height:46.2pt;z-index:251661312;visibility:visible;mso-wrap-style:square;mso-wrap-distance-left:9pt;mso-wrap-distance-top:0;mso-wrap-distance-right:9pt;mso-wrap-distance-bottom:0;mso-position-horizontal:absolute;mso-position-horizontal-relative:text;mso-position-vertical:absolute;mso-position-vertical-relative:text;v-text-anchor:middle" o:spid="_x0000_s1026" filled="f" strokecolor="red" strokeweight="3pt" arcsize="10923f" w14:anchorId="7533E423" o:gfxdata="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">
                 <v:shadow on="t" color="black" opacity="22937f" offset="0,.63889mm" origin=",.5"/>
@@ -2889,7 +2561,6 @@
         <w:rPr>
           <w:noProof/>
         </w:rPr>
-        <w:lastRenderedPageBreak/>
         <w:drawing>
           <wp:inline distT="0" distB="0" distL="0" distR="0" wp14:anchorId="30D90477" wp14:editId="2E094DE9">
             <wp:extent cx="4209691" cy="2037723"/>
@@ -3014,7 +2685,7 @@
               </wp:anchor>
             </w:drawing>
           </mc:Choice>
-          <mc:Fallback>
+          <mc:Fallback xmlns:w16du="http://schemas.microsoft.com/office/word/2023/wordml/word16du" xmlns:a="http://schemas.openxmlformats.org/drawingml/2006/main" xmlns:pic="http://schemas.openxmlformats.org/drawingml/2006/picture">
             <w:pict>
               <v:roundrect id="Rectángulo: esquinas redondeadas 4" style="position:absolute;margin-left:16pt;margin-top:20.85pt;width:189.5pt;height:98.5pt;z-index:251662336;visibility:visible;mso-wrap-style:square;mso-wrap-distance-left:9pt;mso-wrap-distance-top:0;mso-wrap-distance-right:9pt;mso-wrap-distance-bottom:0;mso-position-horizontal:absolute;mso-position-horizontal-relative:text;mso-position-vertical:absolute;mso-position-vertical-relative:text;v-text-anchor:middle" o:spid="_x0000_s1026" filled="f" strokecolor="red" strokeweight="3pt" arcsize="10923f" w14:anchorId="29F29344" o:gfxdata="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">
                 <v:shadow on="t" color="black" opacity="22937f" offset="0,.63889mm" origin=",.5"/>
@@ -3153,7 +2824,6 @@
         <w:rPr>
           <w:noProof/>
         </w:rPr>
-        <w:lastRenderedPageBreak/>
         <w:drawing>
           <wp:inline distT="0" distB="0" distL="0" distR="0" wp14:anchorId="65F1515B" wp14:editId="52CAFE33">
             <wp:extent cx="6332220" cy="2675890"/>
@@ -3348,43 +3018,7 @@
               <w:rPr>
                 <w:lang w:val="es-ES"/>
               </w:rPr>
-              <w:t xml:space="preserve"> que en teoría debería llevar a cabo la empresa propietaria de la marca a la cual se le hacen las estrategias de promoción y comunicación. Sin embargo, en muchas ocasiones los empresarios en su mayoría de las </w:t>
-            </w:r>
-            <w:proofErr w:type="spellStart"/>
-            <w:proofErr w:type="gramStart"/>
-            <w:r>
-              <w:rPr>
-                <w:lang w:val="es-ES"/>
-              </w:rPr>
-              <w:t>Mipymes</w:t>
-            </w:r>
-            <w:proofErr w:type="spellEnd"/>
-            <w:r>
-              <w:rPr>
-                <w:lang w:val="es-ES"/>
-              </w:rPr>
-              <w:t>,</w:t>
-            </w:r>
-            <w:proofErr w:type="gramEnd"/>
-            <w:r>
-              <w:rPr>
-                <w:lang w:val="es-ES"/>
-              </w:rPr>
-              <w:t xml:space="preserve"> dejan de lado la investigación o transfieren esta responsabilidad directamente al profesional o a la agencia de publicidad en el momento de emprender la creación de un </w:t>
-            </w:r>
-            <w:proofErr w:type="spellStart"/>
-            <w:r>
-              <w:rPr>
-                <w:lang w:val="es-ES"/>
-              </w:rPr>
-              <w:t>brief</w:t>
-            </w:r>
-            <w:proofErr w:type="spellEnd"/>
-            <w:r>
-              <w:rPr>
-                <w:lang w:val="es-ES"/>
-              </w:rPr>
-              <w:t>.</w:t>
+              <w:t xml:space="preserve"> que en teoría debería llevar a cabo la empresa propietaria de la marca a la cual se le hacen las estrategias de promoción y comunicación. Sin embargo, en muchas ocasiones los empresarios en su mayoría de las Mipymes, dejan de lado la investigación o transfieren esta responsabilidad directamente al profesional o a la agencia de publicidad en el momento de emprender la creación de un brief.</w:t>
             </w:r>
           </w:p>
           <w:p>
@@ -3443,11 +3077,7 @@
               <w:pStyle w:val="Normal1"/>
             </w:pPr>
             <w:r>
-              <w:t xml:space="preserve">Como su nombre lo indica, es un factor que tiende a cambiar, ya sea por influencias externas o internas que afectan positiva o </w:t>
-            </w:r>
-            <w:r>
-              <w:lastRenderedPageBreak/>
-              <w:t>negativamente la empresa, debido a su incidencia en el desarrollo comercial de los productos o servicios.</w:t>
+              <w:t>Como su nombre lo indica, es un factor que tiende a cambiar, ya sea por influencias externas o internas que afectan positiva o negativamente la empresa, debido a su incidencia en el desarrollo comercial de los productos o servicios.</w:t>
             </w:r>
           </w:p>
           <w:p>
@@ -3476,21 +3106,7 @@
               <w:rPr>
                 <w:lang w:val="es-ES"/>
               </w:rPr>
-              <w:t xml:space="preserve">Son variables que están exentas del control de la empresa y sobre las que no se pueden tomar decisiones directamente; sin embargo, son confortables a través de acciones que se realizan dentro de ella. Las variables externas con más incidencia en la mayoría de </w:t>
-            </w:r>
-            <w:proofErr w:type="spellStart"/>
-            <w:r>
-              <w:rPr>
-                <w:lang w:val="es-ES"/>
-              </w:rPr>
-              <w:t>Mipymes</w:t>
-            </w:r>
-            <w:proofErr w:type="spellEnd"/>
-            <w:r>
-              <w:rPr>
-                <w:lang w:val="es-ES"/>
-              </w:rPr>
-              <w:t>, son:</w:t>
+              <w:t>Son variables que están exentas del control de la empresa y sobre las que no se pueden tomar decisiones directamente; sin embargo, son confortables a través de acciones que se realizan dentro de ella. Las variables externas con más incidencia en la mayoría de Mipymes, son:</w:t>
             </w:r>
           </w:p>
           <w:p>
@@ -3511,21 +3127,7 @@
               <w:rPr>
                 <w:lang w:val="es-ES"/>
               </w:rPr>
-              <w:t xml:space="preserve">Consumidor: es la variable más importante del mercado debido a que son los consumidores de los productos o usuarios de los servicios por quienes existe la empresa. Por esta razón, la </w:t>
-            </w:r>
-            <w:proofErr w:type="spellStart"/>
-            <w:r>
-              <w:rPr>
-                <w:lang w:val="es-ES"/>
-              </w:rPr>
-              <w:t>Mipyme</w:t>
-            </w:r>
-            <w:proofErr w:type="spellEnd"/>
-            <w:r>
-              <w:rPr>
-                <w:lang w:val="es-ES"/>
-              </w:rPr>
-              <w:t xml:space="preserve"> no tiene la capacidad de manipular a sus consumidores para obligarlos a comprar o adquirir sus productos.</w:t>
+              <w:t>Consumidor: es la variable más importante del mercado debido a que son los consumidores de los productos o usuarios de los servicios por quienes existe la empresa. Por esta razón, la Mipyme no tiene la capacidad de manipular a sus consumidores para obligarlos a comprar o adquirir sus productos.</w:t>
             </w:r>
           </w:p>
           <w:p>
@@ -3589,60 +3191,25 @@
               <w:rPr>
                 <w:lang w:val="es-ES"/>
               </w:rPr>
-              <w:t xml:space="preserve">Economía: la economía, al ser una ciencia, tiene a su alrededor otra serie de variables que pueden afectar el trasegar comercial </w:t>
-            </w:r>
+              <w:t>Economía: la economía, al ser una ciencia, tiene a su alrededor otra serie de variables que pueden afectar el trasegar comercial de la Mipyme; entre ellas, se pueden señalar: la oferta, la demanda, la devaluación de la moneda, la inflación, la deflación, entre otras.</w:t>
+            </w:r>
+          </w:p>
+          <w:p>
+            <w:pPr>
+              <w:pStyle w:val="Normal1"/>
+              <w:ind w:left="462"/>
+            </w:pPr>
+          </w:p>
+          <w:p>
+            <w:pPr>
+              <w:pStyle w:val="Normal1"/>
+              <w:ind w:left="462"/>
+            </w:pPr>
             <w:r>
               <w:rPr>
                 <w:lang w:val="es-ES"/>
               </w:rPr>
-              <w:lastRenderedPageBreak/>
-              <w:t xml:space="preserve">de la </w:t>
-            </w:r>
-            <w:proofErr w:type="spellStart"/>
-            <w:r>
-              <w:rPr>
-                <w:lang w:val="es-ES"/>
-              </w:rPr>
-              <w:t>Mipyme</w:t>
-            </w:r>
-            <w:proofErr w:type="spellEnd"/>
-            <w:r>
-              <w:rPr>
-                <w:lang w:val="es-ES"/>
-              </w:rPr>
-              <w:t>; entre ellas, se pueden señalar: la oferta, la demanda, la devaluación de la moneda, la inflación, la deflación, entre otras.</w:t>
-            </w:r>
-          </w:p>
-          <w:p>
-            <w:pPr>
-              <w:pStyle w:val="Normal1"/>
-              <w:ind w:left="462"/>
-            </w:pPr>
-          </w:p>
-          <w:p>
-            <w:pPr>
-              <w:pStyle w:val="Normal1"/>
-              <w:ind w:left="462"/>
-            </w:pPr>
-            <w:r>
-              <w:rPr>
-                <w:lang w:val="es-ES"/>
-              </w:rPr>
-              <w:t xml:space="preserve">Por ejemplo, la devaluación del peso frente al </w:t>
-            </w:r>
-            <w:proofErr w:type="gramStart"/>
-            <w:r>
-              <w:rPr>
-                <w:lang w:val="es-ES"/>
-              </w:rPr>
-              <w:t>dólar,</w:t>
-            </w:r>
-            <w:proofErr w:type="gramEnd"/>
-            <w:r>
-              <w:rPr>
-                <w:lang w:val="es-ES"/>
-              </w:rPr>
-              <w:t xml:space="preserve"> afecta a quienes realizar importaciones y beneficia a los exportadores.</w:t>
+              <w:t>Por ejemplo, la devaluación del peso frente al dólar, afecta a quienes realizar importaciones y beneficia a los exportadores.</w:t>
             </w:r>
           </w:p>
           <w:p>
@@ -3664,35 +3231,7 @@
               <w:rPr>
                 <w:lang w:val="es-ES"/>
               </w:rPr>
-              <w:t xml:space="preserve">Tecnología: todos los días hay avances tecnológicos útiles para el desempeño de las empresas; una muestra de </w:t>
-            </w:r>
-            <w:proofErr w:type="gramStart"/>
-            <w:r>
-              <w:rPr>
-                <w:lang w:val="es-ES"/>
-              </w:rPr>
-              <w:t>ello,</w:t>
-            </w:r>
-            <w:proofErr w:type="gramEnd"/>
-            <w:r>
-              <w:rPr>
-                <w:lang w:val="es-ES"/>
-              </w:rPr>
-              <w:t xml:space="preserve"> es lo vivido en la cuarentena mundial de 2020, donde la tecnología fue protagonista para realizar contingencias comerciales y de comunicación. Por este motivo, las </w:t>
-            </w:r>
-            <w:proofErr w:type="spellStart"/>
-            <w:r>
-              <w:rPr>
-                <w:lang w:val="es-ES"/>
-              </w:rPr>
-              <w:t>Mipymes</w:t>
-            </w:r>
-            <w:proofErr w:type="spellEnd"/>
-            <w:r>
-              <w:rPr>
-                <w:lang w:val="es-ES"/>
-              </w:rPr>
-              <w:t xml:space="preserve"> deben adaptarse a dichos avances, pues ir a contracorriente los puede volver obsoletos en el mercado.</w:t>
+              <w:t>Tecnología: todos los días hay avances tecnológicos útiles para el desempeño de las empresas; una muestra de ello, es lo vivido en la cuarentena mundial de 2020, donde la tecnología fue protagonista para realizar contingencias comerciales y de comunicación. Por este motivo, las Mipymes deben adaptarse a dichos avances, pues ir a contracorriente los puede volver obsoletos en el mercado.</w:t>
             </w:r>
           </w:p>
           <w:p>
@@ -3713,21 +3252,7 @@
               <w:rPr>
                 <w:lang w:val="es-ES"/>
               </w:rPr>
-              <w:t xml:space="preserve">Medio ambiente: ninguna zona del mundo está a salvo de fenómenos naturales que pueden afectar el normal funcionamiento de las </w:t>
-            </w:r>
-            <w:proofErr w:type="spellStart"/>
-            <w:r>
-              <w:rPr>
-                <w:lang w:val="es-ES"/>
-              </w:rPr>
-              <w:t>Mipymes</w:t>
-            </w:r>
-            <w:proofErr w:type="spellEnd"/>
-            <w:r>
-              <w:rPr>
-                <w:lang w:val="es-ES"/>
-              </w:rPr>
-              <w:t>. De nuevo, se puede ejemplificar con la cuarentena mundial de 2020 que, debido a un fenómeno natural, obligó a muchas empresas a cambiar sus modelos de negocio y adaptarse a nuevas circunstancias del mercado.</w:t>
+              <w:t>Medio ambiente: ninguna zona del mundo está a salvo de fenómenos naturales que pueden afectar el normal funcionamiento de las Mipymes. De nuevo, se puede ejemplificar con la cuarentena mundial de 2020 que, debido a un fenómeno natural, obligó a muchas empresas a cambiar sus modelos de negocio y adaptarse a nuevas circunstancias del mercado.</w:t>
             </w:r>
           </w:p>
           <w:p>
@@ -3763,11 +3288,7 @@
               <w:ind w:left="462"/>
             </w:pPr>
             <w:r>
-              <w:t xml:space="preserve">Intermediarios: esta es una variable que tal vez no afecta a todas las empresas, ya que muchas tienen sus propios sistemas de distribución y comercialización, pero hay casos en los que una vez el producto es terminado y entregado, en manos del </w:t>
-            </w:r>
-            <w:r>
-              <w:lastRenderedPageBreak/>
-              <w:t>distribuidor quedan tareas como el empacado, rotulado, entrega y comercialización.</w:t>
+              <w:t>Intermediarios: esta es una variable que tal vez no afecta a todas las empresas, ya que muchas tienen sus propios sistemas de distribución y comercialización, pero hay casos en los que una vez el producto es terminado y entregado, en manos del distribuidor quedan tareas como el empacado, rotulado, entrega y comercialización.</w:t>
             </w:r>
           </w:p>
           <w:p>
@@ -3796,21 +3317,7 @@
               <w:rPr>
                 <w:lang w:val="es-ES"/>
               </w:rPr>
-              <w:t xml:space="preserve">Además de las variables externas que no están bajo el dominio de la empresa, esta cuenta con unas internas que están bajo su completo control y con las que las </w:t>
-            </w:r>
-            <w:proofErr w:type="spellStart"/>
-            <w:r>
-              <w:rPr>
-                <w:lang w:val="es-ES"/>
-              </w:rPr>
-              <w:t>Mipymes</w:t>
-            </w:r>
-            <w:proofErr w:type="spellEnd"/>
-            <w:r>
-              <w:rPr>
-                <w:lang w:val="es-ES"/>
-              </w:rPr>
-              <w:t xml:space="preserve"> tienen la capacidad de sobresalir en un mercado muy competitivo, como el de hoy, aplicando estrategias acertadas:</w:t>
+              <w:t>Además de las variables externas que no están bajo el dominio de la empresa, esta cuenta con unas internas que están bajo su completo control y con las que las Mipymes tienen la capacidad de sobresalir en un mercado muy competitivo, como el de hoy, aplicando estrategias acertadas:</w:t>
             </w:r>
           </w:p>
           <w:p>
@@ -3868,21 +3375,7 @@
               <w:rPr>
                 <w:lang w:val="es-ES"/>
               </w:rPr>
-              <w:t xml:space="preserve">Precio: esta es una variable considerada por muchos expertos como mixta o </w:t>
-            </w:r>
-            <w:proofErr w:type="spellStart"/>
-            <w:r>
-              <w:rPr>
-                <w:lang w:val="es-ES"/>
-              </w:rPr>
-              <w:t>semicontrolable</w:t>
-            </w:r>
-            <w:proofErr w:type="spellEnd"/>
-            <w:r>
-              <w:rPr>
-                <w:lang w:val="es-ES"/>
-              </w:rPr>
-              <w:t>; debido a que, si bien la empresa está en la libertad de asignar el precio a sus productos, hay ciertas restricciones; entre ellas, los consumidores, la competencia y algunas leyes que ejercen control sobre este tipo de factores.</w:t>
+              <w:t>Precio: esta es una variable considerada por muchos expertos como mixta o semicontrolable; debido a que, si bien la empresa está en la libertad de asignar el precio a sus productos, hay ciertas restricciones; entre ellas, los consumidores, la competencia y algunas leyes que ejercen control sobre este tipo de factores.</w:t>
             </w:r>
           </w:p>
           <w:p>
@@ -3906,14 +3399,7 @@
               <w:rPr>
                 <w:lang w:val="es-ES"/>
               </w:rPr>
-              <w:t xml:space="preserve">Canales de distribución: la empresa, con base en el conocimiento que haya obtenido de su mercado objetivo, tiene la opción de entregar el producto de la forma más adecuada y oportuna para sus clientes </w:t>
-            </w:r>
-            <w:r>
-              <w:rPr>
-                <w:lang w:val="es-ES"/>
-              </w:rPr>
-              <w:lastRenderedPageBreak/>
-              <w:t>basándose en que muchos puntos de venta o distribuidores tienen ciertas exigencias para la negociación.</w:t>
+              <w:t>Canales de distribución: la empresa, con base en el conocimiento que haya obtenido de su mercado objetivo, tiene la opción de entregar el producto de la forma más adecuada y oportuna para sus clientes basándose en que muchos puntos de venta o distribuidores tienen ciertas exigencias para la negociación.</w:t>
             </w:r>
           </w:p>
           <w:p>
@@ -3934,21 +3420,7 @@
               <w:rPr>
                 <w:lang w:val="es-ES"/>
               </w:rPr>
-              <w:t xml:space="preserve">Promoción: otro factor determinante en el proceso de comercialización es la promoción, la cual exige conocimientos y creatividad; sin embargo, hoy en día las posibilidades que ofrecen los nuevos medios </w:t>
-            </w:r>
-            <w:proofErr w:type="gramStart"/>
-            <w:r>
-              <w:rPr>
-                <w:lang w:val="es-ES"/>
-              </w:rPr>
-              <w:t>hace</w:t>
-            </w:r>
-            <w:proofErr w:type="gramEnd"/>
-            <w:r>
-              <w:rPr>
-                <w:lang w:val="es-ES"/>
-              </w:rPr>
-              <w:t xml:space="preserve"> que cualquier empresa pueda abarcar audiencias que en otras épocas eran inimaginables.</w:t>
+              <w:t>Promoción: otro factor determinante en el proceso de comercialización es la promoción, la cual exige conocimientos y creatividad; sin embargo, hoy en día las posibilidades que ofrecen los nuevos medios hace que cualquier empresa pueda abarcar audiencias que en otras épocas eran inimaginables.</w:t>
             </w:r>
           </w:p>
           <w:p>
@@ -3977,18 +3449,8 @@
                 <w:iCs/>
                 <w:lang w:val="es-ES"/>
               </w:rPr>
-              <w:t xml:space="preserve">Marketing </w:t>
-            </w:r>
-            <w:proofErr w:type="spellStart"/>
-            <w:r>
-              <w:rPr>
-                <w:i/>
-                <w:iCs/>
-                <w:lang w:val="es-ES"/>
-              </w:rPr>
-              <w:t>mix</w:t>
-            </w:r>
-            <w:proofErr w:type="spellEnd"/>
+              <w:t>Marketing mix</w:t>
+            </w:r>
             <w:r>
               <w:rPr>
                 <w:lang w:val="es-ES"/>
@@ -4014,35 +3476,7 @@
               <w:rPr>
                 <w:lang w:val="es-ES"/>
               </w:rPr>
-              <w:t xml:space="preserve">Las variables del </w:t>
-            </w:r>
-            <w:proofErr w:type="gramStart"/>
-            <w:r>
-              <w:rPr>
-                <w:lang w:val="es-ES"/>
-              </w:rPr>
-              <w:t>mercado,</w:t>
-            </w:r>
-            <w:proofErr w:type="gramEnd"/>
-            <w:r>
-              <w:rPr>
-                <w:lang w:val="es-ES"/>
-              </w:rPr>
-              <w:t xml:space="preserve"> sean internas o externas representan la clave para el planteamiento de las estrategias de marketing y de comunicación. La principal tarea del encargado de la publicidad de la empresa está en el análisis cuidadoso de cada una de ellas, con el fin de que en el diseño se produzca un beneficio para la </w:t>
-            </w:r>
-            <w:proofErr w:type="spellStart"/>
-            <w:r>
-              <w:rPr>
-                <w:lang w:val="es-ES"/>
-              </w:rPr>
-              <w:t>Mipyme</w:t>
-            </w:r>
-            <w:proofErr w:type="spellEnd"/>
-            <w:r>
-              <w:rPr>
-                <w:lang w:val="es-ES"/>
-              </w:rPr>
-              <w:t xml:space="preserve"> y los riegos sean mínimos.</w:t>
+              <w:t>Las variables del mercado, sean internas o externas representan la clave para el planteamiento de las estrategias de marketing y de comunicación. La principal tarea del encargado de la publicidad de la empresa está en el análisis cuidadoso de cada una de ellas, con el fin de que en el diseño se produzca un beneficio para la Mipyme y los riegos sean mínimos.</w:t>
             </w:r>
           </w:p>
         </w:tc>
@@ -4061,7 +3495,6 @@
               <w:pStyle w:val="Normal1"/>
             </w:pPr>
             <w:r>
-              <w:lastRenderedPageBreak/>
               <w:t>Crear una presentación de diapositivas tipo e-book.</w:t>
             </w:r>
           </w:p>
@@ -4113,20 +3546,11 @@
             <w:pPr>
               <w:pStyle w:val="Normal1"/>
             </w:pPr>
-            <w:proofErr w:type="gramStart"/>
             <w:r>
               <w:rPr>
                 <w:lang w:val="es-ES"/>
               </w:rPr>
-              <w:lastRenderedPageBreak/>
-              <w:t>Las imágenes a tomar</w:t>
-            </w:r>
-            <w:proofErr w:type="gramEnd"/>
-            <w:r>
-              <w:rPr>
-                <w:lang w:val="es-ES"/>
-              </w:rPr>
-              <w:t xml:space="preserve"> como referencia pueden ser similares a las de los siguientes enlaces:</w:t>
+              <w:t>Las imágenes a tomar como referencia pueden ser similares a las de los siguientes enlaces:</w:t>
             </w:r>
           </w:p>
           <w:p>
@@ -4607,7 +4031,7 @@
               </wp:anchor>
             </w:drawing>
           </mc:Choice>
-          <mc:Fallback>
+          <mc:Fallback xmlns:w16du="http://schemas.microsoft.com/office/word/2023/wordml/word16du" xmlns:a="http://schemas.openxmlformats.org/drawingml/2006/main" xmlns:pic="http://schemas.openxmlformats.org/drawingml/2006/picture">
             <w:pict>
               <v:roundrect id="Rectángulo: esquinas redondeadas 5" style="position:absolute;margin-left:118.55pt;margin-top:83.45pt;width:387.15pt;height:49.6pt;z-index:251663360;visibility:visible;mso-wrap-style:square;mso-wrap-distance-left:9pt;mso-wrap-distance-top:0;mso-wrap-distance-right:9pt;mso-wrap-distance-bottom:0;mso-position-horizontal:absolute;mso-position-horizontal-relative:text;mso-position-vertical:absolute;mso-position-vertical-relative:text;v-text-anchor:middle" o:spid="_x0000_s1026" filled="f" strokecolor="red" strokeweight="2.25pt" arcsize="10923f" w14:anchorId="715A1792" o:gfxdata="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">
                 <v:shadow on="t" color="black" opacity="22937f" offset="0,.63889mm" origin=",.5"/>
@@ -4841,7 +4265,7 @@
               </wp:anchor>
             </w:drawing>
           </mc:Choice>
-          <mc:Fallback>
+          <mc:Fallback xmlns:w16du="http://schemas.microsoft.com/office/word/2023/wordml/word16du" xmlns:a="http://schemas.openxmlformats.org/drawingml/2006/main" xmlns:pic="http://schemas.openxmlformats.org/drawingml/2006/picture">
             <w:pict>
               <v:roundrect id="Rectángulo: esquinas redondeadas 6" style="position:absolute;margin-left:68.85pt;margin-top:18.6pt;width:434.7pt;height:47.25pt;z-index:251664384;visibility:visible;mso-wrap-style:square;mso-width-percent:0;mso-height-percent:0;mso-wrap-distance-left:9pt;mso-wrap-distance-top:0;mso-wrap-distance-right:9pt;mso-wrap-distance-bottom:0;mso-position-horizontal:absolute;mso-position-horizontal-relative:text;mso-position-vertical:absolute;mso-position-vertical-relative:text;mso-width-percent:0;mso-height-percent:0;mso-width-relative:margin;mso-height-relative:margin;v-text-anchor:middle" o:spid="_x0000_s1026" filled="f" strokecolor="red" strokeweight="3pt" arcsize="10923f" w14:anchorId="0982E98E" o:gfxdata="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">
                 <v:shadow on="t" color="black" opacity="22937f" offset="0,.63889mm" origin=",.5"/>
@@ -4971,7 +4395,7 @@
               </wp:anchor>
             </w:drawing>
           </mc:Choice>
-          <mc:Fallback>
+          <mc:Fallback xmlns:w16du="http://schemas.microsoft.com/office/word/2023/wordml/word16du" xmlns:a="http://schemas.openxmlformats.org/drawingml/2006/main" xmlns:pic="http://schemas.openxmlformats.org/drawingml/2006/picture">
             <w:pict>
               <v:roundrect id="Rectángulo: esquinas redondeadas 9" style="position:absolute;margin-left:124pt;margin-top:36.45pt;width:34.65pt;height:11.55pt;z-index:251665408;visibility:visible;mso-wrap-style:square;mso-wrap-distance-left:9pt;mso-wrap-distance-top:0;mso-wrap-distance-right:9pt;mso-wrap-distance-bottom:0;mso-position-horizontal:absolute;mso-position-horizontal-relative:text;mso-position-vertical:absolute;mso-position-vertical-relative:text;v-text-anchor:middle" o:spid="_x0000_s1026" filled="f" strokecolor="red" strokeweight="2.25pt" arcsize="10923f" w14:anchorId="329C02D8" o:gfxdata="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">
                 <v:shadow on="t" color="black" opacity="22937f" offset="0,.63889mm" origin=",.5"/>
@@ -5124,7 +4548,6 @@
           <w:sz w:val="24"/>
           <w:szCs w:val="24"/>
         </w:rPr>
-        <w:lastRenderedPageBreak/>
         <w:t>3.3 Técnicas de recolección de información</w:t>
       </w:r>
     </w:p>
@@ -5287,7 +4710,7 @@
               </wp:anchor>
             </w:drawing>
           </mc:Choice>
-          <mc:Fallback>
+          <mc:Fallback xmlns:w16du="http://schemas.microsoft.com/office/word/2023/wordml/word16du" xmlns:a="http://schemas.openxmlformats.org/drawingml/2006/main" xmlns:pic="http://schemas.openxmlformats.org/drawingml/2006/picture">
             <w:pict>
               <v:roundrect id="Rectángulo: esquinas redondeadas 10" style="position:absolute;margin-left:61.5pt;margin-top:17.7pt;width:84.25pt;height:15.6pt;z-index:251666432;visibility:visible;mso-wrap-style:square;mso-wrap-distance-left:9pt;mso-wrap-distance-top:0;mso-wrap-distance-right:9pt;mso-wrap-distance-bottom:0;mso-position-horizontal:absolute;mso-position-horizontal-relative:text;mso-position-vertical:absolute;mso-position-vertical-relative:text;v-text-anchor:middle" o:spid="_x0000_s1026" filled="f" strokecolor="red" strokeweight="3pt" arcsize="10923f" w14:anchorId="22999371" o:gfxdata="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">
                 <v:shadow on="t" color="black" opacity="22937f" offset="0,.63889mm" origin=",.5"/>
@@ -5414,7 +4837,7 @@
               </wp:anchor>
             </w:drawing>
           </mc:Choice>
-          <mc:Fallback>
+          <mc:Fallback xmlns:w16du="http://schemas.microsoft.com/office/word/2023/wordml/word16du" xmlns:a="http://schemas.openxmlformats.org/drawingml/2006/main" xmlns:pic="http://schemas.openxmlformats.org/drawingml/2006/picture">
             <w:pict>
               <v:roundrect id="Rectángulo: esquinas redondeadas 10" style="position:absolute;margin-left:323.3pt;margin-top:21.2pt;width:46.3pt;height:11.25pt;z-index:251670528;visibility:visible;mso-wrap-style:square;mso-width-percent:0;mso-height-percent:0;mso-wrap-distance-left:9pt;mso-wrap-distance-top:0;mso-wrap-distance-right:9pt;mso-wrap-distance-bottom:0;mso-position-horizontal:absolute;mso-position-horizontal-relative:text;mso-position-vertical:absolute;mso-position-vertical-relative:text;mso-width-percent:0;mso-height-percent:0;mso-width-relative:margin;mso-height-relative:margin;v-text-anchor:middle" o:spid="_x0000_s1026" filled="f" strokecolor="red" strokeweight="3pt" arcsize="10923f" w14:anchorId="5806ABAE" o:gfxdata="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">
                 <v:shadow on="t" color="black" opacity="22937f" offset="0,.63889mm" origin=",.5"/>
@@ -5495,7 +4918,7 @@
               </wp:anchor>
             </w:drawing>
           </mc:Choice>
-          <mc:Fallback>
+          <mc:Fallback xmlns:w16du="http://schemas.microsoft.com/office/word/2023/wordml/word16du" xmlns:a="http://schemas.openxmlformats.org/drawingml/2006/main" xmlns:pic="http://schemas.openxmlformats.org/drawingml/2006/picture">
             <w:pict>
               <v:roundrect id="Rectángulo: esquinas redondeadas 10" style="position:absolute;margin-left:49.15pt;margin-top:7.7pt;width:46.3pt;height:11.25pt;z-index:251668480;visibility:visible;mso-wrap-style:square;mso-width-percent:0;mso-height-percent:0;mso-wrap-distance-left:9pt;mso-wrap-distance-top:0;mso-wrap-distance-right:9pt;mso-wrap-distance-bottom:0;mso-position-horizontal:absolute;mso-position-horizontal-relative:text;mso-position-vertical:absolute;mso-position-vertical-relative:text;mso-width-percent:0;mso-height-percent:0;mso-width-relative:margin;mso-height-relative:margin;v-text-anchor:middle" o:spid="_x0000_s1026" filled="f" strokecolor="red" strokeweight="3pt" arcsize="10923f" w14:anchorId="56856348" o:gfxdata="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">
                 <v:shadow on="t" color="black" opacity="22937f" offset="0,.63889mm" origin=",.5"/>
@@ -5565,7 +4988,6 @@
         <w:rPr>
           <w:noProof/>
         </w:rPr>
-        <w:lastRenderedPageBreak/>
         <w:drawing>
           <wp:inline distT="0" distB="0" distL="0" distR="0" wp14:anchorId="513A3B78" wp14:editId="5CA25025">
             <wp:extent cx="5048442" cy="3062377"/>
@@ -5816,7 +5238,6 @@
         <w:rPr>
           <w:noProof/>
         </w:rPr>
-        <w:lastRenderedPageBreak/>
         <w:drawing>
           <wp:inline distT="0" distB="0" distL="0" distR="0" wp14:anchorId="5B4A8AD0" wp14:editId="7E8E92BF">
             <wp:extent cx="3613717" cy="2027207"/>
@@ -6051,168 +5472,125 @@
               <w:rPr>
                 <w:lang w:val="es-ES"/>
               </w:rPr>
-              <w:t xml:space="preserve">Teniendo claras las variables internas y externas pertinentes a la empresa, es indispensable la recolección de información referente a cada una de ellas, esto con el fin de tener datos para alimentar el </w:t>
-            </w:r>
-            <w:proofErr w:type="spellStart"/>
+              <w:t>Teniendo claras las variables internas y externas pertinentes a la empresa, es indispensable la recolección de información referente a cada una de ellas, esto con el fin de tener datos para alimentar el brief y tomar decisiones en relación con las estrategias de comunicación y promoción.</w:t>
+            </w:r>
+          </w:p>
+          <w:p>
+            <w:pPr>
+              <w:pStyle w:val="Normal1"/>
+            </w:pPr>
+          </w:p>
+          <w:p>
+            <w:pPr>
+              <w:pStyle w:val="Normal1"/>
+            </w:pPr>
+            <w:r>
+              <w:t>3.1 Tipos de investigación</w:t>
+            </w:r>
+          </w:p>
+          <w:p>
+            <w:pPr>
+              <w:pStyle w:val="Normal1"/>
+            </w:pPr>
+          </w:p>
+          <w:p>
+            <w:pPr>
+              <w:pStyle w:val="Normal1"/>
+            </w:pPr>
+            <w:r>
+              <w:t>Dentro de cada empresa existen datos e información específica del sector, por este motivo los métodos de recolección dependerán del tipo de investigación a realizar:</w:t>
+            </w:r>
+          </w:p>
+          <w:p>
+            <w:pPr>
+              <w:pStyle w:val="Normal1"/>
+            </w:pPr>
+          </w:p>
+          <w:p>
+            <w:pPr>
+              <w:pStyle w:val="Normal1"/>
+            </w:pPr>
+            <w:r>
+              <w:t>Exploratoria: es utilizada para recolectar datos de temas de los que no hay muchos disponibles, es una investigación más informal por ser una primera toma de información.</w:t>
+            </w:r>
+          </w:p>
+          <w:p>
+            <w:pPr>
+              <w:pStyle w:val="Normal1"/>
+            </w:pPr>
+          </w:p>
+          <w:p>
+            <w:pPr>
+              <w:pStyle w:val="Normal1"/>
+            </w:pPr>
+            <w:r>
+              <w:t>Descriptiva: trata un tema especial en un momento determinado o en un lapso específico; como su nombre lo indica, describe aspectos en relación con variables del mercado.</w:t>
+            </w:r>
+          </w:p>
+          <w:p>
+            <w:pPr>
+              <w:pStyle w:val="Normal1"/>
+            </w:pPr>
+          </w:p>
+          <w:p>
+            <w:pPr>
+              <w:pStyle w:val="Normal1"/>
+            </w:pPr>
+            <w:r>
+              <w:t>Causal: es una investigación experimental, analiza causas específicas de un caso en particular; por ejemplo, las razones del bajo nivel en ventas de un producto.</w:t>
+            </w:r>
+          </w:p>
+          <w:p>
+            <w:pPr>
+              <w:pStyle w:val="Normal1"/>
+            </w:pPr>
+          </w:p>
+          <w:p>
+            <w:pPr>
+              <w:pStyle w:val="Normal1"/>
+            </w:pPr>
             <w:r>
               <w:rPr>
                 <w:lang w:val="es-ES"/>
               </w:rPr>
-              <w:t>brief</w:t>
-            </w:r>
-            <w:proofErr w:type="spellEnd"/>
-            <w:r>
+              <w:t>Dependiendo del tipo de investigación, el encargado del desarrollo del brief, ya sea el responsable del marketing en la empresa, la agencia de publicidad o el freelance debe determinar las fuentes de información.</w:t>
+            </w:r>
+          </w:p>
+          <w:p>
+            <w:pPr>
+              <w:pStyle w:val="Normal1"/>
+            </w:pPr>
+          </w:p>
+          <w:p>
+            <w:pPr>
+              <w:pStyle w:val="Normal1"/>
+            </w:pPr>
+          </w:p>
+          <w:p>
+            <w:pPr>
+              <w:pStyle w:val="Normal1"/>
+            </w:pPr>
+            <w:r>
+              <w:t>3.2 Fuentes de información</w:t>
+            </w:r>
+          </w:p>
+          <w:p>
+            <w:pPr>
+              <w:pStyle w:val="Normal1"/>
+            </w:pPr>
+          </w:p>
+          <w:p>
+            <w:pPr>
+              <w:pStyle w:val="Normal1"/>
               <w:rPr>
                 <w:lang w:val="es-ES"/>
               </w:rPr>
-              <w:t xml:space="preserve"> y tomar decisiones en relación con las estrategias de comunicación y promoción.</w:t>
-            </w:r>
-          </w:p>
-          <w:p>
-            <w:pPr>
-              <w:pStyle w:val="Normal1"/>
-            </w:pPr>
-          </w:p>
-          <w:p>
-            <w:pPr>
-              <w:pStyle w:val="Normal1"/>
-            </w:pPr>
-            <w:r>
-              <w:t>3.1 Tipos de investigación</w:t>
-            </w:r>
-          </w:p>
-          <w:p>
-            <w:pPr>
-              <w:pStyle w:val="Normal1"/>
-            </w:pPr>
-          </w:p>
-          <w:p>
-            <w:pPr>
-              <w:pStyle w:val="Normal1"/>
-            </w:pPr>
-            <w:r>
-              <w:lastRenderedPageBreak/>
-              <w:t>Dentro de cada empresa existen datos e información específica del sector, por este motivo los métodos de recolección dependerán del tipo de investigación a realizar:</w:t>
-            </w:r>
-          </w:p>
-          <w:p>
-            <w:pPr>
-              <w:pStyle w:val="Normal1"/>
-            </w:pPr>
-          </w:p>
-          <w:p>
-            <w:pPr>
-              <w:pStyle w:val="Normal1"/>
-            </w:pPr>
-            <w:r>
-              <w:t>Exploratoria: es utilizada para recolectar datos de temas de los que no hay muchos disponibles, es una investigación más informal por ser una primera toma de información.</w:t>
-            </w:r>
-          </w:p>
-          <w:p>
-            <w:pPr>
-              <w:pStyle w:val="Normal1"/>
-            </w:pPr>
-          </w:p>
-          <w:p>
-            <w:pPr>
-              <w:pStyle w:val="Normal1"/>
-            </w:pPr>
-            <w:r>
-              <w:t>Descriptiva: trata un tema especial en un momento determinado o en un lapso específico; como su nombre lo indica, describe aspectos en relación con variables del mercado.</w:t>
-            </w:r>
-          </w:p>
-          <w:p>
-            <w:pPr>
-              <w:pStyle w:val="Normal1"/>
-            </w:pPr>
-          </w:p>
-          <w:p>
-            <w:pPr>
-              <w:pStyle w:val="Normal1"/>
-            </w:pPr>
-            <w:r>
-              <w:t>Causal: es una investigación experimental, analiza causas específicas de un caso en particular; por ejemplo, las razones del bajo nivel en ventas de un producto.</w:t>
-            </w:r>
-          </w:p>
-          <w:p>
-            <w:pPr>
-              <w:pStyle w:val="Normal1"/>
-            </w:pPr>
-          </w:p>
-          <w:p>
-            <w:pPr>
-              <w:pStyle w:val="Normal1"/>
             </w:pPr>
             <w:r>
               <w:rPr>
                 <w:lang w:val="es-ES"/>
               </w:rPr>
-              <w:t xml:space="preserve">Dependiendo del tipo de investigación, el encargado del desarrollo del </w:t>
-            </w:r>
-            <w:proofErr w:type="spellStart"/>
-            <w:r>
-              <w:rPr>
-                <w:lang w:val="es-ES"/>
-              </w:rPr>
-              <w:t>brief</w:t>
-            </w:r>
-            <w:proofErr w:type="spellEnd"/>
-            <w:r>
-              <w:rPr>
-                <w:lang w:val="es-ES"/>
-              </w:rPr>
-              <w:t>, ya sea el responsable del marketing en la empresa, la agencia de publicidad o el freelance debe determinar las fuentes de información.</w:t>
-            </w:r>
-          </w:p>
-          <w:p>
-            <w:pPr>
-              <w:pStyle w:val="Normal1"/>
-            </w:pPr>
-          </w:p>
-          <w:p>
-            <w:pPr>
-              <w:pStyle w:val="Normal1"/>
-            </w:pPr>
-          </w:p>
-          <w:p>
-            <w:pPr>
-              <w:pStyle w:val="Normal1"/>
-            </w:pPr>
-            <w:r>
-              <w:t>3.2 Fuentes de información</w:t>
-            </w:r>
-          </w:p>
-          <w:p>
-            <w:pPr>
-              <w:pStyle w:val="Normal1"/>
-            </w:pPr>
-          </w:p>
-          <w:p>
-            <w:pPr>
-              <w:pStyle w:val="Normal1"/>
-              <w:rPr>
-                <w:lang w:val="es-ES"/>
-              </w:rPr>
-            </w:pPr>
-            <w:r>
-              <w:rPr>
-                <w:lang w:val="es-ES"/>
-              </w:rPr>
-              <w:t xml:space="preserve">Si bien los datos están a la orden del día gracias a los medios de comunicación digital, es necesario recurrir a diferentes fuentes para obtener la mejor y </w:t>
-            </w:r>
-            <w:proofErr w:type="gramStart"/>
-            <w:r>
-              <w:rPr>
-                <w:lang w:val="es-ES"/>
-              </w:rPr>
-              <w:t>mayor información</w:t>
-            </w:r>
-            <w:proofErr w:type="gramEnd"/>
-            <w:r>
-              <w:rPr>
-                <w:lang w:val="es-ES"/>
-              </w:rPr>
-              <w:t xml:space="preserve"> posible para minimizar el riesgo en la toma de decisiones y el planteamiento de las estrategias.</w:t>
+              <w:t>Si bien los datos están a la orden del día gracias a los medios de comunicación digital, es necesario recurrir a diferentes fuentes para obtener la mejor y mayor información posible para minimizar el riesgo en la toma de decisiones y el planteamiento de las estrategias.</w:t>
             </w:r>
           </w:p>
           <w:p>
@@ -6238,11 +5616,7 @@
               <w:pStyle w:val="Normal1"/>
             </w:pPr>
             <w:r>
-              <w:t xml:space="preserve">Las fuentes secundarias pueden ser internas; es decir, los datos que se encuentran en la misma empresa en las diferentes dependencias: contabilidad, administración, mercadeo, ventas, etc. También pueden ser externas, información que se puede obtener de fuentes ajenas a la </w:t>
-            </w:r>
-            <w:r>
-              <w:lastRenderedPageBreak/>
-              <w:t>entidad, por ejemplo: bases de datos, agremiaciones, instituciones del Estado, publicaciones, sitios en internet, libros, revistas, entre otros.</w:t>
+              <w:t>Las fuentes secundarias pueden ser internas; es decir, los datos que se encuentran en la misma empresa en las diferentes dependencias: contabilidad, administración, mercadeo, ventas, etc. También pueden ser externas, información que se puede obtener de fuentes ajenas a la entidad, por ejemplo: bases de datos, agremiaciones, instituciones del Estado, publicaciones, sitios en internet, libros, revistas, entre otros.</w:t>
             </w:r>
           </w:p>
           <w:p>
@@ -6492,7 +5866,6 @@
               <w:ind w:left="888"/>
             </w:pPr>
             <w:r>
-              <w:lastRenderedPageBreak/>
               <w:t>Búsqueda de conceptos de comunicación</w:t>
             </w:r>
           </w:p>
@@ -6594,64 +5967,36 @@
               <w:rPr>
                 <w:lang w:val="es-ES"/>
               </w:rPr>
-              <w:t xml:space="preserve">Pre y </w:t>
-            </w:r>
-            <w:proofErr w:type="spellStart"/>
+              <w:t>Pre y pos-test.</w:t>
+            </w:r>
+          </w:p>
+          <w:p>
+            <w:pPr>
+              <w:pStyle w:val="Normal1"/>
+            </w:pPr>
+          </w:p>
+          <w:p>
+            <w:pPr>
+              <w:pStyle w:val="Normal1"/>
+            </w:pPr>
+            <w:r>
+              <w:t>3.3 Técnicas de recolección de información</w:t>
+            </w:r>
+          </w:p>
+          <w:p>
+            <w:pPr>
+              <w:pStyle w:val="Normal1"/>
+            </w:pPr>
+          </w:p>
+          <w:p>
+            <w:pPr>
+              <w:pStyle w:val="Normal1"/>
+            </w:pPr>
             <w:r>
               <w:rPr>
                 <w:lang w:val="es-ES"/>
               </w:rPr>
-              <w:t>pos-test</w:t>
-            </w:r>
-            <w:proofErr w:type="spellEnd"/>
-            <w:r>
-              <w:rPr>
-                <w:lang w:val="es-ES"/>
-              </w:rPr>
-              <w:t>.</w:t>
-            </w:r>
-          </w:p>
-          <w:p>
-            <w:pPr>
-              <w:pStyle w:val="Normal1"/>
-            </w:pPr>
-          </w:p>
-          <w:p>
-            <w:pPr>
-              <w:pStyle w:val="Normal1"/>
-            </w:pPr>
-            <w:r>
-              <w:t>3.3 Técnicas de recolección de información</w:t>
-            </w:r>
-          </w:p>
-          <w:p>
-            <w:pPr>
-              <w:pStyle w:val="Normal1"/>
-            </w:pPr>
-          </w:p>
-          <w:p>
-            <w:pPr>
-              <w:pStyle w:val="Normal1"/>
-            </w:pPr>
-            <w:r>
-              <w:rPr>
-                <w:lang w:val="es-ES"/>
-              </w:rPr>
-              <w:t xml:space="preserve">La investigación cualitativa recoge información que tiene como base aspectos psicológicos, sociológicos y antropológicos; de ahí que las técnicas de recolección de datos se enfoquen en el ser y en el análisis en profundidad </w:t>
-            </w:r>
-            <w:proofErr w:type="gramStart"/>
-            <w:r>
-              <w:rPr>
-                <w:lang w:val="es-ES"/>
-              </w:rPr>
-              <w:t>del mismo</w:t>
-            </w:r>
-            <w:proofErr w:type="gramEnd"/>
-            <w:r>
-              <w:rPr>
-                <w:lang w:val="es-ES"/>
-              </w:rPr>
-              <w:t>. Para obtener datos cualitativos se utilizan los siguientes métodos:</w:t>
+              <w:t>La investigación cualitativa recoge información que tiene como base aspectos psicológicos, sociológicos y antropológicos; de ahí que las técnicas de recolección de datos se enfoquen en el ser y en el análisis en profundidad del mismo. Para obtener datos cualitativos se utilizan los siguientes métodos:</w:t>
             </w:r>
           </w:p>
           <w:p>
@@ -6695,23 +6040,59 @@
                 <w:iCs/>
                 <w:lang w:val="es-ES"/>
               </w:rPr>
-              <w:t xml:space="preserve">Focus </w:t>
-            </w:r>
-            <w:proofErr w:type="spellStart"/>
+              <w:t>Focus group</w:t>
+            </w:r>
+            <w:r>
+              <w:rPr>
+                <w:lang w:val="es-ES"/>
+              </w:rPr>
+              <w:t xml:space="preserve">: también llamados grupos focales o sesiones de grupo. Es tal vez la técnica más utilizada en la publicidad y consiste en realizar entrevistas grupales en sesiones que reúnen de diez a doce personas. </w:t>
+            </w:r>
+          </w:p>
+          <w:p>
+            <w:pPr>
+              <w:pStyle w:val="Normal1"/>
+            </w:pPr>
+          </w:p>
+          <w:p>
+            <w:pPr>
+              <w:pStyle w:val="Normal1"/>
+            </w:pPr>
+            <w:r>
+              <w:rPr>
+                <w:lang w:val="es-ES"/>
+              </w:rPr>
+              <w:t xml:space="preserve">Esta técnica permite obtener una cantidad considerable de información muy valiosa para la toma de decisiones en el desarrollo de estrategias de mercadeo y comunicación. Es muy importante contar con un guion bien estructurado que permita aplicar varias técnicas de recolección de datos, como mapas mentales, descripción de dibujos, juegos de palabras, entre otros. </w:t>
+            </w:r>
+          </w:p>
+          <w:p>
+            <w:pPr>
+              <w:pStyle w:val="Normal1"/>
+            </w:pPr>
+          </w:p>
+          <w:p>
+            <w:pPr>
+              <w:pStyle w:val="Normal1"/>
+            </w:pPr>
+            <w:r>
+              <w:rPr>
+                <w:lang w:val="es-ES"/>
+              </w:rPr>
+              <w:t xml:space="preserve">Con el </w:t>
+            </w:r>
             <w:r>
               <w:rPr>
                 <w:i/>
                 <w:iCs/>
                 <w:lang w:val="es-ES"/>
               </w:rPr>
-              <w:t>group</w:t>
-            </w:r>
-            <w:proofErr w:type="spellEnd"/>
+              <w:t>focus group</w:t>
+            </w:r>
             <w:r>
               <w:rPr>
                 <w:lang w:val="es-ES"/>
               </w:rPr>
-              <w:t xml:space="preserve">: también llamados grupos focales o sesiones de grupo. Es tal vez la técnica más utilizada en la publicidad y consiste en realizar entrevistas grupales en sesiones que reúnen de diez a doce personas. </w:t>
+              <w:t xml:space="preserve"> se pueden hacer estudios acerca de: actitudes, obstáculos y hábitos frente a la compra y el consumo, ideas para nuevos productos, análisis del posicionamiento de un producto, pre y pos-test de campaña.</w:t>
             </w:r>
           </w:p>
           <w:p>
@@ -6727,123 +6108,16 @@
               <w:rPr>
                 <w:lang w:val="es-ES"/>
               </w:rPr>
-              <w:t xml:space="preserve">Esta técnica permite obtener una cantidad considerable de información muy valiosa para la toma de decisiones en el desarrollo de estrategias de mercadeo y comunicación. Es muy importante contar con un guion bien estructurado que permita aplicar varias técnicas de recolección de datos, </w:t>
-            </w:r>
-            <w:r>
-              <w:rPr>
-                <w:lang w:val="es-ES"/>
-              </w:rPr>
-              <w:lastRenderedPageBreak/>
-              <w:t xml:space="preserve">como mapas mentales, descripción de dibujos, juegos de palabras, entre otros. </w:t>
-            </w:r>
-          </w:p>
-          <w:p>
-            <w:pPr>
-              <w:pStyle w:val="Normal1"/>
-            </w:pPr>
-          </w:p>
-          <w:p>
-            <w:pPr>
-              <w:pStyle w:val="Normal1"/>
-            </w:pPr>
-            <w:r>
-              <w:rPr>
-                <w:lang w:val="es-ES"/>
-              </w:rPr>
-              <w:t xml:space="preserve">Con el </w:t>
-            </w:r>
-            <w:proofErr w:type="spellStart"/>
+              <w:t xml:space="preserve">Para el desarrollo del </w:t>
+            </w:r>
             <w:r>
               <w:rPr>
                 <w:i/>
                 <w:iCs/>
                 <w:lang w:val="es-ES"/>
               </w:rPr>
-              <w:t>focus</w:t>
-            </w:r>
-            <w:proofErr w:type="spellEnd"/>
-            <w:r>
-              <w:rPr>
-                <w:i/>
-                <w:iCs/>
-                <w:lang w:val="es-ES"/>
-              </w:rPr>
-              <w:t xml:space="preserve"> </w:t>
-            </w:r>
-            <w:proofErr w:type="spellStart"/>
-            <w:r>
-              <w:rPr>
-                <w:i/>
-                <w:iCs/>
-                <w:lang w:val="es-ES"/>
-              </w:rPr>
-              <w:t>group</w:t>
-            </w:r>
-            <w:proofErr w:type="spellEnd"/>
-            <w:r>
-              <w:rPr>
-                <w:lang w:val="es-ES"/>
-              </w:rPr>
-              <w:t xml:space="preserve"> se pueden hacer estudios acerca de: actitudes, obstáculos y hábitos frente a la compra y el consumo, ideas para nuevos productos, análisis del posicionamiento de un producto, pre y </w:t>
-            </w:r>
-            <w:proofErr w:type="spellStart"/>
-            <w:r>
-              <w:rPr>
-                <w:lang w:val="es-ES"/>
-              </w:rPr>
-              <w:t>pos-test</w:t>
-            </w:r>
-            <w:proofErr w:type="spellEnd"/>
-            <w:r>
-              <w:rPr>
-                <w:lang w:val="es-ES"/>
-              </w:rPr>
-              <w:t xml:space="preserve"> de campaña.</w:t>
-            </w:r>
-          </w:p>
-          <w:p>
-            <w:pPr>
-              <w:pStyle w:val="Normal1"/>
-            </w:pPr>
-          </w:p>
-          <w:p>
-            <w:pPr>
-              <w:pStyle w:val="Normal1"/>
-            </w:pPr>
-            <w:r>
-              <w:rPr>
-                <w:lang w:val="es-ES"/>
-              </w:rPr>
-              <w:t xml:space="preserve">Para el desarrollo del </w:t>
-            </w:r>
-            <w:proofErr w:type="spellStart"/>
-            <w:r>
-              <w:rPr>
-                <w:i/>
-                <w:iCs/>
-                <w:lang w:val="es-ES"/>
-              </w:rPr>
-              <w:t>focus</w:t>
-            </w:r>
-            <w:proofErr w:type="spellEnd"/>
-            <w:r>
-              <w:rPr>
-                <w:i/>
-                <w:iCs/>
-                <w:lang w:val="es-ES"/>
-              </w:rPr>
-              <w:t xml:space="preserve"> </w:t>
-            </w:r>
-            <w:proofErr w:type="spellStart"/>
-            <w:r>
-              <w:rPr>
-                <w:i/>
-                <w:iCs/>
-                <w:lang w:val="es-ES"/>
-              </w:rPr>
-              <w:t>group</w:t>
-            </w:r>
-            <w:proofErr w:type="spellEnd"/>
+              <w:t>focus group</w:t>
+            </w:r>
             <w:r>
               <w:rPr>
                 <w:lang w:val="es-ES"/>
@@ -7045,7 +6319,6 @@
               </w:rPr>
               <w:t xml:space="preserve">Estas técnicas son muy eficaces en el desarrollo de conceptos creativos para campañas publicitarias que se basan en </w:t>
             </w:r>
-            <w:proofErr w:type="spellStart"/>
             <w:r>
               <w:rPr>
                 <w:i/>
@@ -7054,7 +6327,6 @@
               </w:rPr>
               <w:t>insights</w:t>
             </w:r>
-            <w:proofErr w:type="spellEnd"/>
             <w:r>
               <w:rPr>
                 <w:lang w:val="es-ES"/>
@@ -7090,19 +6362,11 @@
               <w:spacing w:line="240" w:lineRule="auto"/>
               <w:ind w:left="321"/>
             </w:pPr>
-            <w:proofErr w:type="spellStart"/>
             <w:r>
               <w:rPr>
                 <w:lang w:val="es-ES"/>
               </w:rPr>
-              <w:t>Brainstorming</w:t>
-            </w:r>
-            <w:proofErr w:type="spellEnd"/>
-            <w:r>
-              <w:rPr>
-                <w:lang w:val="es-ES"/>
-              </w:rPr>
-              <w:t>: consiste en generar ideas durante un tiempo prolongado y en torno a un tema central. Al inicio no se debe rechazar ninguna, todas requieren ser apuntadas para luego seleccionar las más convenientes y entre todos hacer un desarrollo óptimo de la de idea.</w:t>
+              <w:t>Brainstorming: consiste en generar ideas durante un tiempo prolongado y en torno a un tema central. Al inicio no se debe rechazar ninguna, todas requieren ser apuntadas para luego seleccionar las más convenientes y entre todos hacer un desarrollo óptimo de la de idea.</w:t>
             </w:r>
           </w:p>
           <w:p>
@@ -7172,7 +6436,6 @@
               </w:rPr>
               <w:t xml:space="preserve">Es también una técnica cuantitativa, ya que puede arrojar datos descriptivos con base en objetivos concretos y con metodologías estructuradas de datos específicos con muestreos definidos. Sin embargo, su uso cualitativo es muy importante y eficaz debido a que se puede hacer libremente y generar datos informales que den resultados inesperados. Hoy en día, se puede hacer observación directa de la percepción del comprador y del espectador de anuncios publicitarios a través del </w:t>
             </w:r>
-            <w:proofErr w:type="spellStart"/>
             <w:r>
               <w:rPr>
                 <w:i/>
@@ -7181,19 +6444,11 @@
               </w:rPr>
               <w:t>Eyetracking</w:t>
             </w:r>
-            <w:proofErr w:type="spellEnd"/>
             <w:r>
               <w:rPr>
                 <w:lang w:val="es-ES"/>
               </w:rPr>
-              <w:t xml:space="preserve">, un sistema que graba lo que el investigado ve al mismo tiempo que analiza el movimiento y comportamiento de sus ojos, esto permite conocer las zonas, elementos y características </w:t>
-            </w:r>
-            <w:r>
-              <w:rPr>
-                <w:lang w:val="es-ES"/>
-              </w:rPr>
-              <w:lastRenderedPageBreak/>
-              <w:t>que la persona ve con mayor énfasis en una góndola o un aviso publicitario.</w:t>
+              <w:t>, un sistema que graba lo que el investigado ve al mismo tiempo que analiza el movimiento y comportamiento de sus ojos, esto permite conocer las zonas, elementos y características que la persona ve con mayor énfasis en una góndola o un aviso publicitario.</w:t>
             </w:r>
           </w:p>
           <w:p>
@@ -7334,21 +6589,7 @@
               <w:rPr>
                 <w:lang w:val="es-ES"/>
               </w:rPr>
-              <w:t xml:space="preserve">El uso de las diferentes técnicas de recolección de datos depende del tipo de información que se requiera y de la calidad de </w:t>
-            </w:r>
-            <w:proofErr w:type="gramStart"/>
-            <w:r>
-              <w:rPr>
-                <w:lang w:val="es-ES"/>
-              </w:rPr>
-              <w:t>la misma</w:t>
-            </w:r>
-            <w:proofErr w:type="gramEnd"/>
-            <w:r>
-              <w:rPr>
-                <w:lang w:val="es-ES"/>
-              </w:rPr>
-              <w:t xml:space="preserve"> para la toma de decisiones y el desarrollo de estrategias efectivas de comercialización, promoción o posicionamiento.</w:t>
+              <w:t>El uso de las diferentes técnicas de recolección de datos depende del tipo de información que se requiera y de la calidad de la misma para la toma de decisiones y el desarrollo de estrategias efectivas de comercialización, promoción o posicionamiento.</w:t>
             </w:r>
           </w:p>
         </w:tc>
@@ -7375,40 +6616,7 @@
                 <w:highlight w:val="yellow"/>
                 <w:lang w:val="es-ES"/>
               </w:rPr>
-              <w:lastRenderedPageBreak/>
-              <w:t xml:space="preserve">Video animado – </w:t>
-            </w:r>
-            <w:proofErr w:type="spellStart"/>
-            <w:r>
-              <w:rPr>
-                <w:highlight w:val="yellow"/>
-                <w:lang w:val="es-ES"/>
-              </w:rPr>
-              <w:t>Motion</w:t>
-            </w:r>
-            <w:proofErr w:type="spellEnd"/>
-            <w:r>
-              <w:rPr>
-                <w:highlight w:val="yellow"/>
-                <w:lang w:val="es-ES"/>
-              </w:rPr>
-              <w:t xml:space="preserve"> </w:t>
-            </w:r>
-            <w:proofErr w:type="spellStart"/>
-            <w:r>
-              <w:rPr>
-                <w:highlight w:val="yellow"/>
-                <w:lang w:val="es-ES"/>
-              </w:rPr>
-              <w:t>graphics</w:t>
-            </w:r>
-            <w:proofErr w:type="spellEnd"/>
-            <w:r>
-              <w:rPr>
-                <w:highlight w:val="yellow"/>
-                <w:lang w:val="es-ES"/>
-              </w:rPr>
-              <w:t>.</w:t>
+              <w:t>Video animado – Motion graphics.</w:t>
             </w:r>
           </w:p>
           <w:p>
@@ -7482,97 +6690,55 @@
               <w:rPr>
                 <w:lang w:val="es-ES"/>
               </w:rPr>
-              <w:t xml:space="preserve">Realización de video animado tipo </w:t>
-            </w:r>
-            <w:proofErr w:type="spellStart"/>
-            <w:r>
+              <w:t>Realización de video animado tipo motion graphics.</w:t>
+            </w:r>
+          </w:p>
+          <w:p>
+            <w:pPr>
+              <w:pStyle w:val="Normal1"/>
+            </w:pPr>
+          </w:p>
+          <w:p>
+            <w:pPr>
+              <w:pStyle w:val="Normal1"/>
               <w:rPr>
                 <w:lang w:val="es-ES"/>
               </w:rPr>
-              <w:t>motion</w:t>
-            </w:r>
-            <w:proofErr w:type="spellEnd"/>
+            </w:pPr>
             <w:r>
               <w:rPr>
                 <w:lang w:val="es-ES"/>
               </w:rPr>
-              <w:t xml:space="preserve"> </w:t>
-            </w:r>
-            <w:proofErr w:type="spellStart"/>
+              <w:t>Mano con lápiz dibujando imágenes relacionadas con cada uno de los temas que se van abordando.</w:t>
+            </w:r>
+          </w:p>
+          <w:p>
+            <w:pPr>
+              <w:pStyle w:val="Normal1"/>
+            </w:pPr>
+          </w:p>
+          <w:p>
+            <w:pPr>
+              <w:pStyle w:val="Normal1"/>
+            </w:pPr>
+            <w:r>
+              <w:t>La idea es que sean tipo ilustración a mano alzada que vaya con el concepto de dibujo a lápiz o pincel.</w:t>
+            </w:r>
+          </w:p>
+          <w:p>
+            <w:pPr>
+              <w:pStyle w:val="Normal1"/>
+            </w:pPr>
+          </w:p>
+          <w:p>
+            <w:pPr>
+              <w:pStyle w:val="Normal1"/>
+            </w:pPr>
             <w:r>
               <w:rPr>
                 <w:lang w:val="es-ES"/>
               </w:rPr>
-              <w:t>graphics</w:t>
-            </w:r>
-            <w:proofErr w:type="spellEnd"/>
-            <w:r>
-              <w:rPr>
-                <w:lang w:val="es-ES"/>
-              </w:rPr>
-              <w:t>.</w:t>
-            </w:r>
-          </w:p>
-          <w:p>
-            <w:pPr>
-              <w:pStyle w:val="Normal1"/>
-            </w:pPr>
-          </w:p>
-          <w:p>
-            <w:pPr>
-              <w:pStyle w:val="Normal1"/>
-              <w:rPr>
-                <w:lang w:val="es-ES"/>
-              </w:rPr>
-            </w:pPr>
-            <w:r>
-              <w:rPr>
-                <w:lang w:val="es-ES"/>
-              </w:rPr>
-              <w:t>Mano con lápiz dibujando imágenes relacionadas con cada uno de los temas que se van abordando.</w:t>
-            </w:r>
-          </w:p>
-          <w:p>
-            <w:pPr>
-              <w:pStyle w:val="Normal1"/>
-            </w:pPr>
-          </w:p>
-          <w:p>
-            <w:pPr>
-              <w:pStyle w:val="Normal1"/>
-            </w:pPr>
-            <w:r>
-              <w:t>La idea es que sean tipo ilustración a mano alzada que vaya con el concepto de dibujo a lápiz o pincel.</w:t>
-            </w:r>
-          </w:p>
-          <w:p>
-            <w:pPr>
-              <w:pStyle w:val="Normal1"/>
-            </w:pPr>
-          </w:p>
-          <w:p>
-            <w:pPr>
-              <w:pStyle w:val="Normal1"/>
-            </w:pPr>
-            <w:r>
-              <w:rPr>
-                <w:lang w:val="es-ES"/>
-              </w:rPr>
-              <w:t xml:space="preserve">Voz </w:t>
-            </w:r>
-            <w:proofErr w:type="spellStart"/>
-            <w:r>
-              <w:rPr>
-                <w:lang w:val="es-ES"/>
-              </w:rPr>
-              <w:t>over</w:t>
-            </w:r>
-            <w:proofErr w:type="spellEnd"/>
-            <w:r>
-              <w:rPr>
-                <w:lang w:val="es-ES"/>
-              </w:rPr>
-              <w:t>, que va narrando la explicación del tema (los que están en negrilla).</w:t>
+              <w:t>Voz over, que va narrando la explicación del tema (los que están en negrilla).</w:t>
             </w:r>
           </w:p>
           <w:p>
@@ -7764,11 +6930,7 @@
               </w:r>
             </w:hyperlink>
             <w:r>
-              <w:t xml:space="preserve"> Puede ir </w:t>
-            </w:r>
-            <w:r>
-              <w:lastRenderedPageBreak/>
-              <w:t>saliendo de a una imagen mientras se narra esta parte.</w:t>
+              <w:t xml:space="preserve"> Puede ir saliendo de a una imagen mientras se narra esta parte.</w:t>
             </w:r>
           </w:p>
           <w:p>
@@ -7902,21 +7064,7 @@
               <w:rPr>
                 <w:lang w:val="es-ES"/>
               </w:rPr>
-              <w:t xml:space="preserve">Focus </w:t>
-            </w:r>
-            <w:proofErr w:type="spellStart"/>
-            <w:r>
-              <w:rPr>
-                <w:lang w:val="es-ES"/>
-              </w:rPr>
-              <w:t>group</w:t>
-            </w:r>
-            <w:proofErr w:type="spellEnd"/>
-            <w:r>
-              <w:rPr>
-                <w:lang w:val="es-ES"/>
-              </w:rPr>
-              <w:t xml:space="preserve">: </w:t>
+              <w:t xml:space="preserve">Focus group: </w:t>
             </w:r>
             <w:hyperlink r:id="rId68">
               <w:r>
@@ -7957,11 +7105,7 @@
               </w:r>
             </w:hyperlink>
             <w:r>
-              <w:t xml:space="preserve"> Luego de verse esta imagen y terminar su narración irán saliendo las palabras </w:t>
-            </w:r>
-            <w:r>
-              <w:lastRenderedPageBreak/>
-              <w:t>Asociación – Complementación – Construcción – Expresión, teniendo en cuenta la parte narrada que explica cada una.</w:t>
+              <w:t xml:space="preserve"> Luego de verse esta imagen y terminar su narración irán saliendo las palabras Asociación – Complementación – Construcción – Expresión, teniendo en cuenta la parte narrada que explica cada una.</w:t>
             </w:r>
           </w:p>
           <w:p>
@@ -7993,21 +7137,7 @@
               <w:rPr>
                 <w:lang w:val="es-ES"/>
               </w:rPr>
-              <w:t xml:space="preserve"> Luego de dibujar la imagen, se hace el mismo proceso anterior, pero las palabras que se escriben son: </w:t>
-            </w:r>
-            <w:proofErr w:type="spellStart"/>
-            <w:r>
-              <w:rPr>
-                <w:lang w:val="es-ES"/>
-              </w:rPr>
-              <w:t>Brainstorming</w:t>
-            </w:r>
-            <w:proofErr w:type="spellEnd"/>
-            <w:r>
-              <w:rPr>
-                <w:lang w:val="es-ES"/>
-              </w:rPr>
-              <w:t xml:space="preserve"> – Cuento de hadas – Observación – Cliente incógnito</w:t>
+              <w:t xml:space="preserve"> Luego de dibujar la imagen, se hace el mismo proceso anterior, pero las palabras que se escriben son: Brainstorming – Cuento de hadas – Observación – Cliente incógnito</w:t>
             </w:r>
           </w:p>
           <w:p>
@@ -8119,7 +7249,7 @@
               </wp:anchor>
             </w:drawing>
           </mc:Choice>
-          <mc:Fallback>
+          <mc:Fallback xmlns:w16du="http://schemas.microsoft.com/office/word/2023/wordml/word16du" xmlns:a="http://schemas.openxmlformats.org/drawingml/2006/main" xmlns:pic="http://schemas.openxmlformats.org/drawingml/2006/picture">
             <w:pict>
               <v:roundrect id="Rectángulo: esquinas redondeadas 13" style="position:absolute;margin-left:39.65pt;margin-top:87.25pt;width:27.95pt;height:11pt;flip:y;z-index:251677696;visibility:visible;mso-wrap-style:square;mso-width-percent:0;mso-height-percent:0;mso-wrap-distance-left:9pt;mso-wrap-distance-top:0;mso-wrap-distance-right:9pt;mso-wrap-distance-bottom:0;mso-position-horizontal:absolute;mso-position-horizontal-relative:text;mso-position-vertical:absolute;mso-position-vertical-relative:text;mso-width-percent:0;mso-height-percent:0;mso-width-relative:margin;mso-height-relative:margin;v-text-anchor:middle" o:spid="_x0000_s1026" filled="f" strokecolor="red" strokeweight="3pt" arcsize="10923f" w14:anchorId="1516CF42" o:gfxdata="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">
                 <v:shadow on="t" color="black" opacity="22937f" offset="0,.63889mm" origin=",.5"/>
@@ -8194,7 +7324,7 @@
               </wp:anchor>
             </w:drawing>
           </mc:Choice>
-          <mc:Fallback>
+          <mc:Fallback xmlns:w16du="http://schemas.microsoft.com/office/word/2023/wordml/word16du" xmlns:a="http://schemas.openxmlformats.org/drawingml/2006/main" xmlns:pic="http://schemas.openxmlformats.org/drawingml/2006/picture">
             <w:pict>
               <v:roundrect id="Rectángulo: esquinas redondeadas 13" style="position:absolute;margin-left:103.5pt;margin-top:192.3pt;width:27.3pt;height:15.35pt;z-index:251675648;visibility:visible;mso-wrap-style:square;mso-width-percent:0;mso-height-percent:0;mso-wrap-distance-left:9pt;mso-wrap-distance-top:0;mso-wrap-distance-right:9pt;mso-wrap-distance-bottom:0;mso-position-horizontal:absolute;mso-position-horizontal-relative:text;mso-position-vertical:absolute;mso-position-vertical-relative:text;mso-width-percent:0;mso-height-percent:0;mso-width-relative:margin;mso-height-relative:margin;v-text-anchor:middle" o:spid="_x0000_s1026" filled="f" strokecolor="red" strokeweight="3pt" arcsize="10923f" w14:anchorId="70300DBF" o:gfxdata="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">
                 <v:shadow on="t" color="black" opacity="22937f" offset="0,.63889mm" origin=",.5"/>
@@ -8275,7 +7405,7 @@
               </wp:anchor>
             </w:drawing>
           </mc:Choice>
-          <mc:Fallback>
+          <mc:Fallback xmlns:w16du="http://schemas.microsoft.com/office/word/2023/wordml/word16du" xmlns:a="http://schemas.openxmlformats.org/drawingml/2006/main" xmlns:pic="http://schemas.openxmlformats.org/drawingml/2006/picture">
             <w:pict>
               <v:roundrect id="Rectángulo: esquinas redondeadas 13" style="position:absolute;margin-left:396.9pt;margin-top:44.25pt;width:28.65pt;height:11.25pt;z-index:251673600;visibility:visible;mso-wrap-style:square;mso-width-percent:0;mso-height-percent:0;mso-wrap-distance-left:9pt;mso-wrap-distance-top:0;mso-wrap-distance-right:9pt;mso-wrap-distance-bottom:0;mso-position-horizontal:absolute;mso-position-horizontal-relative:text;mso-position-vertical:absolute;mso-position-vertical-relative:text;mso-width-percent:0;mso-height-percent:0;mso-width-relative:margin;mso-height-relative:margin;v-text-anchor:middle" o:spid="_x0000_s1026" filled="f" strokecolor="red" strokeweight="3pt" arcsize="10923f" w14:anchorId="6E003403" o:gfxdata="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">
                 <v:shadow on="t" color="black" opacity="22937f" offset="0,.63889mm" origin=",.5"/>
@@ -8349,7 +7479,7 @@
               </wp:anchor>
             </w:drawing>
           </mc:Choice>
-          <mc:Fallback>
+          <mc:Fallback xmlns:w16du="http://schemas.microsoft.com/office/word/2023/wordml/word16du" xmlns:a="http://schemas.openxmlformats.org/drawingml/2006/main" xmlns:pic="http://schemas.openxmlformats.org/drawingml/2006/picture">
             <w:pict>
               <v:roundrect id="Rectángulo: esquinas redondeadas 13" style="position:absolute;margin-left:69.45pt;margin-top:8.6pt;width:39.4pt;height:19pt;z-index:251671552;visibility:visible;mso-wrap-style:square;mso-wrap-distance-left:9pt;mso-wrap-distance-top:0;mso-wrap-distance-right:9pt;mso-wrap-distance-bottom:0;mso-position-horizontal:absolute;mso-position-horizontal-relative:text;mso-position-vertical:absolute;mso-position-vertical-relative:text;v-text-anchor:middle" o:spid="_x0000_s1026" filled="f" strokecolor="red" strokeweight="3pt" arcsize="10923f" w14:anchorId="021CDD94" o:gfxdata="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">
                 <v:shadow on="t" color="black" opacity="22937f" offset="0,.63889mm" origin=",.5"/>
@@ -8484,7 +7614,6 @@
           <w:sz w:val="24"/>
           <w:szCs w:val="24"/>
         </w:rPr>
-        <w:lastRenderedPageBreak/>
         <w:t>4.3 Matriz de competitividad</w:t>
       </w:r>
     </w:p>
@@ -8657,21 +7786,7 @@
               <w:rPr>
                 <w:lang w:val="es-ES"/>
               </w:rPr>
-              <w:t xml:space="preserve">Las matrices de </w:t>
-            </w:r>
-            <w:proofErr w:type="gramStart"/>
-            <w:r>
-              <w:rPr>
-                <w:lang w:val="es-ES"/>
-              </w:rPr>
-              <w:t>diagnóstico,</w:t>
-            </w:r>
-            <w:proofErr w:type="gramEnd"/>
-            <w:r>
-              <w:rPr>
-                <w:lang w:val="es-ES"/>
-              </w:rPr>
-              <w:t xml:space="preserve"> son herramientas útiles para analizar diferentes </w:t>
+              <w:t xml:space="preserve">Las matrices de diagnóstico, son herramientas útiles para analizar diferentes </w:t>
             </w:r>
             <w:commentRangeStart w:id="38"/>
             <w:r>
@@ -8731,11 +7846,7 @@
               <w:pStyle w:val="Normal1"/>
             </w:pPr>
             <w:r>
-              <w:t xml:space="preserve">La matriz de Ansoff confronta dos variables muy importantes, una interna &lt;Producto&gt; y una externa &lt;Mercados&gt;, los criterios que utiliza dicha matriz se basan en la condición de nuevos o actuales: productos del portafolio y </w:t>
-            </w:r>
-            <w:r>
-              <w:lastRenderedPageBreak/>
-              <w:t>mercados en los cuales comercializar dichos productos o servicios.</w:t>
+              <w:t>La matriz de Ansoff confronta dos variables muy importantes, una interna &lt;Producto&gt; y una externa &lt;Mercados&gt;, los criterios que utiliza dicha matriz se basan en la condición de nuevos o actuales: productos del portafolio y mercados en los cuales comercializar dichos productos o servicios.</w:t>
             </w:r>
           </w:p>
           <w:p>
@@ -9068,28 +8179,7 @@
               <w:rPr>
                 <w:lang w:val="es-ES"/>
               </w:rPr>
-              <w:t xml:space="preserve">Penetración del mercado: esta estrategia se da para productos y mercados actuales, en este caso el objetivo principal de la empresa es incrementar su participación; en otras </w:t>
-            </w:r>
-            <w:r>
-              <w:rPr>
-                <w:lang w:val="es-ES"/>
-              </w:rPr>
-              <w:lastRenderedPageBreak/>
-              <w:t xml:space="preserve">palabras, aumentar las ventas. </w:t>
-            </w:r>
-            <w:proofErr w:type="gramStart"/>
-            <w:r>
-              <w:rPr>
-                <w:lang w:val="es-ES"/>
-              </w:rPr>
-              <w:t>Las acciones a realizar</w:t>
-            </w:r>
-            <w:proofErr w:type="gramEnd"/>
-            <w:r>
-              <w:rPr>
-                <w:lang w:val="es-ES"/>
-              </w:rPr>
-              <w:t xml:space="preserve"> son:</w:t>
+              <w:t>Penetración del mercado: esta estrategia se da para productos y mercados actuales, en este caso el objetivo principal de la empresa es incrementar su participación; en otras palabras, aumentar las ventas. Las acciones a realizar son:</w:t>
             </w:r>
           </w:p>
           <w:p>
@@ -9263,14 +8353,7 @@
               <w:rPr>
                 <w:lang w:val="es-ES"/>
               </w:rPr>
-              <w:t xml:space="preserve">Diversificación: combina tanto nuevos productos como mercados y se realiza con el fin de conquistarlos. Aquí la empresa cuenta con una infraestructura sólida que le permite ganar otras zonas geográficas y llegar a </w:t>
-            </w:r>
-            <w:r>
-              <w:rPr>
-                <w:lang w:val="es-ES"/>
-              </w:rPr>
-              <w:lastRenderedPageBreak/>
-              <w:t>segmentos que nunca ha trabajado antes. Las actividades que se llevan a cabo en esta estrategia mezclan las que se hacen en el desarrollo de productos y de mercados.</w:t>
+              <w:t>Diversificación: combina tanto nuevos productos como mercados y se realiza con el fin de conquistarlos. Aquí la empresa cuenta con una infraestructura sólida que le permite ganar otras zonas geográficas y llegar a segmentos que nunca ha trabajado antes. Las actividades que se llevan a cabo en esta estrategia mezclan las que se hacen en el desarrollo de productos y de mercados.</w:t>
             </w:r>
           </w:p>
           <w:p>
@@ -9467,11 +8550,7 @@
               <w:pStyle w:val="Normal1"/>
             </w:pPr>
             <w:r>
-              <w:t xml:space="preserve">Interpretación de las figuras: cada una de las figuras en la matriz representa ciertas </w:t>
-            </w:r>
-            <w:r>
-              <w:lastRenderedPageBreak/>
-              <w:t>características que se asignan a los productos, de acuerdo con los resultados de los criterios de análisis:</w:t>
+              <w:t>Interpretación de las figuras: cada una de las figuras en la matriz representa ciertas características que se asignan a los productos, de acuerdo con los resultados de los criterios de análisis:</w:t>
             </w:r>
           </w:p>
           <w:p>
@@ -9645,29 +8724,7 @@
                 <w:szCs w:val="22"/>
                 <w:lang w:val="es-ES"/>
               </w:rPr>
-              <w:t xml:space="preserve">conocidos también como hueso, son productos que están </w:t>
-            </w:r>
-            <w:proofErr w:type="gramStart"/>
-            <w:r>
-              <w:rPr>
-                <w:b w:val="0"/>
-                <w:color w:val="000000" w:themeColor="text1"/>
-                <w:sz w:val="22"/>
-                <w:szCs w:val="22"/>
-                <w:lang w:val="es-ES"/>
-              </w:rPr>
-              <w:t>ad portas</w:t>
-            </w:r>
-            <w:proofErr w:type="gramEnd"/>
-            <w:r>
-              <w:rPr>
-                <w:b w:val="0"/>
-                <w:color w:val="000000" w:themeColor="text1"/>
-                <w:sz w:val="22"/>
-                <w:szCs w:val="22"/>
-                <w:lang w:val="es-ES"/>
-              </w:rPr>
-              <w:t xml:space="preserve"> de salir del mercado, su ciclo de vida está terminando debido a que su participación es leve y la industria tiene un crecimiento bajo.</w:t>
+              <w:t>conocidos también como hueso, son productos que están ad portas de salir del mercado, su ciclo de vida está terminando debido a que su participación es leve y la industria tiene un crecimiento bajo.</w:t>
             </w:r>
           </w:p>
           <w:p>
@@ -9719,11 +8776,7 @@
               <w:pStyle w:val="Normal1"/>
             </w:pPr>
             <w:r>
-              <w:t xml:space="preserve">Cada factor debe calificarse de 1 a 5 para luego ser totalizado y ubicar a las empresas </w:t>
-            </w:r>
-            <w:r>
-              <w:lastRenderedPageBreak/>
-              <w:t xml:space="preserve">analizadas en un </w:t>
+              <w:t xml:space="preserve">Cada factor debe calificarse de 1 a 5 para luego ser totalizado y ubicar a las empresas analizadas en un </w:t>
             </w:r>
             <w:r>
               <w:rPr>
@@ -9840,19 +8893,11 @@
               </w:numPr>
               <w:ind w:left="462"/>
             </w:pPr>
-            <w:proofErr w:type="spellStart"/>
             <w:r>
               <w:rPr>
                 <w:lang w:val="es-ES"/>
               </w:rPr>
-              <w:t>Exhibicion</w:t>
-            </w:r>
-            <w:proofErr w:type="spellEnd"/>
-            <w:r>
-              <w:rPr>
-                <w:lang w:val="es-ES"/>
-              </w:rPr>
-              <w:t xml:space="preserve"> en puntos de venta</w:t>
+              <w:t>Exhibicion en puntos de venta</w:t>
             </w:r>
           </w:p>
           <w:p>
@@ -10106,14 +9151,7 @@
               <w:rPr>
                 <w:lang w:val="es-ES"/>
               </w:rPr>
-              <w:t xml:space="preserve">El análisis DOFA o FODA, es un método que permite examinar debilidades, oportunidades, fortalezas y amenazas de una empresa. Este procedimiento es uno de los más realizados por las organizaciones para la toma de decisiones en relación con las variables internas y externas debido a que permite la ponderación de los factores y el planteamiento </w:t>
-            </w:r>
-            <w:r>
-              <w:rPr>
-                <w:lang w:val="es-ES"/>
-              </w:rPr>
-              <w:lastRenderedPageBreak/>
-              <w:t>de estrategias para contrarrestar los hallazgos negativos.</w:t>
+              <w:t>El análisis DOFA o FODA, es un método que permite examinar debilidades, oportunidades, fortalezas y amenazas de una empresa. Este procedimiento es uno de los más realizados por las organizaciones para la toma de decisiones en relación con las variables internas y externas debido a que permite la ponderación de los factores y el planteamiento de estrategias para contrarrestar los hallazgos negativos.</w:t>
             </w:r>
           </w:p>
           <w:p>
@@ -10263,7 +9301,6 @@
               <w:rPr>
                 <w:noProof/>
               </w:rPr>
-              <w:lastRenderedPageBreak/>
               <w:drawing>
                 <wp:inline distT="0" distB="0" distL="0" distR="0" wp14:anchorId="73A37EBF" wp14:editId="624265BD">
                   <wp:extent cx="2371725" cy="2371725"/>
@@ -10399,11 +9436,7 @@
               </w:rPr>
             </w:pPr>
             <w:r>
-              <w:t xml:space="preserve">El análisis DOFA permite plantear un compendio de estrategias que pueden llegar a ser muy eficaces en algún momento para la empresa, en relación con factores internos y externos; adicionalmente, genera un panorama amplio de su estado y de posibles puntos de </w:t>
-            </w:r>
-            <w:r>
-              <w:lastRenderedPageBreak/>
-              <w:t>debilidad o fortaleza que se deben mejorar y aprovechar.</w:t>
+              <w:t>El análisis DOFA permite plantear un compendio de estrategias que pueden llegar a ser muy eficaces en algún momento para la empresa, en relación con factores internos y externos; adicionalmente, genera un panorama amplio de su estado y de posibles puntos de debilidad o fortaleza que se deben mejorar y aprovechar.</w:t>
             </w:r>
           </w:p>
         </w:tc>
@@ -10422,7 +9455,6 @@
               <w:pStyle w:val="Normal1"/>
             </w:pPr>
             <w:r>
-              <w:lastRenderedPageBreak/>
               <w:t>Presentar un Video proceso.</w:t>
             </w:r>
           </w:p>
@@ -10481,11 +9513,7 @@
               <w:pStyle w:val="Normal1"/>
             </w:pPr>
             <w:r>
-              <w:t xml:space="preserve">La idea es que a través de unos videos que se muestran de </w:t>
-            </w:r>
-            <w:r>
-              <w:lastRenderedPageBreak/>
-              <w:t>ejemplo, vaya saliendo lo que se muestra en cada figura del guion literario y su contenido.</w:t>
+              <w:t>La idea es que a través de unos videos que se muestran de ejemplo, vaya saliendo lo que se muestra en cada figura del guion literario y su contenido.</w:t>
             </w:r>
           </w:p>
           <w:p>
@@ -10526,21 +9554,7 @@
               <w:rPr>
                 <w:lang w:val="es-ES"/>
               </w:rPr>
-              <w:t xml:space="preserve">La idea es hacer por cuadros esta matriz y que los datos que se muestren sean los de la Figura 1 del guion </w:t>
-            </w:r>
-            <w:proofErr w:type="gramStart"/>
-            <w:r>
-              <w:rPr>
-                <w:lang w:val="es-ES"/>
-              </w:rPr>
-              <w:t>literario</w:t>
-            </w:r>
-            <w:proofErr w:type="gramEnd"/>
-            <w:r>
-              <w:rPr>
-                <w:lang w:val="es-ES"/>
-              </w:rPr>
-              <w:t xml:space="preserve"> así como el contenido de la voz en off que será lo que dice dicho guion.</w:t>
+              <w:t>La idea es hacer por cuadros esta matriz y que los datos que se muestren sean los de la Figura 1 del guion literario así como el contenido de la voz en off que será lo que dice dicho guion.</w:t>
             </w:r>
           </w:p>
           <w:p>
@@ -11021,7 +10035,6 @@
         <w:rPr>
           <w:b/>
         </w:rPr>
-        <w:lastRenderedPageBreak/>
         <w:t>TEMA 5: Proceso de investigación</w:t>
       </w:r>
     </w:p>
@@ -11241,7 +10254,6 @@
               <w:ind w:left="462"/>
             </w:pPr>
             <w:r>
-              <w:lastRenderedPageBreak/>
               <w:t>La pregunta debe conducir al diseño de los objetivos de la investigación.</w:t>
             </w:r>
           </w:p>
@@ -11258,136 +10270,102 @@
               <w:rPr>
                 <w:lang w:val="es-ES"/>
               </w:rPr>
-              <w:t xml:space="preserve">El problema de investigación es </w:t>
-            </w:r>
-            <w:proofErr w:type="gramStart"/>
-            <w:r>
+              <w:t>El problema de investigación es la información básica a recolectar; por lo tanto, este debe</w:t>
+            </w:r>
+          </w:p>
+          <w:p>
+            <w:pPr>
+              <w:pStyle w:val="Normal1"/>
+            </w:pPr>
+            <w:r>
+              <w:t>transformarse en el objetivo general del proyecto.</w:t>
+            </w:r>
+          </w:p>
+          <w:p>
+            <w:pPr>
+              <w:pStyle w:val="Normal1"/>
+            </w:pPr>
+          </w:p>
+          <w:p>
+            <w:pPr>
+              <w:pStyle w:val="Normal1"/>
               <w:rPr>
                 <w:lang w:val="es-ES"/>
               </w:rPr>
-              <w:t>la información básica a recolectar</w:t>
-            </w:r>
-            <w:proofErr w:type="gramEnd"/>
+            </w:pPr>
             <w:r>
               <w:rPr>
                 <w:lang w:val="es-ES"/>
               </w:rPr>
-              <w:t>; por lo tanto, este debe</w:t>
-            </w:r>
-          </w:p>
-          <w:p>
-            <w:pPr>
-              <w:pStyle w:val="Normal1"/>
-            </w:pPr>
-            <w:r>
-              <w:t>transformarse en el objetivo general del proyecto.</w:t>
-            </w:r>
-          </w:p>
-          <w:p>
-            <w:pPr>
-              <w:pStyle w:val="Normal1"/>
-            </w:pPr>
-          </w:p>
-          <w:p>
-            <w:pPr>
-              <w:pStyle w:val="Normal1"/>
+              <w:t>Los objetivos específicos deben derivarse del objetivo general dividiéndolo en temas puntuales que conduzcan en su conjunto a la obtención de la información total.</w:t>
+            </w:r>
+          </w:p>
+          <w:p>
+            <w:pPr>
+              <w:pStyle w:val="Normal1"/>
+            </w:pPr>
+          </w:p>
+          <w:p>
+            <w:pPr>
+              <w:pStyle w:val="Normal1"/>
+            </w:pPr>
+            <w:r>
+              <w:t>5.2 Metodología</w:t>
+            </w:r>
+          </w:p>
+          <w:p>
+            <w:pPr>
+              <w:pStyle w:val="Normal1"/>
+            </w:pPr>
+          </w:p>
+          <w:p>
+            <w:pPr>
+              <w:pStyle w:val="Normal1"/>
+            </w:pPr>
+            <w:r>
+              <w:t>La metodología de la investigación se refiere a la forma como se va a recolectar la información; es decir, la selección de las fuentes, el tamaño de la muestra y los métodos que se van a utilizar para obtener los datos necesarios para cumplir con los objetivos general y específicos.</w:t>
+            </w:r>
+          </w:p>
+          <w:p>
+            <w:pPr>
+              <w:pStyle w:val="Normal1"/>
+            </w:pPr>
+          </w:p>
+          <w:p>
+            <w:pPr>
+              <w:pStyle w:val="Normal1"/>
+            </w:pPr>
+            <w:r>
+              <w:t>5.3 Recolección de datos</w:t>
+            </w:r>
+          </w:p>
+          <w:p>
+            <w:pPr>
+              <w:pStyle w:val="Normal1"/>
+            </w:pPr>
+          </w:p>
+          <w:p>
+            <w:pPr>
+              <w:pStyle w:val="Normal1"/>
+            </w:pPr>
+            <w:r>
               <w:rPr>
                 <w:lang w:val="es-ES"/>
               </w:rPr>
-            </w:pPr>
-            <w:r>
-              <w:rPr>
-                <w:lang w:val="es-ES"/>
-              </w:rPr>
-              <w:t>Los objetivos específicos deben derivarse del objetivo general dividiéndolo en temas puntuales que conduzcan en su conjunto a la obtención de la información total.</w:t>
-            </w:r>
-          </w:p>
-          <w:p>
-            <w:pPr>
-              <w:pStyle w:val="Normal1"/>
-            </w:pPr>
-          </w:p>
-          <w:p>
-            <w:pPr>
-              <w:pStyle w:val="Normal1"/>
-            </w:pPr>
-            <w:r>
-              <w:t>5.2 Metodología</w:t>
-            </w:r>
-          </w:p>
-          <w:p>
-            <w:pPr>
-              <w:pStyle w:val="Normal1"/>
-            </w:pPr>
-          </w:p>
-          <w:p>
-            <w:pPr>
-              <w:pStyle w:val="Normal1"/>
-            </w:pPr>
-            <w:r>
-              <w:t>La metodología de la investigación se refiere a la forma como se va a recolectar la información; es decir, la selección de las fuentes, el tamaño de la muestra y los métodos que se van a utilizar para obtener los datos necesarios para cumplir con los objetivos general y específicos.</w:t>
-            </w:r>
-          </w:p>
-          <w:p>
-            <w:pPr>
-              <w:pStyle w:val="Normal1"/>
-            </w:pPr>
-          </w:p>
-          <w:p>
-            <w:pPr>
-              <w:pStyle w:val="Normal1"/>
-            </w:pPr>
-            <w:r>
-              <w:t>5.3 Recolección de datos</w:t>
-            </w:r>
-          </w:p>
-          <w:p>
-            <w:pPr>
-              <w:pStyle w:val="Normal1"/>
-            </w:pPr>
-          </w:p>
-          <w:p>
-            <w:pPr>
-              <w:pStyle w:val="Normal1"/>
-            </w:pPr>
-            <w:r>
-              <w:rPr>
-                <w:lang w:val="es-ES"/>
-              </w:rPr>
               <w:t xml:space="preserve">Obtener la información se convierte en la parte más importante del proceso, puesto que estos datos serán necesarios para la posterior toma de decisiones. En este punto, a partir de un cronograma de trabajo detallado se aplican los diferentes instrumentos: encuestas, </w:t>
             </w:r>
-            <w:proofErr w:type="spellStart"/>
             <w:r>
               <w:rPr>
                 <w:i/>
                 <w:iCs/>
                 <w:lang w:val="es-ES"/>
               </w:rPr>
-              <w:t>focus</w:t>
-            </w:r>
-            <w:proofErr w:type="spellEnd"/>
-            <w:r>
-              <w:rPr>
-                <w:i/>
-                <w:iCs/>
+              <w:t>focus group</w:t>
+            </w:r>
+            <w:r>
+              <w:rPr>
                 <w:lang w:val="es-ES"/>
               </w:rPr>
-              <w:t xml:space="preserve"> </w:t>
-            </w:r>
-            <w:proofErr w:type="spellStart"/>
-            <w:r>
-              <w:rPr>
-                <w:i/>
-                <w:iCs/>
-                <w:lang w:val="es-ES"/>
-              </w:rPr>
-              <w:t>group</w:t>
-            </w:r>
-            <w:proofErr w:type="spellEnd"/>
-            <w:r>
-              <w:rPr>
-                <w:lang w:val="es-ES"/>
-              </w:rPr>
               <w:t>, observación, entre otros. La logística en esta fase es importante debido a que son necesarios recursos técnicos, tecnológicos y humanos.</w:t>
             </w:r>
           </w:p>
@@ -11429,11 +10407,7 @@
               <w:pStyle w:val="Normal1"/>
             </w:pPr>
             <w:r>
-              <w:t xml:space="preserve">Requiere de varios pasos, el primero es organizar los datos, luego es necesario tabularlos para convertirlos en información. En este punto también se hace necesario algunos recursos tecnológicos como software de </w:t>
-            </w:r>
-            <w:r>
-              <w:lastRenderedPageBreak/>
-              <w:t>análisis y hojas de cálculo para guardar la información de forma ordenada. Los datos deben ser interpretados para facilitar la toma de decisiones.</w:t>
+              <w:t>Requiere de varios pasos, el primero es organizar los datos, luego es necesario tabularlos para convertirlos en información. En este punto también se hace necesario algunos recursos tecnológicos como software de análisis y hojas de cálculo para guardar la información de forma ordenada. Los datos deben ser interpretados para facilitar la toma de decisiones.</w:t>
             </w:r>
           </w:p>
           <w:p>
@@ -11527,7 +10501,6 @@
                 <w:sz w:val="22"/>
                 <w:szCs w:val="22"/>
               </w:rPr>
-              <w:lastRenderedPageBreak/>
               <w:t>Diapositivas tipo e-book.</w:t>
             </w:r>
           </w:p>
@@ -12347,7 +11320,6 @@
           <w:b/>
           <w:bCs/>
         </w:rPr>
-        <w:lastRenderedPageBreak/>
         <w:t>Síntesis</w:t>
       </w:r>
       <w:commentRangeEnd w:id="42"/>
@@ -12397,6 +11369,9 @@
         <w:spacing w:line="240" w:lineRule="auto"/>
       </w:pPr>
       <w:r>
+        <w:rPr>
+          <w:noProof/>
+        </w:rPr>
         <w:drawing>
           <wp:inline distT="0" distB="0" distL="0" distR="0" wp14:anchorId="4CA910D7" wp14:editId="429BA5F9">
             <wp:extent cx="5848710" cy="3910285"/>
@@ -12468,7 +11443,8 @@
         <w:pStyle w:val="Normal1"/>
         <w:spacing w:line="240" w:lineRule="auto"/>
         <w:rPr>
-          <w:b/>
+          <w:b w:val="1"/>
+          <w:bCs w:val="1"/>
           <w:u w:val="single"/>
         </w:rPr>
       </w:pPr>
@@ -12478,7 +11454,8 @@
         <w:pStyle w:val="Normal1"/>
         <w:spacing w:line="240" w:lineRule="auto"/>
         <w:rPr>
-          <w:b/>
+          <w:b w:val="1"/>
+          <w:bCs w:val="1"/>
           <w:u w:val="single"/>
         </w:rPr>
       </w:pPr>
@@ -12488,7 +11465,19 @@
         <w:pStyle w:val="Normal1"/>
         <w:spacing w:line="240" w:lineRule="auto"/>
         <w:rPr>
-          <w:b/>
+          <w:b w:val="1"/>
+          <w:bCs w:val="1"/>
+          <w:u w:val="single"/>
+        </w:rPr>
+      </w:pPr>
+    </w:p>
+    <w:p>
+      <w:pPr>
+        <w:pStyle w:val="Normal1"/>
+        <w:spacing w:line="240" w:lineRule="auto"/>
+        <w:rPr>
+          <w:b w:val="1"/>
+          <w:bCs w:val="1"/>
           <w:u w:val="single"/>
         </w:rPr>
       </w:pPr>
@@ -12592,70 +11581,145 @@
     </w:p>
     <w:tbl>
       <w:tblPr>
-        <w:tblStyle w:val="af5"/>
-        <w:tblW w:w="10343" w:type="dxa"/>
-        <w:tblInd w:w="0" w:type="dxa"/>
-        <w:tblBorders>
-          <w:top w:val="single" w:color="000000" w:sz="4" w:space="0"/>
-          <w:left w:val="single" w:color="000000" w:sz="4" w:space="0"/>
-          <w:bottom w:val="single" w:color="000000" w:sz="4" w:space="0"/>
-          <w:right w:val="single" w:color="000000" w:sz="4" w:space="0"/>
-          <w:insideH w:val="single" w:color="000000" w:sz="4" w:space="0"/>
-          <w:insideV w:val="single" w:color="000000" w:sz="4" w:space="0"/>
-        </w:tblBorders>
+        <w:tblStyle w:val="Tablanormal"/>
+        <w:tblW w:w="0" w:type="auto"/>
         <w:tblLayout w:type="fixed"/>
         <w:tblLook w:val="0400" w:firstRow="0" w:lastRow="0" w:firstColumn="0" w:lastColumn="0" w:noHBand="0" w:noVBand="1"/>
       </w:tblPr>
       <w:tblGrid>
-        <w:gridCol w:w="2972"/>
-        <w:gridCol w:w="1701"/>
-        <w:gridCol w:w="5670"/>
+        <w:gridCol w:w="1815"/>
+        <w:gridCol w:w="3025"/>
+        <w:gridCol w:w="2399"/>
+        <w:gridCol w:w="2721"/>
       </w:tblGrid>
       <w:tr>
         <w:trPr>
-          <w:trHeight w:val="1173"/>
+          <w:trHeight w:val="1170"/>
         </w:trPr>
         <w:tc>
           <w:tcPr>
-            <w:tcW w:w="2972" w:type="dxa"/>
+            <w:tcW w:w="1815" w:type="dxa"/>
+            <w:tcBorders>
+              <w:top w:val="single" w:color="000000" w:themeColor="text1" w:sz="8"/>
+              <w:left w:val="single" w:color="000000" w:themeColor="text1" w:sz="8"/>
+              <w:bottom w:val="single" w:color="000000" w:themeColor="text1" w:sz="8"/>
+              <w:right w:val="single" w:color="000000" w:themeColor="text1" w:sz="8"/>
+            </w:tcBorders>
             <w:shd w:val="clear" w:color="auto" w:fill="F7CBAC"/>
+            <w:tcMar>
+              <w:left w:w="108" w:type="dxa"/>
+              <w:right w:w="108" w:type="dxa"/>
+            </w:tcMar>
+            <w:vAlign w:val="top"/>
           </w:tcPr>
           <w:p>
             <w:pPr>
-              <w:pStyle w:val="Normal1"/>
+              <w:spacing w:before="0" w:beforeAutospacing="off" w:after="0" w:afterAutospacing="off" w:line="276" w:lineRule="auto"/>
               <w:jc w:val="center"/>
             </w:pPr>
             <w:r>
-              <w:t>Autor (año del documento o material), nombre del documento o material</w:t>
+              <w:rPr>
+                <w:rFonts w:ascii="Arial" w:hAnsi="Arial" w:eastAsia="Arial" w:cs="Arial"/>
+                <w:color w:val="000000" w:themeColor="text1" w:themeTint="FF" w:themeShade="FF"/>
+                <w:sz w:val="22"/>
+                <w:szCs w:val="22"/>
+              </w:rPr>
+              <w:t xml:space="preserve">TEMA </w:t>
             </w:r>
           </w:p>
         </w:tc>
         <w:tc>
           <w:tcPr>
-            <w:tcW w:w="1701" w:type="dxa"/>
+            <w:tcW w:w="3025" w:type="dxa"/>
+            <w:tcBorders>
+              <w:top w:val="single" w:color="000000" w:themeColor="text1" w:sz="8"/>
+              <w:left w:val="single" w:color="000000" w:themeColor="text1" w:sz="8"/>
+              <w:bottom w:val="single" w:color="000000" w:themeColor="text1" w:sz="8"/>
+              <w:right w:val="single" w:color="000000" w:themeColor="text1" w:sz="8"/>
+            </w:tcBorders>
             <w:shd w:val="clear" w:color="auto" w:fill="F7CBAC"/>
+            <w:tcMar>
+              <w:left w:w="108" w:type="dxa"/>
+              <w:right w:w="108" w:type="dxa"/>
+            </w:tcMar>
+            <w:vAlign w:val="top"/>
           </w:tcPr>
           <w:p>
             <w:pPr>
-              <w:pStyle w:val="Normal1"/>
+              <w:spacing w:before="0" w:beforeAutospacing="off" w:after="0" w:afterAutospacing="off" w:line="276" w:lineRule="auto"/>
               <w:jc w:val="center"/>
             </w:pPr>
             <w:r>
-              <w:t>Tipo de material (video, capítulo de libro, artículo, otro)</w:t>
+              <w:rPr>
+                <w:rFonts w:ascii="Arial" w:hAnsi="Arial" w:eastAsia="Arial" w:cs="Arial"/>
+                <w:color w:val="000000" w:themeColor="text1" w:themeTint="FF" w:themeShade="FF"/>
+                <w:sz w:val="22"/>
+                <w:szCs w:val="22"/>
+              </w:rPr>
+              <w:t>Autor (año del documento o material), nombre del documento o material</w:t>
             </w:r>
           </w:p>
         </w:tc>
         <w:tc>
           <w:tcPr>
-            <w:tcW w:w="5670" w:type="dxa"/>
+            <w:tcW w:w="2399" w:type="dxa"/>
+            <w:tcBorders>
+              <w:top w:val="single" w:color="000000" w:themeColor="text1" w:sz="8"/>
+              <w:left w:val="single" w:color="000000" w:themeColor="text1" w:sz="8"/>
+              <w:bottom w:val="single" w:color="000000" w:themeColor="text1" w:sz="8"/>
+              <w:right w:val="single" w:color="000000" w:themeColor="text1" w:sz="8"/>
+            </w:tcBorders>
             <w:shd w:val="clear" w:color="auto" w:fill="F7CBAC"/>
+            <w:tcMar>
+              <w:left w:w="108" w:type="dxa"/>
+              <w:right w:w="108" w:type="dxa"/>
+            </w:tcMar>
+            <w:vAlign w:val="top"/>
           </w:tcPr>
           <w:p>
             <w:pPr>
-              <w:pStyle w:val="Normal1"/>
+              <w:spacing w:before="0" w:beforeAutospacing="off" w:after="0" w:afterAutospacing="off" w:line="276" w:lineRule="auto"/>
               <w:jc w:val="center"/>
             </w:pPr>
             <w:r>
+              <w:rPr>
+                <w:rFonts w:ascii="Arial" w:hAnsi="Arial" w:eastAsia="Arial" w:cs="Arial"/>
+                <w:color w:val="000000" w:themeColor="text1" w:themeTint="FF" w:themeShade="FF"/>
+                <w:sz w:val="22"/>
+                <w:szCs w:val="22"/>
+              </w:rPr>
+              <w:t>Tipo de material (video, capítulo de libro, artículo, otro)</w:t>
+            </w:r>
+          </w:p>
+        </w:tc>
+        <w:tc>
+          <w:tcPr>
+            <w:tcW w:w="2721" w:type="dxa"/>
+            <w:tcBorders>
+              <w:top w:val="single" w:color="000000" w:themeColor="text1" w:sz="8"/>
+              <w:left w:val="single" w:color="000000" w:themeColor="text1" w:sz="8"/>
+              <w:bottom w:val="single" w:color="000000" w:themeColor="text1" w:sz="8"/>
+              <w:right w:val="single" w:color="000000" w:themeColor="text1" w:sz="8"/>
+            </w:tcBorders>
+            <w:shd w:val="clear" w:color="auto" w:fill="F7CBAC"/>
+            <w:tcMar>
+              <w:left w:w="108" w:type="dxa"/>
+              <w:right w:w="108" w:type="dxa"/>
+            </w:tcMar>
+            <w:vAlign w:val="top"/>
+          </w:tcPr>
+          <w:p>
+            <w:pPr>
+              <w:spacing w:before="0" w:beforeAutospacing="off" w:after="0" w:afterAutospacing="off" w:line="276" w:lineRule="auto"/>
+              <w:jc w:val="center"/>
+            </w:pPr>
+            <w:r>
+              <w:rPr>
+                <w:rFonts w:ascii="Arial" w:hAnsi="Arial" w:eastAsia="Arial" w:cs="Arial"/>
+                <w:color w:val="000000" w:themeColor="text1" w:themeTint="FF" w:themeShade="FF"/>
+                <w:sz w:val="22"/>
+                <w:szCs w:val="22"/>
+              </w:rPr>
               <w:t>Enlace del recurso o archivo del documento o material</w:t>
             </w:r>
           </w:p>
@@ -12663,95 +11727,162 @@
       </w:tr>
       <w:tr>
         <w:trPr>
-          <w:trHeight w:val="1799"/>
+          <w:trHeight w:val="1800"/>
         </w:trPr>
         <w:tc>
           <w:tcPr>
-            <w:tcW w:w="2972" w:type="dxa"/>
+            <w:tcW w:w="1815" w:type="dxa"/>
+            <w:tcBorders>
+              <w:top w:val="single" w:color="000000" w:themeColor="text1" w:sz="8"/>
+              <w:left w:val="single" w:color="000000" w:themeColor="text1" w:sz="8"/>
+              <w:bottom w:val="single" w:color="000000" w:themeColor="text1" w:sz="8"/>
+              <w:right w:val="single" w:color="000000" w:themeColor="text1" w:sz="8"/>
+            </w:tcBorders>
+            <w:tcMar>
+              <w:left w:w="108" w:type="dxa"/>
+              <w:right w:w="108" w:type="dxa"/>
+            </w:tcMar>
+            <w:vAlign w:val="top"/>
           </w:tcPr>
           <w:p>
             <w:pPr>
-              <w:pStyle w:val="Normal1"/>
-            </w:pPr>
-            <w:r>
-              <w:rPr>
-                <w:lang w:val="es-ES"/>
-              </w:rPr>
-              <w:lastRenderedPageBreak/>
-              <w:t xml:space="preserve">Merino, M. J. y Pintado, T. (2015). La investigación de mercados, claves para conocer los </w:t>
-            </w:r>
-            <w:proofErr w:type="spellStart"/>
-            <w:r>
-              <w:rPr>
-                <w:i/>
-                <w:iCs/>
-                <w:lang w:val="es-ES"/>
-              </w:rPr>
-              <w:t>insights</w:t>
-            </w:r>
-            <w:proofErr w:type="spellEnd"/>
-            <w:r>
-              <w:rPr>
-                <w:lang w:val="es-ES"/>
-              </w:rPr>
-              <w:t xml:space="preserve"> del consumidor.</w:t>
+              <w:spacing w:before="0" w:beforeAutospacing="off" w:after="0" w:afterAutospacing="off" w:line="276" w:lineRule="auto"/>
+            </w:pPr>
+            <w:r>
+              <w:rPr>
+                <w:rFonts w:ascii="Arial" w:hAnsi="Arial" w:eastAsia="Arial" w:cs="Arial"/>
+                <w:sz w:val="22"/>
+                <w:szCs w:val="22"/>
+                <w:lang w:val="es"/>
+              </w:rPr>
+              <w:t>2. Variables de mercado</w:t>
             </w:r>
           </w:p>
         </w:tc>
         <w:tc>
           <w:tcPr>
-            <w:tcW w:w="1701" w:type="dxa"/>
+            <w:tcW w:w="3025" w:type="dxa"/>
+            <w:tcBorders>
+              <w:top w:val="single" w:color="000000" w:themeColor="text1" w:sz="8"/>
+              <w:left w:val="single" w:color="000000" w:themeColor="text1" w:sz="8"/>
+              <w:bottom w:val="single" w:color="000000" w:themeColor="text1" w:sz="8"/>
+              <w:right w:val="single" w:color="000000" w:themeColor="text1" w:sz="8"/>
+            </w:tcBorders>
+            <w:tcMar>
+              <w:left w:w="108" w:type="dxa"/>
+              <w:right w:w="108" w:type="dxa"/>
+            </w:tcMar>
+            <w:vAlign w:val="top"/>
           </w:tcPr>
           <w:p>
             <w:pPr>
-              <w:pStyle w:val="Normal1"/>
-            </w:pPr>
-            <w:r>
-              <w:t>Libro Biblioteca SENA</w:t>
+              <w:spacing w:before="0" w:beforeAutospacing="off" w:after="0" w:afterAutospacing="off" w:line="276" w:lineRule="auto"/>
+            </w:pPr>
+            <w:r>
+              <w:rPr>
+                <w:rFonts w:ascii="Arial" w:hAnsi="Arial" w:eastAsia="Arial" w:cs="Arial"/>
+                <w:sz w:val="22"/>
+                <w:szCs w:val="22"/>
+                <w:lang w:val="es-ES"/>
+              </w:rPr>
+              <w:t xml:space="preserve">Merino, M. J. y Pintado, T. (2015). La investigación de mercados, claves para conocer los </w:t>
+            </w:r>
+            <w:r>
+              <w:rPr>
+                <w:rFonts w:ascii="Arial" w:hAnsi="Arial" w:eastAsia="Arial" w:cs="Arial"/>
+                <w:i w:val="1"/>
+                <w:iCs w:val="1"/>
+                <w:sz w:val="22"/>
+                <w:szCs w:val="22"/>
+                <w:lang w:val="es-ES"/>
+              </w:rPr>
+              <w:t>insights</w:t>
+            </w:r>
+            <w:r>
+              <w:rPr>
+                <w:rFonts w:ascii="Arial" w:hAnsi="Arial" w:eastAsia="Arial" w:cs="Arial"/>
+                <w:sz w:val="22"/>
+                <w:szCs w:val="22"/>
+                <w:lang w:val="es-ES"/>
+              </w:rPr>
+              <w:t xml:space="preserve"> del consumidor.</w:t>
             </w:r>
           </w:p>
         </w:tc>
-        <w:commentRangeStart w:id="44"/>
         <w:tc>
           <w:tcPr>
-            <w:tcW w:w="5670" w:type="dxa"/>
+            <w:tcW w:w="2399" w:type="dxa"/>
+            <w:tcBorders>
+              <w:top w:val="single" w:color="000000" w:themeColor="text1" w:sz="8"/>
+              <w:left w:val="single" w:color="000000" w:themeColor="text1" w:sz="8"/>
+              <w:bottom w:val="single" w:color="000000" w:themeColor="text1" w:sz="8"/>
+              <w:right w:val="single" w:color="000000" w:themeColor="text1" w:sz="8"/>
+            </w:tcBorders>
+            <w:tcMar>
+              <w:left w:w="108" w:type="dxa"/>
+              <w:right w:w="108" w:type="dxa"/>
+            </w:tcMar>
+            <w:vAlign w:val="top"/>
           </w:tcPr>
           <w:p>
             <w:pPr>
-              <w:pStyle w:val="Normal1"/>
-            </w:pPr>
-            <w:r>
-              <w:fldChar w:fldCharType="begin"/>
-            </w:r>
-            <w:r>
-              <w:instrText>HYPERLINK "https://cutt.ly/iyR0A0n" \h</w:instrText>
-            </w:r>
-            <w:r>
-              <w:fldChar w:fldCharType="separate"/>
-            </w:r>
-            <w:r>
-              <w:rPr>
-                <w:color w:val="0000FF"/>
-                <w:u w:val="single"/>
-              </w:rPr>
-              <w:t>https://cutt.ly/iyR0A0n</w:t>
-            </w:r>
-            <w:r>
-              <w:rPr>
-                <w:color w:val="0000FF"/>
-                <w:u w:val="single"/>
-              </w:rPr>
-              <w:fldChar w:fldCharType="end"/>
-            </w:r>
-            <w:commentRangeEnd w:id="44"/>
-            <w:r>
-              <w:rPr>
-                <w:rStyle w:val="Refdecomentario"/>
-                <w:b w:val="0"/>
-              </w:rPr>
-              <w:commentReference w:id="44"/>
-            </w:r>
-            <w:r>
+              <w:spacing w:before="0" w:beforeAutospacing="off" w:after="0" w:afterAutospacing="off" w:line="276" w:lineRule="auto"/>
+            </w:pPr>
+            <w:r>
+              <w:rPr>
+                <w:rFonts w:ascii="Arial" w:hAnsi="Arial" w:eastAsia="Arial" w:cs="Arial"/>
+                <w:sz w:val="22"/>
+                <w:szCs w:val="22"/>
+              </w:rPr>
+              <w:t>Libro ESIC</w:t>
+            </w:r>
+          </w:p>
+        </w:tc>
+        <w:tc>
+          <w:tcPr>
+            <w:tcW w:w="2721" w:type="dxa"/>
+            <w:tcBorders>
+              <w:top w:val="single" w:color="000000" w:themeColor="text1" w:sz="8"/>
+              <w:left w:val="single" w:color="000000" w:themeColor="text1" w:sz="8"/>
+              <w:bottom w:val="single" w:color="000000" w:themeColor="text1" w:sz="8"/>
+              <w:right w:val="single" w:color="000000" w:themeColor="text1" w:sz="8"/>
+            </w:tcBorders>
+            <w:tcMar>
+              <w:left w:w="108" w:type="dxa"/>
+              <w:right w:w="108" w:type="dxa"/>
+            </w:tcMar>
+            <w:vAlign w:val="top"/>
+          </w:tcPr>
+          <w:p>
+            <w:pPr>
+              <w:spacing w:before="0" w:beforeAutospacing="off" w:after="0" w:afterAutospacing="off" w:line="276" w:lineRule="auto"/>
+            </w:pPr>
+            <w:hyperlink r:id="R65fd85e9cae24f98">
+              <w:r>
+                <w:rPr>
+                  <w:rStyle w:val="Hipervnculo"/>
+                  <w:rFonts w:ascii="Arial" w:hAnsi="Arial" w:eastAsia="Arial" w:cs="Arial"/>
+                  <w:strike w:val="0"/>
+                  <w:dstrike w:val="0"/>
+                  <w:color w:val="0000FF"/>
+                  <w:sz w:val="22"/>
+                  <w:szCs w:val="22"/>
+                  <w:u w:val="single"/>
+                </w:rPr>
+                <w:t>https://www.esic.edu/editorial/la-investigacion-de-mercados-claves-para-conocer-los-insights-del-consumidor</w:t>
+              </w:r>
+            </w:hyperlink>
+          </w:p>
+          <w:p>
+            <w:pPr>
+              <w:spacing w:before="0" w:beforeAutospacing="off" w:after="0" w:afterAutospacing="off" w:line="276" w:lineRule="auto"/>
+            </w:pPr>
+            <w:r>
+              <w:rPr>
+                <w:rFonts w:ascii="Arial" w:hAnsi="Arial" w:eastAsia="Arial" w:cs="Arial"/>
+                <w:sz w:val="22"/>
+                <w:szCs w:val="22"/>
+              </w:rPr>
               <w:t xml:space="preserve"> </w:t>
             </w:r>
           </w:p>
@@ -12759,168 +11890,312 @@
       </w:tr>
       <w:tr>
         <w:trPr>
-          <w:trHeight w:val="886"/>
+          <w:trHeight w:val="885"/>
         </w:trPr>
         <w:tc>
           <w:tcPr>
-            <w:tcW w:w="2972" w:type="dxa"/>
+            <w:tcW w:w="1815" w:type="dxa"/>
+            <w:tcBorders>
+              <w:top w:val="single" w:color="000000" w:themeColor="text1" w:sz="8"/>
+              <w:left w:val="single" w:color="000000" w:themeColor="text1" w:sz="8"/>
+              <w:bottom w:val="single" w:color="000000" w:themeColor="text1" w:sz="8"/>
+              <w:right w:val="single" w:color="000000" w:themeColor="text1" w:sz="8"/>
+            </w:tcBorders>
+            <w:tcMar>
+              <w:left w:w="108" w:type="dxa"/>
+              <w:right w:w="108" w:type="dxa"/>
+            </w:tcMar>
+            <w:vAlign w:val="top"/>
           </w:tcPr>
           <w:p>
             <w:pPr>
-              <w:pStyle w:val="Normal1"/>
-            </w:pPr>
-            <w:r>
-              <w:t>Prieto, J. E (2013). Investigación de Mercados.</w:t>
+              <w:spacing w:before="0" w:beforeAutospacing="off" w:after="0" w:afterAutospacing="off" w:line="276" w:lineRule="auto"/>
+            </w:pPr>
+            <w:r>
+              <w:rPr>
+                <w:rFonts w:ascii="Arial" w:hAnsi="Arial" w:eastAsia="Arial" w:cs="Arial"/>
+                <w:sz w:val="22"/>
+                <w:szCs w:val="22"/>
+              </w:rPr>
+              <w:t xml:space="preserve">2. Variables del mercado </w:t>
             </w:r>
           </w:p>
         </w:tc>
         <w:tc>
           <w:tcPr>
-            <w:tcW w:w="1701" w:type="dxa"/>
+            <w:tcW w:w="3025" w:type="dxa"/>
+            <w:tcBorders>
+              <w:top w:val="single" w:color="000000" w:themeColor="text1" w:sz="8"/>
+              <w:left w:val="single" w:color="000000" w:themeColor="text1" w:sz="8"/>
+              <w:bottom w:val="single" w:color="000000" w:themeColor="text1" w:sz="8"/>
+              <w:right w:val="single" w:color="000000" w:themeColor="text1" w:sz="8"/>
+            </w:tcBorders>
+            <w:tcMar>
+              <w:left w:w="108" w:type="dxa"/>
+              <w:right w:w="108" w:type="dxa"/>
+            </w:tcMar>
+            <w:vAlign w:val="top"/>
           </w:tcPr>
           <w:p>
             <w:pPr>
-              <w:pStyle w:val="Normal1"/>
-            </w:pPr>
-            <w:r>
-              <w:t>Libro Biblioteca SENA</w:t>
+              <w:spacing w:before="0" w:beforeAutospacing="off" w:after="0" w:afterAutospacing="off" w:line="276" w:lineRule="auto"/>
+            </w:pPr>
+            <w:r>
+              <w:rPr>
+                <w:rFonts w:ascii="Arial" w:hAnsi="Arial" w:eastAsia="Arial" w:cs="Arial"/>
+                <w:sz w:val="22"/>
+                <w:szCs w:val="22"/>
+              </w:rPr>
+              <w:t>Prieto, J. E (2013). Investigación de Mercados.</w:t>
             </w:r>
           </w:p>
         </w:tc>
-        <w:commentRangeStart w:id="45"/>
         <w:tc>
           <w:tcPr>
-            <w:tcW w:w="5670" w:type="dxa"/>
+            <w:tcW w:w="2399" w:type="dxa"/>
+            <w:tcBorders>
+              <w:top w:val="single" w:color="000000" w:themeColor="text1" w:sz="8"/>
+              <w:left w:val="single" w:color="000000" w:themeColor="text1" w:sz="8"/>
+              <w:bottom w:val="single" w:color="000000" w:themeColor="text1" w:sz="8"/>
+              <w:right w:val="single" w:color="000000" w:themeColor="text1" w:sz="8"/>
+            </w:tcBorders>
+            <w:tcMar>
+              <w:left w:w="108" w:type="dxa"/>
+              <w:right w:w="108" w:type="dxa"/>
+            </w:tcMar>
+            <w:vAlign w:val="top"/>
           </w:tcPr>
           <w:p>
             <w:pPr>
-              <w:pStyle w:val="Normal1"/>
-            </w:pPr>
-            <w:r>
-              <w:fldChar w:fldCharType="begin"/>
-            </w:r>
-            <w:r>
-              <w:instrText>HYPERLINK "https://cutt.ly/UyR0LfW" \h</w:instrText>
-            </w:r>
-            <w:r>
-              <w:fldChar w:fldCharType="separate"/>
-            </w:r>
-            <w:r>
-              <w:rPr>
-                <w:color w:val="0000FF"/>
-                <w:u w:val="single"/>
-              </w:rPr>
-              <w:t>https://cutt.ly/UyR0LfW</w:t>
-            </w:r>
-            <w:r>
-              <w:rPr>
-                <w:color w:val="0000FF"/>
-                <w:u w:val="single"/>
-              </w:rPr>
-              <w:fldChar w:fldCharType="end"/>
-            </w:r>
-            <w:r>
+              <w:spacing w:before="0" w:beforeAutospacing="off" w:after="0" w:afterAutospacing="off" w:line="276" w:lineRule="auto"/>
+            </w:pPr>
+            <w:r>
+              <w:rPr>
+                <w:rFonts w:ascii="Arial" w:hAnsi="Arial" w:eastAsia="Arial" w:cs="Arial"/>
+                <w:sz w:val="22"/>
+                <w:szCs w:val="22"/>
+              </w:rPr>
+              <w:t xml:space="preserve">Libro </w:t>
+            </w:r>
+          </w:p>
+        </w:tc>
+        <w:tc>
+          <w:tcPr>
+            <w:tcW w:w="2721" w:type="dxa"/>
+            <w:tcBorders>
+              <w:top w:val="single" w:color="000000" w:themeColor="text1" w:sz="8"/>
+              <w:left w:val="single" w:color="000000" w:themeColor="text1" w:sz="8"/>
+              <w:bottom w:val="single" w:color="000000" w:themeColor="text1" w:sz="8"/>
+              <w:right w:val="single" w:color="000000" w:themeColor="text1" w:sz="8"/>
+            </w:tcBorders>
+            <w:tcMar>
+              <w:left w:w="108" w:type="dxa"/>
+              <w:right w:w="108" w:type="dxa"/>
+            </w:tcMar>
+            <w:vAlign w:val="top"/>
+          </w:tcPr>
+          <w:p>
+            <w:pPr>
+              <w:spacing w:before="0" w:beforeAutospacing="off" w:after="0" w:afterAutospacing="off" w:line="276" w:lineRule="auto"/>
+            </w:pPr>
+            <w:hyperlink w:anchor="v=onepage&amp;q&amp;f=false" r:id="Raa10a749036b4e0f">
+              <w:r>
+                <w:rPr>
+                  <w:rStyle w:val="Hipervnculo"/>
+                  <w:rFonts w:ascii="Arial" w:hAnsi="Arial" w:eastAsia="Arial" w:cs="Arial"/>
+                  <w:strike w:val="0"/>
+                  <w:dstrike w:val="0"/>
+                  <w:color w:val="0000FF"/>
+                  <w:sz w:val="22"/>
+                  <w:szCs w:val="22"/>
+                  <w:u w:val="single"/>
+                </w:rPr>
+                <w:t>https://books.google.com.co/books?hl=es&amp;lr=&amp;id=tQpZEAAAQBAJ&amp;oi=fnd&amp;pg=PR17&amp;dq=Prieto,+J.+E+(2013).+Investigaci%C3%B3n+de+Mercados.&amp;ots=EgcOfBVWZZ&amp;sig=UCw4MZGGutwXkdame-6veYPrFJQ#v=onepage&amp;q&amp;f=false</w:t>
+              </w:r>
+            </w:hyperlink>
+          </w:p>
+          <w:p>
+            <w:pPr>
+              <w:spacing w:before="0" w:beforeAutospacing="off" w:after="0" w:afterAutospacing="off" w:line="276" w:lineRule="auto"/>
+            </w:pPr>
+            <w:r>
+              <w:rPr>
+                <w:rFonts w:ascii="Arial" w:hAnsi="Arial" w:eastAsia="Arial" w:cs="Arial"/>
+                <w:sz w:val="22"/>
+                <w:szCs w:val="22"/>
+              </w:rPr>
               <w:t xml:space="preserve"> </w:t>
-            </w:r>
-            <w:commentRangeEnd w:id="45"/>
-            <w:r>
-              <w:rPr>
-                <w:rStyle w:val="Refdecomentario"/>
-                <w:b w:val="0"/>
-              </w:rPr>
-              <w:commentReference w:id="45"/>
             </w:r>
           </w:p>
         </w:tc>
       </w:tr>
       <w:tr>
         <w:trPr>
-          <w:trHeight w:val="1773"/>
+          <w:trHeight w:val="1770"/>
         </w:trPr>
         <w:tc>
           <w:tcPr>
-            <w:tcW w:w="2972" w:type="dxa"/>
+            <w:tcW w:w="1815" w:type="dxa"/>
+            <w:tcBorders>
+              <w:top w:val="single" w:color="000000" w:themeColor="text1" w:sz="8"/>
+              <w:left w:val="single" w:color="000000" w:themeColor="text1" w:sz="8"/>
+              <w:bottom w:val="single" w:color="000000" w:themeColor="text1" w:sz="8"/>
+              <w:right w:val="single" w:color="000000" w:themeColor="text1" w:sz="8"/>
+            </w:tcBorders>
+            <w:tcMar>
+              <w:left w:w="108" w:type="dxa"/>
+              <w:right w:w="108" w:type="dxa"/>
+            </w:tcMar>
+            <w:vAlign w:val="top"/>
           </w:tcPr>
           <w:p>
             <w:pPr>
-              <w:pStyle w:val="Normal1"/>
-            </w:pPr>
-            <w:proofErr w:type="spellStart"/>
-            <w:r>
-              <w:rPr>
-                <w:lang w:val="es-ES"/>
-              </w:rPr>
-              <w:t>Vilajoana</w:t>
-            </w:r>
-            <w:proofErr w:type="spellEnd"/>
-            <w:r>
-              <w:rPr>
-                <w:lang w:val="es-ES"/>
-              </w:rPr>
-              <w:t>, A., Jiménez, M., González, Z. y Vila, J. (2014). ¿Cómo diseñar una campaña de publicidad?</w:t>
+              <w:spacing w:before="0" w:beforeAutospacing="off" w:after="0" w:afterAutospacing="off" w:line="276" w:lineRule="auto"/>
+            </w:pPr>
+            <w:r>
+              <w:rPr>
+                <w:rFonts w:ascii="Arial" w:hAnsi="Arial" w:eastAsia="Arial" w:cs="Arial"/>
+                <w:sz w:val="22"/>
+                <w:szCs w:val="22"/>
+                <w:lang w:val="es"/>
+              </w:rPr>
+              <w:t>3.2 Fuentes de información</w:t>
             </w:r>
           </w:p>
         </w:tc>
         <w:tc>
           <w:tcPr>
-            <w:tcW w:w="1701" w:type="dxa"/>
+            <w:tcW w:w="3025" w:type="dxa"/>
+            <w:tcBorders>
+              <w:top w:val="single" w:color="000000" w:themeColor="text1" w:sz="8"/>
+              <w:left w:val="single" w:color="000000" w:themeColor="text1" w:sz="8"/>
+              <w:bottom w:val="single" w:color="000000" w:themeColor="text1" w:sz="8"/>
+              <w:right w:val="single" w:color="000000" w:themeColor="text1" w:sz="8"/>
+            </w:tcBorders>
+            <w:tcMar>
+              <w:left w:w="108" w:type="dxa"/>
+              <w:right w:w="108" w:type="dxa"/>
+            </w:tcMar>
+            <w:vAlign w:val="top"/>
           </w:tcPr>
           <w:p>
             <w:pPr>
-              <w:pStyle w:val="Normal1"/>
-            </w:pPr>
-            <w:r>
-              <w:t>Libro Biblioteca SENA</w:t>
+              <w:spacing w:before="0" w:beforeAutospacing="off" w:after="0" w:afterAutospacing="off" w:line="276" w:lineRule="auto"/>
+            </w:pPr>
+            <w:r>
+              <w:rPr>
+                <w:rFonts w:ascii="Arial" w:hAnsi="Arial" w:eastAsia="Arial" w:cs="Arial"/>
+                <w:sz w:val="22"/>
+                <w:szCs w:val="22"/>
+                <w:lang w:val="es-ES"/>
+              </w:rPr>
+              <w:t>Vilajoana, A., Jiménez, M., González, Z. y Vila, J. (2014). ¿Cómo diseñar una campaña de publicidad?</w:t>
             </w:r>
           </w:p>
         </w:tc>
-        <w:commentRangeStart w:id="46"/>
         <w:tc>
           <w:tcPr>
-            <w:tcW w:w="5670" w:type="dxa"/>
+            <w:tcW w:w="2399" w:type="dxa"/>
+            <w:tcBorders>
+              <w:top w:val="single" w:color="000000" w:themeColor="text1" w:sz="8"/>
+              <w:left w:val="single" w:color="000000" w:themeColor="text1" w:sz="8"/>
+              <w:bottom w:val="single" w:color="000000" w:themeColor="text1" w:sz="8"/>
+              <w:right w:val="single" w:color="000000" w:themeColor="text1" w:sz="8"/>
+            </w:tcBorders>
+            <w:tcMar>
+              <w:left w:w="108" w:type="dxa"/>
+              <w:right w:w="108" w:type="dxa"/>
+            </w:tcMar>
+            <w:vAlign w:val="top"/>
           </w:tcPr>
           <w:p>
             <w:pPr>
-              <w:pStyle w:val="Normal1"/>
-            </w:pPr>
-            <w:r>
-              <w:fldChar w:fldCharType="begin"/>
-            </w:r>
-            <w:r>
-              <w:instrText>HYPERLINK "https://cutt.ly/PyR0VJB" \h</w:instrText>
-            </w:r>
-            <w:r>
-              <w:fldChar w:fldCharType="separate"/>
-            </w:r>
-            <w:r>
-              <w:rPr>
-                <w:color w:val="0000FF"/>
-                <w:u w:val="single"/>
-              </w:rPr>
-              <w:t>https://cutt.ly/PyR0VJB</w:t>
-            </w:r>
-            <w:r>
-              <w:rPr>
-                <w:color w:val="0000FF"/>
-                <w:u w:val="single"/>
-              </w:rPr>
-              <w:fldChar w:fldCharType="end"/>
-            </w:r>
-            <w:r>
+              <w:spacing w:before="0" w:beforeAutospacing="off" w:after="0" w:afterAutospacing="off" w:line="276" w:lineRule="auto"/>
+            </w:pPr>
+            <w:r>
+              <w:rPr>
+                <w:rFonts w:ascii="Arial" w:hAnsi="Arial" w:eastAsia="Arial" w:cs="Arial"/>
+                <w:sz w:val="22"/>
+                <w:szCs w:val="22"/>
+              </w:rPr>
+              <w:t>Libro digital</w:t>
+            </w:r>
+          </w:p>
+        </w:tc>
+        <w:tc>
+          <w:tcPr>
+            <w:tcW w:w="2721" w:type="dxa"/>
+            <w:tcBorders>
+              <w:top w:val="single" w:color="000000" w:themeColor="text1" w:sz="8"/>
+              <w:left w:val="single" w:color="000000" w:themeColor="text1" w:sz="8"/>
+              <w:bottom w:val="single" w:color="000000" w:themeColor="text1" w:sz="8"/>
+              <w:right w:val="single" w:color="000000" w:themeColor="text1" w:sz="8"/>
+            </w:tcBorders>
+            <w:tcMar>
+              <w:left w:w="108" w:type="dxa"/>
+              <w:right w:w="108" w:type="dxa"/>
+            </w:tcMar>
+            <w:vAlign w:val="top"/>
+          </w:tcPr>
+          <w:p>
+            <w:pPr>
+              <w:spacing w:before="0" w:beforeAutospacing="off" w:after="0" w:afterAutospacing="off" w:line="276" w:lineRule="auto"/>
+            </w:pPr>
+            <w:hyperlink r:id="Re9cfe34f1f0e442c">
+              <w:r>
+                <w:rPr>
+                  <w:rStyle w:val="Hipervnculo"/>
+                  <w:rFonts w:ascii="Arial" w:hAnsi="Arial" w:eastAsia="Arial" w:cs="Arial"/>
+                  <w:strike w:val="0"/>
+                  <w:dstrike w:val="0"/>
+                  <w:color w:val="0000FF"/>
+                  <w:sz w:val="22"/>
+                  <w:szCs w:val="22"/>
+                  <w:u w:val="single"/>
+                </w:rPr>
+                <w:t>https://reader.digitalbooks.pro/book/preview/37793/Chapter01</w:t>
+              </w:r>
+            </w:hyperlink>
+          </w:p>
+          <w:p>
+            <w:pPr>
+              <w:spacing w:before="0" w:beforeAutospacing="off" w:after="0" w:afterAutospacing="off" w:line="276" w:lineRule="auto"/>
+            </w:pPr>
+            <w:r>
+              <w:rPr>
+                <w:rFonts w:ascii="Arial" w:hAnsi="Arial" w:eastAsia="Arial" w:cs="Arial"/>
+                <w:sz w:val="22"/>
+                <w:szCs w:val="22"/>
+              </w:rPr>
               <w:t xml:space="preserve"> </w:t>
-            </w:r>
-            <w:commentRangeEnd w:id="46"/>
-            <w:r>
-              <w:rPr>
-                <w:rStyle w:val="Refdecomentario"/>
-                <w:b w:val="0"/>
-              </w:rPr>
-              <w:commentReference w:id="46"/>
             </w:r>
           </w:p>
         </w:tc>
       </w:tr>
     </w:tbl>
+    <w:p>
+      <w:pPr>
+        <w:spacing w:line="240" w:lineRule="auto"/>
+      </w:pPr>
+    </w:p>
+    <w:p>
+      <w:pPr>
+        <w:pStyle w:val="Normal1"/>
+        <w:spacing w:line="240" w:lineRule="auto"/>
+        <w:rPr>
+          <w:rFonts w:ascii="Times New Roman" w:hAnsi="Times New Roman" w:eastAsia="Times New Roman" w:cs="Times New Roman"/>
+        </w:rPr>
+      </w:pPr>
+    </w:p>
+    <w:p>
+      <w:pPr>
+        <w:pStyle w:val="Normal1"/>
+        <w:spacing w:line="240" w:lineRule="auto"/>
+        <w:rPr>
+          <w:rFonts w:ascii="Times New Roman" w:hAnsi="Times New Roman" w:eastAsia="Times New Roman" w:cs="Times New Roman"/>
+        </w:rPr>
+      </w:pPr>
+    </w:p>
     <w:p>
       <w:pPr>
         <w:pStyle w:val="Normal1"/>
@@ -13141,21 +12416,7 @@
               <w:rPr>
                 <w:lang w:val="es-ES"/>
               </w:rPr>
-              <w:t xml:space="preserve">Es un compendio de información ordenada y almacenada </w:t>
-            </w:r>
-            <w:proofErr w:type="gramStart"/>
-            <w:r>
-              <w:rPr>
-                <w:lang w:val="es-ES"/>
-              </w:rPr>
-              <w:t>de acuerdo a</w:t>
-            </w:r>
-            <w:proofErr w:type="gramEnd"/>
-            <w:r>
-              <w:rPr>
-                <w:lang w:val="es-ES"/>
-              </w:rPr>
-              <w:t xml:space="preserve"> un conjunto de datos.</w:t>
+              <w:t>Es un compendio de información ordenada y almacenada de acuerdo a un conjunto de datos.</w:t>
             </w:r>
           </w:p>
         </w:tc>
@@ -13209,7 +12470,6 @@
                 <w:lang w:val="es-ES"/>
               </w:rPr>
             </w:pPr>
-            <w:proofErr w:type="spellStart"/>
             <w:r>
               <w:rPr>
                 <w:i/>
@@ -13218,7 +12478,6 @@
               </w:rPr>
               <w:t>Brainstorming</w:t>
             </w:r>
-            <w:proofErr w:type="spellEnd"/>
           </w:p>
         </w:tc>
         <w:tc>
@@ -13285,7 +12544,6 @@
                 <w:lang w:val="es-ES"/>
               </w:rPr>
             </w:pPr>
-            <w:proofErr w:type="spellStart"/>
             <w:r>
               <w:rPr>
                 <w:i/>
@@ -13294,7 +12552,6 @@
               </w:rPr>
               <w:t>Eyetracking</w:t>
             </w:r>
-            <w:proofErr w:type="spellEnd"/>
           </w:p>
         </w:tc>
         <w:tc>
@@ -13427,7 +12684,6 @@
               <w:pStyle w:val="Normal1"/>
             </w:pPr>
             <w:r>
-              <w:lastRenderedPageBreak/>
               <w:t>Posicionamiento</w:t>
             </w:r>
           </w:p>
@@ -13465,8 +12721,8 @@
           <w:rFonts w:ascii="Times New Roman" w:hAnsi="Times New Roman" w:eastAsia="Times New Roman" w:cs="Times New Roman"/>
         </w:rPr>
       </w:pPr>
-      <w:bookmarkStart w:name="_heading=h.gjdgxs" w:colFirst="0" w:colLast="0" w:id="47"/>
-      <w:bookmarkEnd w:id="47"/>
+      <w:bookmarkStart w:name="_heading=h.gjdgxs" w:colFirst="0" w:colLast="0" w:id="45"/>
+      <w:bookmarkEnd w:id="45"/>
     </w:p>
     <w:p>
       <w:pPr>
@@ -13654,45 +12910,13 @@
                 <w:iCs/>
                 <w:lang w:val="es-ES"/>
               </w:rPr>
-              <w:t xml:space="preserve">La investigación de mercados, claves para conocer los </w:t>
-            </w:r>
-            <w:proofErr w:type="spellStart"/>
-            <w:r>
-              <w:rPr>
-                <w:i/>
-                <w:iCs/>
+              <w:t>La investigación de mercados, claves para conocer los insights del consumidor</w:t>
+            </w:r>
+            <w:r>
+              <w:rPr>
                 <w:lang w:val="es-ES"/>
               </w:rPr>
-              <w:t>insights</w:t>
-            </w:r>
-            <w:proofErr w:type="spellEnd"/>
-            <w:r>
-              <w:rPr>
-                <w:i/>
-                <w:iCs/>
-                <w:lang w:val="es-ES"/>
-              </w:rPr>
-              <w:t xml:space="preserve"> del consumidor</w:t>
-            </w:r>
-            <w:r>
-              <w:rPr>
-                <w:lang w:val="es-ES"/>
-              </w:rPr>
-              <w:t xml:space="preserve">. </w:t>
-            </w:r>
-            <w:proofErr w:type="spellStart"/>
-            <w:r>
-              <w:rPr>
-                <w:lang w:val="es-ES"/>
-              </w:rPr>
-              <w:t>Esic</w:t>
-            </w:r>
-            <w:proofErr w:type="spellEnd"/>
-            <w:r>
-              <w:rPr>
-                <w:lang w:val="es-ES"/>
-              </w:rPr>
-              <w:t xml:space="preserve"> editorial.</w:t>
+              <w:t>. Esic editorial.</w:t>
             </w:r>
           </w:p>
         </w:tc>
@@ -13709,7 +12933,7 @@
             <w:pPr>
               <w:pStyle w:val="Normal1"/>
             </w:pPr>
-            <w:commentRangeStart w:id="48"/>
+            <w:commentRangeStart w:id="46"/>
             <w:r>
               <w:t xml:space="preserve">Pastor, F., Guijarro, J., Espinosa, P. y Sánchez. A. (2003). </w:t>
             </w:r>
@@ -13722,13 +12946,13 @@
             <w:r>
               <w:t>. Cultural SA</w:t>
             </w:r>
-            <w:commentRangeEnd w:id="48"/>
+            <w:commentRangeEnd w:id="46"/>
             <w:r>
               <w:rPr>
                 <w:rStyle w:val="Refdecomentario"/>
                 <w:b w:val="0"/>
               </w:rPr>
-              <w:commentReference w:id="48"/>
+              <w:commentReference w:id="46"/>
             </w:r>
             <w:r>
               <w:t>.</w:t>
@@ -13766,21 +12990,7 @@
               <w:rPr>
                 <w:lang w:val="es-ES"/>
               </w:rPr>
-              <w:t xml:space="preserve">. </w:t>
-            </w:r>
-            <w:proofErr w:type="spellStart"/>
-            <w:r>
-              <w:rPr>
-                <w:lang w:val="es-ES"/>
-              </w:rPr>
-              <w:t>Ecoe</w:t>
-            </w:r>
-            <w:proofErr w:type="spellEnd"/>
-            <w:r>
-              <w:rPr>
-                <w:lang w:val="es-ES"/>
-              </w:rPr>
-              <w:t xml:space="preserve"> Ediciones.</w:t>
+              <w:t>. Ecoe Ediciones.</w:t>
             </w:r>
           </w:p>
         </w:tc>
@@ -13797,20 +13007,12 @@
             <w:pPr>
               <w:pStyle w:val="Normal1"/>
             </w:pPr>
-            <w:commentRangeStart w:id="49"/>
-            <w:proofErr w:type="spellStart"/>
+            <w:commentRangeStart w:id="47"/>
             <w:r>
               <w:rPr>
                 <w:lang w:val="es-ES"/>
               </w:rPr>
-              <w:t>Vilajoana</w:t>
-            </w:r>
-            <w:proofErr w:type="spellEnd"/>
-            <w:r>
-              <w:rPr>
-                <w:lang w:val="es-ES"/>
-              </w:rPr>
-              <w:t xml:space="preserve">, A., Jiménez, M., González, Z. y Vila, J. (2014). </w:t>
+              <w:t xml:space="preserve">Vilajoana, A., Jiménez, M., González, Z. y Vila, J. (2014). </w:t>
             </w:r>
             <w:r>
               <w:rPr>
@@ -13826,13 +13028,13 @@
               </w:rPr>
               <w:t>? Editorial UOC.</w:t>
             </w:r>
-            <w:commentRangeEnd w:id="49"/>
+            <w:commentRangeEnd w:id="47"/>
             <w:r>
               <w:rPr>
                 <w:rStyle w:val="Refdecomentario"/>
                 <w:b w:val="0"/>
               </w:rPr>
-              <w:commentReference w:id="49"/>
+              <w:commentReference w:id="47"/>
             </w:r>
           </w:p>
         </w:tc>
@@ -14425,7 +13627,6 @@
               <w:top w:val="nil"/>
               <w:left w:val="nil"/>
             </w:tcBorders>
-            <w:tcMar/>
           </w:tcPr>
           <w:p>
             <w:pPr>
@@ -14442,7 +13643,6 @@
         <w:tc>
           <w:tcPr>
             <w:tcW w:w="2138" w:type="dxa"/>
-            <w:tcMar/>
           </w:tcPr>
           <w:p>
             <w:pPr>
@@ -14466,7 +13666,6 @@
         <w:tc>
           <w:tcPr>
             <w:tcW w:w="1701" w:type="dxa"/>
-            <w:tcMar/>
           </w:tcPr>
           <w:p>
             <w:pPr>
@@ -14490,7 +13689,6 @@
         <w:tc>
           <w:tcPr>
             <w:tcW w:w="1843" w:type="dxa"/>
-            <w:tcMar/>
           </w:tcPr>
           <w:p>
             <w:pPr>
@@ -14514,7 +13712,6 @@
         <w:tc>
           <w:tcPr>
             <w:tcW w:w="1044" w:type="dxa"/>
-            <w:tcMar/>
           </w:tcPr>
           <w:p>
             <w:pPr>
@@ -14538,7 +13735,6 @@
         <w:tc>
           <w:tcPr>
             <w:tcW w:w="1977" w:type="dxa"/>
-            <w:tcMar/>
           </w:tcPr>
           <w:p>
             <w:pPr>
@@ -14565,7 +13761,6 @@
           <w:tcPr>
             <w:tcW w:w="1264" w:type="dxa"/>
             <w:vMerge w:val="restart"/>
-            <w:tcMar/>
           </w:tcPr>
           <w:p>
             <w:pPr>
@@ -14611,9 +13806,8 @@
         <w:tc>
           <w:tcPr>
             <w:tcW w:w="2138" w:type="dxa"/>
-            <w:tcMar/>
           </w:tcPr>
-          <w:p w14:noSpellErr="1">
+          <w:p>
             <w:pPr>
               <w:pStyle w:val="Normal0"/>
               <w:spacing w:line="276" w:lineRule="auto"/>
@@ -14637,7 +13831,6 @@
         <w:tc>
           <w:tcPr>
             <w:tcW w:w="1701" w:type="dxa"/>
-            <w:tcMar/>
           </w:tcPr>
           <w:p>
             <w:pPr>
@@ -14662,7 +13855,6 @@
           <w:tcPr>
             <w:tcW w:w="1843" w:type="dxa"/>
             <w:vMerge w:val="restart"/>
-            <w:tcMar/>
             <w:vAlign w:val="center"/>
           </w:tcPr>
           <w:p>
@@ -14701,7 +13893,6 @@
           <w:tcPr>
             <w:tcW w:w="1044" w:type="dxa"/>
             <w:vMerge w:val="restart"/>
-            <w:tcMar/>
             <w:vAlign w:val="center"/>
           </w:tcPr>
           <w:p>
@@ -14727,7 +13918,6 @@
           <w:tcPr>
             <w:tcW w:w="1977" w:type="dxa"/>
             <w:vMerge w:val="restart"/>
-            <w:tcMar/>
             <w:vAlign w:val="center"/>
           </w:tcPr>
           <w:p>
@@ -14755,7 +13945,6 @@
           <w:tcPr>
             <w:tcW w:w="1264" w:type="dxa"/>
             <w:vMerge/>
-            <w:tcMar/>
           </w:tcPr>
           <w:p>
             <w:pPr>
@@ -14771,7 +13960,6 @@
         <w:tc>
           <w:tcPr>
             <w:tcW w:w="2138" w:type="dxa"/>
-            <w:tcMar/>
           </w:tcPr>
           <w:p>
             <w:pPr>
@@ -14795,7 +13983,6 @@
         <w:tc>
           <w:tcPr>
             <w:tcW w:w="1701" w:type="dxa"/>
-            <w:tcMar/>
           </w:tcPr>
           <w:p>
             <w:pPr>
@@ -14828,7 +14015,6 @@
           <w:tcPr>
             <w:tcW w:w="1843" w:type="dxa"/>
             <w:vMerge/>
-            <w:tcMar/>
           </w:tcPr>
           <w:p>
             <w:pPr>
@@ -14845,7 +14031,6 @@
           <w:tcPr>
             <w:tcW w:w="1044" w:type="dxa"/>
             <w:vMerge/>
-            <w:tcMar/>
           </w:tcPr>
           <w:p>
             <w:pPr>
@@ -14862,7 +14047,6 @@
           <w:tcPr>
             <w:tcW w:w="1977" w:type="dxa"/>
             <w:vMerge/>
-            <w:tcMar/>
           </w:tcPr>
           <w:p>
             <w:pPr>
@@ -14923,7 +14107,7 @@
 </file>
 
 <file path=word/comments.xml><?xml version="1.0" encoding="utf-8"?>
-<w:comments xmlns:wpc="http://schemas.microsoft.com/office/word/2010/wordprocessingCanvas" xmlns:cx="http://schemas.microsoft.com/office/drawing/2014/chartex" xmlns:cx1="http://schemas.microsoft.com/office/drawing/2015/9/8/chartex" xmlns:cx2="http://schemas.microsoft.com/office/drawing/2015/10/21/chartex" xmlns:cx3="http://schemas.microsoft.com/office/drawing/2016/5/9/chartex" xmlns:cx4="http://schemas.microsoft.com/office/drawing/2016/5/10/chartex" xmlns:cx5="http://schemas.microsoft.com/office/drawing/2016/5/11/chartex" xmlns:cx6="http://schemas.microsoft.com/office/drawing/2016/5/12/chartex" xmlns:cx7="http://schemas.microsoft.com/office/drawing/2016/5/13/chartex" xmlns:cx8="http://schemas.microsoft.com/office/drawing/2016/5/14/chartex" xmlns:mc="http://schemas.openxmlformats.org/markup-compatibility/2006" xmlns:aink="http://schemas.microsoft.com/office/drawing/2016/ink" xmlns:am3d="http://schemas.microsoft.com/office/drawing/2017/model3d" xmlns:o="urn:schemas-microsoft-com:office:office" xmlns:oel="http://schemas.microsoft.com/office/2019/extlst" xmlns:r="http://schemas.openxmlformats.org/officeDocument/2006/relationships" xmlns:m="http://schemas.openxmlformats.org/officeDocument/2006/math" xmlns:v="urn:schemas-microsoft-com:vml" xmlns:wp14="http://schemas.microsoft.com/office/word/2010/wordprocessingDrawing" xmlns:wp="http://schemas.openxmlformats.org/drawingml/2006/wordprocessingDrawing" xmlns:w10="urn:schemas-microsoft-com:office:word" xmlns:w="http://schemas.openxmlformats.org/wordprocessingml/2006/main" xmlns:w14="http://schemas.microsoft.com/office/word/2010/wordml" xmlns:w15="http://schemas.microsoft.com/office/word/2012/wordml" xmlns:w16cex="http://schemas.microsoft.com/office/word/2018/wordml/cex" xmlns:w16cid="http://schemas.microsoft.com/office/word/2016/wordml/cid" xmlns:w16="http://schemas.microsoft.com/office/word/2018/wordml" xmlns:w16du="http://schemas.microsoft.com/office/word/2023/wordml/word16du" xmlns:w16sdtdh="http://schemas.microsoft.com/office/word/2020/wordml/sdtdatahash" xmlns:w16se="http://schemas.microsoft.com/office/word/2015/wordml/symex" xmlns:wpg="http://schemas.microsoft.com/office/word/2010/wordprocessingGroup" xmlns:wpi="http://schemas.microsoft.com/office/word/2010/wordprocessingInk" xmlns:wne="http://schemas.microsoft.com/office/word/2006/wordml" xmlns:wps="http://schemas.microsoft.com/office/word/2010/wordprocessingShape" xmlns:a="http://schemas.openxmlformats.org/drawingml/2006/main" xmlns:pic="http://schemas.openxmlformats.org/drawingml/2006/picture" xmlns:a14="http://schemas.microsoft.com/office/drawing/2010/main" mc:Ignorable="w14 w15 w16se w16cid w16 w16cex w16sdtdh w16du wp14">
+<w:comments xmlns:wpc="http://schemas.microsoft.com/office/word/2010/wordprocessingCanvas" xmlns:cx="http://schemas.microsoft.com/office/drawing/2014/chartex" xmlns:cx1="http://schemas.microsoft.com/office/drawing/2015/9/8/chartex" xmlns:cx2="http://schemas.microsoft.com/office/drawing/2015/10/21/chartex" xmlns:cx3="http://schemas.microsoft.com/office/drawing/2016/5/9/chartex" xmlns:cx4="http://schemas.microsoft.com/office/drawing/2016/5/10/chartex" xmlns:cx5="http://schemas.microsoft.com/office/drawing/2016/5/11/chartex" xmlns:cx6="http://schemas.microsoft.com/office/drawing/2016/5/12/chartex" xmlns:cx7="http://schemas.microsoft.com/office/drawing/2016/5/13/chartex" xmlns:cx8="http://schemas.microsoft.com/office/drawing/2016/5/14/chartex" xmlns:mc="http://schemas.openxmlformats.org/markup-compatibility/2006" xmlns:aink="http://schemas.microsoft.com/office/drawing/2016/ink" xmlns:am3d="http://schemas.microsoft.com/office/drawing/2017/model3d" xmlns:o="urn:schemas-microsoft-com:office:office" xmlns:oel="http://schemas.microsoft.com/office/2019/extlst" xmlns:r="http://schemas.openxmlformats.org/officeDocument/2006/relationships" xmlns:m="http://schemas.openxmlformats.org/officeDocument/2006/math" xmlns:v="urn:schemas-microsoft-com:vml" xmlns:wp14="http://schemas.microsoft.com/office/word/2010/wordprocessingDrawing" xmlns:wp="http://schemas.openxmlformats.org/drawingml/2006/wordprocessingDrawing" xmlns:w10="urn:schemas-microsoft-com:office:word" xmlns:w="http://schemas.openxmlformats.org/wordprocessingml/2006/main" xmlns:w14="http://schemas.microsoft.com/office/word/2010/wordml" xmlns:w15="http://schemas.microsoft.com/office/word/2012/wordml" xmlns:w16cex="http://schemas.microsoft.com/office/word/2018/wordml/cex" xmlns:w16cid="http://schemas.microsoft.com/office/word/2016/wordml/cid" xmlns:w16="http://schemas.microsoft.com/office/word/2018/wordml" xmlns:w16sdtdh="http://schemas.microsoft.com/office/word/2020/wordml/sdtdatahash" xmlns:w16se="http://schemas.microsoft.com/office/word/2015/wordml/symex" xmlns:wpg="http://schemas.microsoft.com/office/word/2010/wordprocessingGroup" xmlns:wpi="http://schemas.microsoft.com/office/word/2010/wordprocessingInk" xmlns:wne="http://schemas.microsoft.com/office/word/2006/wordml" xmlns:wps="http://schemas.microsoft.com/office/word/2010/wordprocessingShape" xmlns:a="http://schemas.openxmlformats.org/drawingml/2006/main" xmlns:pic="http://schemas.openxmlformats.org/drawingml/2006/picture" xmlns:a14="http://schemas.microsoft.com/office/drawing/2010/main" mc:Ignorable="w14 w15 w16se w16cid w16 w16cex w16sdtdh wp14">
   <w:comment w:initials="" w:author="Rafael Neftali Lizcano Reyes" w:date="2020-05-27T20:48:00Z" w:id="0">
     <w:p>
       <w:pPr>
@@ -15296,7 +14480,7 @@
         </w:rPr>
         <w:t xml:space="preserve">Estas observaciones ya fueron realizadas en  el HTML que se tiene: </w:t>
       </w:r>
-      <w:hyperlink w:history="1" r:id="rId1">
+      <w:hyperlink w:history="1" w:anchor="/curso/tema3" r:id="rId1">
         <w:r>
           <w:rPr>
             <w:rStyle w:val="Hipervnculo"/>
@@ -16416,217 +15600,7 @@
       </w:r>
     </w:p>
   </w:comment>
-  <w:comment w:initials="SM" w:author="Sandra Paola Morales Paez" w:date="2024-05-07T19:57:00Z" w:id="44">
-    <w:p>
-      <w:pPr>
-        <w:pStyle w:val="Textocomentario"/>
-      </w:pPr>
-      <w:r>
-        <w:rPr>
-          <w:rStyle w:val="Refdecomentario"/>
-        </w:rPr>
-        <w:annotationRef/>
-      </w:r>
-      <w:r>
-        <w:rPr>
-          <w:lang w:val="es-CO"/>
-        </w:rPr>
-        <w:t>Se verifica acceso correcto:</w:t>
-      </w:r>
-    </w:p>
-    <w:p>
-      <w:pPr>
-        <w:pStyle w:val="Textocomentario"/>
-      </w:pPr>
-      <w:r>
-        <w:rPr>
-          <w:noProof/>
-        </w:rPr>
-        <w:drawing>
-          <wp:inline distT="0" distB="0" distL="0" distR="0" wp14:anchorId="539F2021" wp14:editId="76043E0A">
-            <wp:extent cx="6332220" cy="2988310"/>
-            <wp:effectExtent l="0" t="0" r="0" b="2540"/>
-            <wp:docPr id="1977951707" name="Imagen 14" descr="Image"/>
-            <wp:cNvGraphicFramePr>
-              <a:graphicFrameLocks xmlns:a="http://schemas.openxmlformats.org/drawingml/2006/main" noChangeAspect="1"/>
-            </wp:cNvGraphicFramePr>
-            <a:graphic xmlns:a="http://schemas.openxmlformats.org/drawingml/2006/main">
-              <a:graphicData uri="http://schemas.openxmlformats.org/drawingml/2006/picture">
-                <pic:pic xmlns:pic="http://schemas.openxmlformats.org/drawingml/2006/picture">
-                  <pic:nvPicPr>
-                    <pic:cNvPr id="1977951707" name="Imagen 1977951707" descr="Image"/>
-                    <pic:cNvPicPr/>
-                  </pic:nvPicPr>
-                  <pic:blipFill>
-                    <a:blip r:embed="rId7">
-                      <a:extLst>
-                        <a:ext uri="{28A0092B-C50C-407E-A947-70E740481C1C}">
-                          <a14:useLocalDpi xmlns:a14="http://schemas.microsoft.com/office/drawing/2010/main" val="0"/>
-                        </a:ext>
-                      </a:extLst>
-                    </a:blip>
-                    <a:stretch>
-                      <a:fillRect/>
-                    </a:stretch>
-                  </pic:blipFill>
-                  <pic:spPr>
-                    <a:xfrm>
-                      <a:off x="0" y="0"/>
-                      <a:ext cx="6332220" cy="2988310"/>
-                    </a:xfrm>
-                    <a:prstGeom prst="rect">
-                      <a:avLst/>
-                    </a:prstGeom>
-                  </pic:spPr>
-                </pic:pic>
-              </a:graphicData>
-            </a:graphic>
-          </wp:inline>
-        </w:drawing>
-      </w:r>
-    </w:p>
-  </w:comment>
-  <w:comment w:initials="SM" w:author="Sandra Paola Morales Paez" w:date="2024-05-07T19:58:00Z" w:id="45">
-    <w:p>
-      <w:pPr>
-        <w:pStyle w:val="Textocomentario"/>
-      </w:pPr>
-      <w:r>
-        <w:rPr>
-          <w:rStyle w:val="Refdecomentario"/>
-        </w:rPr>
-        <w:annotationRef/>
-      </w:r>
-      <w:r>
-        <w:rPr>
-          <w:lang w:val="es-CO"/>
-        </w:rPr>
-        <w:t>Se verifica enlace correcto</w:t>
-      </w:r>
-    </w:p>
-    <w:p>
-      <w:pPr>
-        <w:pStyle w:val="Textocomentario"/>
-      </w:pPr>
-      <w:r>
-        <w:rPr>
-          <w:noProof/>
-        </w:rPr>
-        <w:drawing>
-          <wp:inline distT="0" distB="0" distL="0" distR="0" wp14:anchorId="593D3493" wp14:editId="6DF4C1CA">
-            <wp:extent cx="6332220" cy="3003550"/>
-            <wp:effectExtent l="0" t="0" r="0" b="6350"/>
-            <wp:docPr id="910915614" name="Imagen 15" descr="Image"/>
-            <wp:cNvGraphicFramePr>
-              <a:graphicFrameLocks xmlns:a="http://schemas.openxmlformats.org/drawingml/2006/main" noChangeAspect="1"/>
-            </wp:cNvGraphicFramePr>
-            <a:graphic xmlns:a="http://schemas.openxmlformats.org/drawingml/2006/main">
-              <a:graphicData uri="http://schemas.openxmlformats.org/drawingml/2006/picture">
-                <pic:pic xmlns:pic="http://schemas.openxmlformats.org/drawingml/2006/picture">
-                  <pic:nvPicPr>
-                    <pic:cNvPr id="910915614" name="Imagen 910915614" descr="Image"/>
-                    <pic:cNvPicPr/>
-                  </pic:nvPicPr>
-                  <pic:blipFill>
-                    <a:blip r:embed="rId8">
-                      <a:extLst>
-                        <a:ext uri="{28A0092B-C50C-407E-A947-70E740481C1C}">
-                          <a14:useLocalDpi xmlns:a14="http://schemas.microsoft.com/office/drawing/2010/main" val="0"/>
-                        </a:ext>
-                      </a:extLst>
-                    </a:blip>
-                    <a:stretch>
-                      <a:fillRect/>
-                    </a:stretch>
-                  </pic:blipFill>
-                  <pic:spPr>
-                    <a:xfrm>
-                      <a:off x="0" y="0"/>
-                      <a:ext cx="6332220" cy="3003550"/>
-                    </a:xfrm>
-                    <a:prstGeom prst="rect">
-                      <a:avLst/>
-                    </a:prstGeom>
-                  </pic:spPr>
-                </pic:pic>
-              </a:graphicData>
-            </a:graphic>
-          </wp:inline>
-        </w:drawing>
-      </w:r>
-    </w:p>
-  </w:comment>
-  <w:comment w:initials="SM" w:author="Sandra Paola Morales Paez" w:date="2024-05-07T19:59:00Z" w:id="46">
-    <w:p>
-      <w:pPr>
-        <w:pStyle w:val="Textocomentario"/>
-      </w:pPr>
-      <w:r>
-        <w:rPr>
-          <w:rStyle w:val="Refdecomentario"/>
-        </w:rPr>
-        <w:annotationRef/>
-      </w:r>
-      <w:r>
-        <w:rPr>
-          <w:lang w:val="es-CO"/>
-        </w:rPr>
-        <w:t xml:space="preserve">Se verifica enlace correcto </w:t>
-      </w:r>
-    </w:p>
-    <w:p>
-      <w:pPr>
-        <w:pStyle w:val="Textocomentario"/>
-      </w:pPr>
-      <w:r>
-        <w:rPr>
-          <w:noProof/>
-        </w:rPr>
-        <w:drawing>
-          <wp:inline distT="0" distB="0" distL="0" distR="0" wp14:anchorId="3A3C4831" wp14:editId="65814299">
-            <wp:extent cx="6332220" cy="3132455"/>
-            <wp:effectExtent l="0" t="0" r="0" b="0"/>
-            <wp:docPr id="1972385322" name="Imagen 16" descr="Image"/>
-            <wp:cNvGraphicFramePr>
-              <a:graphicFrameLocks xmlns:a="http://schemas.openxmlformats.org/drawingml/2006/main" noChangeAspect="1"/>
-            </wp:cNvGraphicFramePr>
-            <a:graphic xmlns:a="http://schemas.openxmlformats.org/drawingml/2006/main">
-              <a:graphicData uri="http://schemas.openxmlformats.org/drawingml/2006/picture">
-                <pic:pic xmlns:pic="http://schemas.openxmlformats.org/drawingml/2006/picture">
-                  <pic:nvPicPr>
-                    <pic:cNvPr id="1972385322" name="Imagen 1972385322" descr="Image"/>
-                    <pic:cNvPicPr/>
-                  </pic:nvPicPr>
-                  <pic:blipFill>
-                    <a:blip r:embed="rId9">
-                      <a:extLst>
-                        <a:ext uri="{28A0092B-C50C-407E-A947-70E740481C1C}">
-                          <a14:useLocalDpi xmlns:a14="http://schemas.microsoft.com/office/drawing/2010/main" val="0"/>
-                        </a:ext>
-                      </a:extLst>
-                    </a:blip>
-                    <a:stretch>
-                      <a:fillRect/>
-                    </a:stretch>
-                  </pic:blipFill>
-                  <pic:spPr>
-                    <a:xfrm>
-                      <a:off x="0" y="0"/>
-                      <a:ext cx="6332220" cy="3132455"/>
-                    </a:xfrm>
-                    <a:prstGeom prst="rect">
-                      <a:avLst/>
-                    </a:prstGeom>
-                  </pic:spPr>
-                </pic:pic>
-              </a:graphicData>
-            </a:graphic>
-          </wp:inline>
-        </w:drawing>
-      </w:r>
-    </w:p>
-  </w:comment>
-  <w:comment w:initials="SM" w:author="Sandra Paola Morales Paez" w:date="2024-05-07T20:04:00Z" w:id="48">
+  <w:comment w:initials="SM" w:author="Sandra Paola Morales Paez" w:date="2024-05-07T20:04:00Z" w:id="46">
     <w:p>
       <w:pPr>
         <w:pStyle w:val="Textocomentario"/>
@@ -16646,7 +15620,7 @@
       </w:r>
     </w:p>
   </w:comment>
-  <w:comment w:initials="SM" w:author="Sandra Paola Morales Paez" w:date="2024-05-07T20:06:00Z" w:id="49">
+  <w:comment w:initials="SM" w:author="Sandra Paola Morales Paez" w:date="2024-05-07T20:06:00Z" w:id="47">
     <w:p>
       <w:pPr>
         <w:pStyle w:val="Textocomentario"/>
@@ -16670,61 +15644,58 @@
 </file>
 
 <file path=word/commentsExtended.xml><?xml version="1.0" encoding="utf-8"?>
-<w15:commentsEx xmlns:wpc="http://schemas.microsoft.com/office/word/2010/wordprocessingCanvas" xmlns:cx="http://schemas.microsoft.com/office/drawing/2014/chartex" xmlns:cx1="http://schemas.microsoft.com/office/drawing/2015/9/8/chartex" xmlns:cx2="http://schemas.microsoft.com/office/drawing/2015/10/21/chartex" xmlns:cx3="http://schemas.microsoft.com/office/drawing/2016/5/9/chartex" xmlns:cx4="http://schemas.microsoft.com/office/drawing/2016/5/10/chartex" xmlns:cx5="http://schemas.microsoft.com/office/drawing/2016/5/11/chartex" xmlns:cx6="http://schemas.microsoft.com/office/drawing/2016/5/12/chartex" xmlns:cx7="http://schemas.microsoft.com/office/drawing/2016/5/13/chartex" xmlns:cx8="http://schemas.microsoft.com/office/drawing/2016/5/14/chartex" xmlns:mc="http://schemas.openxmlformats.org/markup-compatibility/2006" xmlns:aink="http://schemas.microsoft.com/office/drawing/2016/ink" xmlns:am3d="http://schemas.microsoft.com/office/drawing/2017/model3d" xmlns:o="urn:schemas-microsoft-com:office:office" xmlns:oel="http://schemas.microsoft.com/office/2019/extlst" xmlns:r="http://schemas.openxmlformats.org/officeDocument/2006/relationships" xmlns:m="http://schemas.openxmlformats.org/officeDocument/2006/math" xmlns:v="urn:schemas-microsoft-com:vml" xmlns:wp14="http://schemas.microsoft.com/office/word/2010/wordprocessingDrawing" xmlns:wp="http://schemas.openxmlformats.org/drawingml/2006/wordprocessingDrawing" xmlns:w10="urn:schemas-microsoft-com:office:word" xmlns:w="http://schemas.openxmlformats.org/wordprocessingml/2006/main" xmlns:w14="http://schemas.microsoft.com/office/word/2010/wordml" xmlns:w15="http://schemas.microsoft.com/office/word/2012/wordml" xmlns:w16cex="http://schemas.microsoft.com/office/word/2018/wordml/cex" xmlns:w16cid="http://schemas.microsoft.com/office/word/2016/wordml/cid" xmlns:w16="http://schemas.microsoft.com/office/word/2018/wordml" xmlns:w16du="http://schemas.microsoft.com/office/word/2023/wordml/word16du" xmlns:w16sdtdh="http://schemas.microsoft.com/office/word/2020/wordml/sdtdatahash" xmlns:w16se="http://schemas.microsoft.com/office/word/2015/wordml/symex" xmlns:wpg="http://schemas.microsoft.com/office/word/2010/wordprocessingGroup" xmlns:wpi="http://schemas.microsoft.com/office/word/2010/wordprocessingInk" xmlns:wne="http://schemas.microsoft.com/office/word/2006/wordml" xmlns:wps="http://schemas.microsoft.com/office/word/2010/wordprocessingShape" mc:Ignorable="w14 w15 w16se w16cid w16 w16cex w16sdtdh w16du wp14">
-  <w15:commentEx w15:paraId="000002E7" w15:done="0"/>
-  <w15:commentEx w15:paraId="7E709886" w15:done="0"/>
-  <w15:commentEx w15:paraId="0DDD9D71" w15:done="0"/>
-  <w15:commentEx w15:paraId="525F461A" w15:done="0"/>
-  <w15:commentEx w15:paraId="3DA74825" w15:done="0"/>
-  <w15:commentEx w15:paraId="20F53036" w15:done="0"/>
-  <w15:commentEx w15:paraId="35FE9F37" w15:done="0"/>
-  <w15:commentEx w15:paraId="165E32D8" w15:done="0"/>
-  <w15:commentEx w15:paraId="4D22E990" w15:done="0"/>
-  <w15:commentEx w15:paraId="5086B9BA" w15:done="0"/>
-  <w15:commentEx w15:paraId="1F44A4BB" w15:done="0"/>
-  <w15:commentEx w15:paraId="72E0C7AD" w15:done="0"/>
-  <w15:commentEx w15:paraId="08D2318F" w15:done="0"/>
-  <w15:commentEx w15:paraId="67E536FE" w15:paraIdParent="08D2318F" w15:done="0"/>
-  <w15:commentEx w15:paraId="74474451" w15:paraIdParent="08D2318F" w15:done="0"/>
-  <w15:commentEx w15:paraId="00141825" w15:done="0"/>
-  <w15:commentEx w15:paraId="438FD0F0" w15:done="0"/>
-  <w15:commentEx w15:paraId="672DD64D" w15:done="0"/>
-  <w15:commentEx w15:paraId="6B7A51CC" w15:paraIdParent="672DD64D" w15:done="0"/>
-  <w15:commentEx w15:paraId="0D865C78" w15:paraIdParent="672DD64D" w15:done="0"/>
-  <w15:commentEx w15:paraId="7EF0BE47" w15:done="0"/>
-  <w15:commentEx w15:paraId="62C98DE0" w15:paraIdParent="7EF0BE47" w15:done="0"/>
-  <w15:commentEx w15:paraId="26BD663C" w15:paraIdParent="7EF0BE47" w15:done="0"/>
-  <w15:commentEx w15:paraId="47A498E0" w15:done="0"/>
-  <w15:commentEx w15:paraId="45D7668E" w15:done="0"/>
-  <w15:commentEx w15:paraId="344383B5" w15:done="0"/>
-  <w15:commentEx w15:paraId="532D647B" w15:done="0"/>
-  <w15:commentEx w15:paraId="5E5D14C0" w15:paraIdParent="532D647B" w15:done="0"/>
-  <w15:commentEx w15:paraId="04F3D2BA" w15:paraIdParent="532D647B" w15:done="0"/>
-  <w15:commentEx w15:paraId="08A6BC47" w15:done="0"/>
-  <w15:commentEx w15:paraId="2F44F567" w15:done="0"/>
-  <w15:commentEx w15:paraId="48E0666C" w15:paraIdParent="2F44F567" w15:done="0"/>
-  <w15:commentEx w15:paraId="68A9CF67" w15:paraIdParent="2F44F567" w15:done="0"/>
-  <w15:commentEx w15:paraId="12A2D5CE" w15:done="0"/>
-  <w15:commentEx w15:paraId="7B246F83" w15:done="0"/>
-  <w15:commentEx w15:paraId="3BDA0B0C" w15:done="0"/>
-  <w15:commentEx w15:paraId="0CEF87F2" w15:done="0"/>
-  <w15:commentEx w15:paraId="3AFF5682" w15:done="0"/>
-  <w15:commentEx w15:paraId="0A37658A" w15:done="0"/>
-  <w15:commentEx w15:paraId="06EBC5A1" w15:done="0"/>
-  <w15:commentEx w15:paraId="3143A0E1" w15:paraIdParent="06EBC5A1" w15:done="0"/>
-  <w15:commentEx w15:paraId="7533FE58" w15:done="0"/>
-  <w15:commentEx w15:paraId="16F6059B" w15:done="0"/>
-  <w15:commentEx w15:paraId="02E0C410" w15:paraIdParent="16F6059B" w15:done="0"/>
-  <w15:commentEx w15:paraId="3E6CA9C6" w15:done="0"/>
-  <w15:commentEx w15:paraId="612BB561" w15:done="0"/>
-  <w15:commentEx w15:paraId="24B7207D" w15:done="0"/>
-  <w15:commentEx w15:paraId="3B56F74E" w15:done="0"/>
-  <w15:commentEx w15:paraId="0D57E808" w15:done="0"/>
+<w15:commentsEx xmlns:mc="http://schemas.openxmlformats.org/markup-compatibility/2006" xmlns:w15="http://schemas.microsoft.com/office/word/2012/wordml" mc:Ignorable="w15">
+  <w15:commentEx w15:done="0" w15:paraId="000002E7"/>
+  <w15:commentEx w15:done="0" w15:paraId="7E709886"/>
+  <w15:commentEx w15:done="0" w15:paraId="0DDD9D71"/>
+  <w15:commentEx w15:done="0" w15:paraId="525F461A"/>
+  <w15:commentEx w15:done="0" w15:paraId="3DA74825"/>
+  <w15:commentEx w15:done="0" w15:paraId="20F53036"/>
+  <w15:commentEx w15:done="0" w15:paraId="35FE9F37"/>
+  <w15:commentEx w15:done="0" w15:paraId="165E32D8"/>
+  <w15:commentEx w15:done="0" w15:paraId="4D22E990"/>
+  <w15:commentEx w15:done="0" w15:paraId="5086B9BA"/>
+  <w15:commentEx w15:done="0" w15:paraId="1F44A4BB"/>
+  <w15:commentEx w15:done="0" w15:paraId="72E0C7AD"/>
+  <w15:commentEx w15:done="0" w15:paraId="08D2318F"/>
+  <w15:commentEx w15:done="0" w15:paraId="67E536FE" w15:paraIdParent="08D2318F"/>
+  <w15:commentEx w15:done="0" w15:paraId="74474451" w15:paraIdParent="08D2318F"/>
+  <w15:commentEx w15:done="0" w15:paraId="00141825"/>
+  <w15:commentEx w15:done="0" w15:paraId="438FD0F0"/>
+  <w15:commentEx w15:done="0" w15:paraId="672DD64D"/>
+  <w15:commentEx w15:done="0" w15:paraId="6B7A51CC" w15:paraIdParent="672DD64D"/>
+  <w15:commentEx w15:done="0" w15:paraId="0D865C78" w15:paraIdParent="672DD64D"/>
+  <w15:commentEx w15:done="0" w15:paraId="7EF0BE47"/>
+  <w15:commentEx w15:done="0" w15:paraId="62C98DE0" w15:paraIdParent="7EF0BE47"/>
+  <w15:commentEx w15:done="0" w15:paraId="26BD663C" w15:paraIdParent="7EF0BE47"/>
+  <w15:commentEx w15:done="0" w15:paraId="47A498E0"/>
+  <w15:commentEx w15:done="0" w15:paraId="45D7668E"/>
+  <w15:commentEx w15:done="0" w15:paraId="344383B5"/>
+  <w15:commentEx w15:done="0" w15:paraId="532D647B"/>
+  <w15:commentEx w15:done="0" w15:paraId="5E5D14C0" w15:paraIdParent="532D647B"/>
+  <w15:commentEx w15:done="0" w15:paraId="04F3D2BA" w15:paraIdParent="532D647B"/>
+  <w15:commentEx w15:done="0" w15:paraId="08A6BC47"/>
+  <w15:commentEx w15:done="0" w15:paraId="2F44F567"/>
+  <w15:commentEx w15:done="0" w15:paraId="48E0666C" w15:paraIdParent="2F44F567"/>
+  <w15:commentEx w15:done="0" w15:paraId="68A9CF67" w15:paraIdParent="2F44F567"/>
+  <w15:commentEx w15:done="0" w15:paraId="12A2D5CE"/>
+  <w15:commentEx w15:done="0" w15:paraId="7B246F83"/>
+  <w15:commentEx w15:done="0" w15:paraId="3BDA0B0C"/>
+  <w15:commentEx w15:done="0" w15:paraId="0CEF87F2"/>
+  <w15:commentEx w15:done="0" w15:paraId="3AFF5682"/>
+  <w15:commentEx w15:done="0" w15:paraId="0A37658A"/>
+  <w15:commentEx w15:done="0" w15:paraId="06EBC5A1"/>
+  <w15:commentEx w15:done="0" w15:paraId="3143A0E1" w15:paraIdParent="06EBC5A1"/>
+  <w15:commentEx w15:done="0" w15:paraId="7533FE58"/>
+  <w15:commentEx w15:done="0" w15:paraId="16F6059B"/>
+  <w15:commentEx w15:done="0" w15:paraId="02E0C410" w15:paraIdParent="16F6059B"/>
+  <w15:commentEx w15:done="0" w15:paraId="3B56F74E"/>
+  <w15:commentEx w15:done="0" w15:paraId="0D57E808"/>
 </w15:commentsEx>
 </file>
 
 <file path=word/commentsExtensible.xml><?xml version="1.0" encoding="utf-8"?>
-<w16cex:commentsExtensible xmlns:wpc="http://schemas.microsoft.com/office/word/2010/wordprocessingCanvas" xmlns:cx="http://schemas.microsoft.com/office/drawing/2014/chartex" xmlns:cx1="http://schemas.microsoft.com/office/drawing/2015/9/8/chartex" xmlns:cx2="http://schemas.microsoft.com/office/drawing/2015/10/21/chartex" xmlns:cx3="http://schemas.microsoft.com/office/drawing/2016/5/9/chartex" xmlns:cx4="http://schemas.microsoft.com/office/drawing/2016/5/10/chartex" xmlns:cx5="http://schemas.microsoft.com/office/drawing/2016/5/11/chartex" xmlns:cx6="http://schemas.microsoft.com/office/drawing/2016/5/12/chartex" xmlns:cx7="http://schemas.microsoft.com/office/drawing/2016/5/13/chartex" xmlns:cx8="http://schemas.microsoft.com/office/drawing/2016/5/14/chartex" xmlns:cr="http://schemas.microsoft.com/office/comments/2020/reactions" xmlns:mc="http://schemas.openxmlformats.org/markup-compatibility/2006" xmlns:aink="http://schemas.microsoft.com/office/drawing/2016/ink" xmlns:am3d="http://schemas.microsoft.com/office/drawing/2017/model3d" xmlns:o="urn:schemas-microsoft-com:office:office" xmlns:oel="http://schemas.microsoft.com/office/2019/extlst" xmlns:r="http://schemas.openxmlformats.org/officeDocument/2006/relationships" xmlns:m="http://schemas.openxmlformats.org/officeDocument/2006/math" xmlns:v="urn:schemas-microsoft-com:vml" xmlns:wp14="http://schemas.microsoft.com/office/word/2010/wordprocessingDrawing" xmlns:wp="http://schemas.openxmlformats.org/drawingml/2006/wordprocessingDrawing" xmlns:w10="urn:schemas-microsoft-com:office:word" xmlns:w="http://schemas.openxmlformats.org/wordprocessingml/2006/main" xmlns:w14="http://schemas.microsoft.com/office/word/2010/wordml" xmlns:w15="http://schemas.microsoft.com/office/word/2012/wordml" xmlns:w16cex="http://schemas.microsoft.com/office/word/2018/wordml/cex" xmlns:w16cid="http://schemas.microsoft.com/office/word/2016/wordml/cid" xmlns:w16="http://schemas.microsoft.com/office/word/2018/wordml" xmlns:w16du="http://schemas.microsoft.com/office/word/2023/wordml/word16du" xmlns:w16sdtdh="http://schemas.microsoft.com/office/word/2020/wordml/sdtdatahash" xmlns:w16se="http://schemas.microsoft.com/office/word/2015/wordml/symex" xmlns:wpg="http://schemas.microsoft.com/office/word/2010/wordprocessingGroup" xmlns:wpi="http://schemas.microsoft.com/office/word/2010/wordprocessingInk" xmlns:wne="http://schemas.microsoft.com/office/word/2006/wordml" xmlns:wps="http://schemas.microsoft.com/office/word/2010/wordprocessingShape" mc:Ignorable="w14 w15 w16se w16cid w16 w16cex w16sdtdh cr w16du wp14">
+<w16cex:commentsExtensible xmlns:w16="http://schemas.microsoft.com/office/word/2018/wordml" xmlns:w16cex="http://schemas.microsoft.com/office/word/2018/wordml/cex" xmlns:mc="http://schemas.openxmlformats.org/markup-compatibility/2006" mc:Ignorable="w16 w16cex">
   <w16cex:commentExtensible w16cex:durableId="23B54EBD" w16cex:dateUtc="2024-05-07T20:53:00Z"/>
   <w16cex:commentExtensible w16cex:durableId="00E051DB" w16cex:dateUtc="2024-05-07T21:58:00Z"/>
   <w16cex:commentExtensible w16cex:durableId="5A4DE76B" w16cex:dateUtc="2024-05-07T22:53:00Z"/>
@@ -16768,16 +15739,13 @@
   <w16cex:commentExtensible w16cex:durableId="2324D5C3" w16cex:dateUtc="2024-05-08T00:55:00Z"/>
   <w16cex:commentExtensible w16cex:durableId="741B7EC7" w16cex:dateUtc="2024-05-11T00:38:00Z"/>
   <w16cex:commentExtensible w16cex:durableId="41073B74" w16cex:dateUtc="2024-05-11T00:42:00Z"/>
-  <w16cex:commentExtensible w16cex:durableId="7CE177AD" w16cex:dateUtc="2024-05-08T00:57:00Z"/>
-  <w16cex:commentExtensible w16cex:durableId="2C0F2E93" w16cex:dateUtc="2024-05-08T00:58:00Z"/>
-  <w16cex:commentExtensible w16cex:durableId="2682B453" w16cex:dateUtc="2024-05-08T00:59:00Z"/>
   <w16cex:commentExtensible w16cex:durableId="24A569A2" w16cex:dateUtc="2024-05-08T01:04:00Z"/>
   <w16cex:commentExtensible w16cex:durableId="0C121235" w16cex:dateUtc="2024-05-08T01:06:00Z"/>
 </w16cex:commentsExtensible>
 </file>
 
 <file path=word/commentsIds.xml><?xml version="1.0" encoding="utf-8"?>
-<w16cid:commentsIds xmlns:wpc="http://schemas.microsoft.com/office/word/2010/wordprocessingCanvas" xmlns:cx="http://schemas.microsoft.com/office/drawing/2014/chartex" xmlns:cx1="http://schemas.microsoft.com/office/drawing/2015/9/8/chartex" xmlns:cx2="http://schemas.microsoft.com/office/drawing/2015/10/21/chartex" xmlns:cx3="http://schemas.microsoft.com/office/drawing/2016/5/9/chartex" xmlns:cx4="http://schemas.microsoft.com/office/drawing/2016/5/10/chartex" xmlns:cx5="http://schemas.microsoft.com/office/drawing/2016/5/11/chartex" xmlns:cx6="http://schemas.microsoft.com/office/drawing/2016/5/12/chartex" xmlns:cx7="http://schemas.microsoft.com/office/drawing/2016/5/13/chartex" xmlns:cx8="http://schemas.microsoft.com/office/drawing/2016/5/14/chartex" xmlns:mc="http://schemas.openxmlformats.org/markup-compatibility/2006" xmlns:aink="http://schemas.microsoft.com/office/drawing/2016/ink" xmlns:am3d="http://schemas.microsoft.com/office/drawing/2017/model3d" xmlns:o="urn:schemas-microsoft-com:office:office" xmlns:oel="http://schemas.microsoft.com/office/2019/extlst" xmlns:r="http://schemas.openxmlformats.org/officeDocument/2006/relationships" xmlns:m="http://schemas.openxmlformats.org/officeDocument/2006/math" xmlns:v="urn:schemas-microsoft-com:vml" xmlns:wp14="http://schemas.microsoft.com/office/word/2010/wordprocessingDrawing" xmlns:wp="http://schemas.openxmlformats.org/drawingml/2006/wordprocessingDrawing" xmlns:w10="urn:schemas-microsoft-com:office:word" xmlns:w="http://schemas.openxmlformats.org/wordprocessingml/2006/main" xmlns:w14="http://schemas.microsoft.com/office/word/2010/wordml" xmlns:w15="http://schemas.microsoft.com/office/word/2012/wordml" xmlns:w16cex="http://schemas.microsoft.com/office/word/2018/wordml/cex" xmlns:w16cid="http://schemas.microsoft.com/office/word/2016/wordml/cid" xmlns:w16="http://schemas.microsoft.com/office/word/2018/wordml" xmlns:w16du="http://schemas.microsoft.com/office/word/2023/wordml/word16du" xmlns:w16sdtdh="http://schemas.microsoft.com/office/word/2020/wordml/sdtdatahash" xmlns:w16se="http://schemas.microsoft.com/office/word/2015/wordml/symex" xmlns:wpg="http://schemas.microsoft.com/office/word/2010/wordprocessingGroup" xmlns:wpi="http://schemas.microsoft.com/office/word/2010/wordprocessingInk" xmlns:wne="http://schemas.microsoft.com/office/word/2006/wordml" xmlns:wps="http://schemas.microsoft.com/office/word/2010/wordprocessingShape" mc:Ignorable="w14 w15 w16se w16cid w16 w16cex w16sdtdh w16du wp14">
+<w16cid:commentsIds xmlns:mc="http://schemas.openxmlformats.org/markup-compatibility/2006" xmlns:w16cid="http://schemas.microsoft.com/office/word/2016/wordml/cid" mc:Ignorable="w16cid">
   <w16cid:commentId w16cid:paraId="000002E7" w16cid:durableId="29D70DBF"/>
   <w16cid:commentId w16cid:paraId="7E709886" w16cid:durableId="23B54EBD"/>
   <w16cid:commentId w16cid:paraId="0DDD9D71" w16cid:durableId="00E051DB"/>
@@ -16822,16 +15790,13 @@
   <w16cid:commentId w16cid:paraId="7533FE58" w16cid:durableId="2324D5C3"/>
   <w16cid:commentId w16cid:paraId="16F6059B" w16cid:durableId="741B7EC7"/>
   <w16cid:commentId w16cid:paraId="02E0C410" w16cid:durableId="41073B74"/>
-  <w16cid:commentId w16cid:paraId="3E6CA9C6" w16cid:durableId="7CE177AD"/>
-  <w16cid:commentId w16cid:paraId="612BB561" w16cid:durableId="2C0F2E93"/>
-  <w16cid:commentId w16cid:paraId="24B7207D" w16cid:durableId="2682B453"/>
   <w16cid:commentId w16cid:paraId="3B56F74E" w16cid:durableId="24A569A2"/>
   <w16cid:commentId w16cid:paraId="0D57E808" w16cid:durableId="0C121235"/>
 </w16cid:commentsIds>
 </file>
 
 <file path=word/endnotes.xml><?xml version="1.0" encoding="utf-8"?>
-<w:endnotes xmlns:wpc="http://schemas.microsoft.com/office/word/2010/wordprocessingCanvas" xmlns:cx="http://schemas.microsoft.com/office/drawing/2014/chartex" xmlns:cx1="http://schemas.microsoft.com/office/drawing/2015/9/8/chartex" xmlns:cx2="http://schemas.microsoft.com/office/drawing/2015/10/21/chartex" xmlns:cx3="http://schemas.microsoft.com/office/drawing/2016/5/9/chartex" xmlns:cx4="http://schemas.microsoft.com/office/drawing/2016/5/10/chartex" xmlns:cx5="http://schemas.microsoft.com/office/drawing/2016/5/11/chartex" xmlns:cx6="http://schemas.microsoft.com/office/drawing/2016/5/12/chartex" xmlns:cx7="http://schemas.microsoft.com/office/drawing/2016/5/13/chartex" xmlns:cx8="http://schemas.microsoft.com/office/drawing/2016/5/14/chartex" xmlns:mc="http://schemas.openxmlformats.org/markup-compatibility/2006" xmlns:aink="http://schemas.microsoft.com/office/drawing/2016/ink" xmlns:am3d="http://schemas.microsoft.com/office/drawing/2017/model3d" xmlns:o="urn:schemas-microsoft-com:office:office" xmlns:oel="http://schemas.microsoft.com/office/2019/extlst" xmlns:r="http://schemas.openxmlformats.org/officeDocument/2006/relationships" xmlns:m="http://schemas.openxmlformats.org/officeDocument/2006/math" xmlns:v="urn:schemas-microsoft-com:vml" xmlns:wp14="http://schemas.microsoft.com/office/word/2010/wordprocessingDrawing" xmlns:wp="http://schemas.openxmlformats.org/drawingml/2006/wordprocessingDrawing" xmlns:w10="urn:schemas-microsoft-com:office:word" xmlns:w="http://schemas.openxmlformats.org/wordprocessingml/2006/main" xmlns:w14="http://schemas.microsoft.com/office/word/2010/wordml" xmlns:w15="http://schemas.microsoft.com/office/word/2012/wordml" xmlns:w16cex="http://schemas.microsoft.com/office/word/2018/wordml/cex" xmlns:w16cid="http://schemas.microsoft.com/office/word/2016/wordml/cid" xmlns:w16="http://schemas.microsoft.com/office/word/2018/wordml" xmlns:w16du="http://schemas.microsoft.com/office/word/2023/wordml/word16du" xmlns:w16sdtdh="http://schemas.microsoft.com/office/word/2020/wordml/sdtdatahash" xmlns:w16se="http://schemas.microsoft.com/office/word/2015/wordml/symex" xmlns:wpg="http://schemas.microsoft.com/office/word/2010/wordprocessingGroup" xmlns:wpi="http://schemas.microsoft.com/office/word/2010/wordprocessingInk" xmlns:wne="http://schemas.microsoft.com/office/word/2006/wordml" xmlns:wps="http://schemas.microsoft.com/office/word/2010/wordprocessingShape" mc:Ignorable="w14 w15 w16se w16cid w16 w16cex w16sdtdh w16du wp14">
+<w:endnotes xmlns:wpc="http://schemas.microsoft.com/office/word/2010/wordprocessingCanvas" xmlns:cx="http://schemas.microsoft.com/office/drawing/2014/chartex" xmlns:cx1="http://schemas.microsoft.com/office/drawing/2015/9/8/chartex" xmlns:cx2="http://schemas.microsoft.com/office/drawing/2015/10/21/chartex" xmlns:cx3="http://schemas.microsoft.com/office/drawing/2016/5/9/chartex" xmlns:cx4="http://schemas.microsoft.com/office/drawing/2016/5/10/chartex" xmlns:cx5="http://schemas.microsoft.com/office/drawing/2016/5/11/chartex" xmlns:cx6="http://schemas.microsoft.com/office/drawing/2016/5/12/chartex" xmlns:cx7="http://schemas.microsoft.com/office/drawing/2016/5/13/chartex" xmlns:cx8="http://schemas.microsoft.com/office/drawing/2016/5/14/chartex" xmlns:mc="http://schemas.openxmlformats.org/markup-compatibility/2006" xmlns:aink="http://schemas.microsoft.com/office/drawing/2016/ink" xmlns:am3d="http://schemas.microsoft.com/office/drawing/2017/model3d" xmlns:o="urn:schemas-microsoft-com:office:office" xmlns:oel="http://schemas.microsoft.com/office/2019/extlst" xmlns:r="http://schemas.openxmlformats.org/officeDocument/2006/relationships" xmlns:m="http://schemas.openxmlformats.org/officeDocument/2006/math" xmlns:v="urn:schemas-microsoft-com:vml" xmlns:wp14="http://schemas.microsoft.com/office/word/2010/wordprocessingDrawing" xmlns:wp="http://schemas.openxmlformats.org/drawingml/2006/wordprocessingDrawing" xmlns:w10="urn:schemas-microsoft-com:office:word" xmlns:w="http://schemas.openxmlformats.org/wordprocessingml/2006/main" xmlns:w14="http://schemas.microsoft.com/office/word/2010/wordml" xmlns:w15="http://schemas.microsoft.com/office/word/2012/wordml" xmlns:w16cex="http://schemas.microsoft.com/office/word/2018/wordml/cex" xmlns:w16cid="http://schemas.microsoft.com/office/word/2016/wordml/cid" xmlns:w16="http://schemas.microsoft.com/office/word/2018/wordml" xmlns:w16sdtdh="http://schemas.microsoft.com/office/word/2020/wordml/sdtdatahash" xmlns:w16se="http://schemas.microsoft.com/office/word/2015/wordml/symex" xmlns:wpg="http://schemas.microsoft.com/office/word/2010/wordprocessingGroup" xmlns:wpi="http://schemas.microsoft.com/office/word/2010/wordprocessingInk" xmlns:wne="http://schemas.microsoft.com/office/word/2006/wordml" xmlns:wps="http://schemas.microsoft.com/office/word/2010/wordprocessingShape" mc:Ignorable="w14 w15 w16se w16cid w16 w16cex w16sdtdh wp14">
   <w:endnote w:type="separator" w:id="-1">
     <w:p>
       <w:pPr>
@@ -16856,7 +15821,7 @@
 </file>
 
 <file path=word/footer1.xml><?xml version="1.0" encoding="utf-8"?>
-<w:ftr xmlns:wpc="http://schemas.microsoft.com/office/word/2010/wordprocessingCanvas" xmlns:cx="http://schemas.microsoft.com/office/drawing/2014/chartex" xmlns:cx1="http://schemas.microsoft.com/office/drawing/2015/9/8/chartex" xmlns:cx2="http://schemas.microsoft.com/office/drawing/2015/10/21/chartex" xmlns:cx3="http://schemas.microsoft.com/office/drawing/2016/5/9/chartex" xmlns:cx4="http://schemas.microsoft.com/office/drawing/2016/5/10/chartex" xmlns:cx5="http://schemas.microsoft.com/office/drawing/2016/5/11/chartex" xmlns:cx6="http://schemas.microsoft.com/office/drawing/2016/5/12/chartex" xmlns:cx7="http://schemas.microsoft.com/office/drawing/2016/5/13/chartex" xmlns:cx8="http://schemas.microsoft.com/office/drawing/2016/5/14/chartex" xmlns:mc="http://schemas.openxmlformats.org/markup-compatibility/2006" xmlns:aink="http://schemas.microsoft.com/office/drawing/2016/ink" xmlns:am3d="http://schemas.microsoft.com/office/drawing/2017/model3d" xmlns:o="urn:schemas-microsoft-com:office:office" xmlns:oel="http://schemas.microsoft.com/office/2019/extlst" xmlns:r="http://schemas.openxmlformats.org/officeDocument/2006/relationships" xmlns:m="http://schemas.openxmlformats.org/officeDocument/2006/math" xmlns:v="urn:schemas-microsoft-com:vml" xmlns:wp14="http://schemas.microsoft.com/office/word/2010/wordprocessingDrawing" xmlns:wp="http://schemas.openxmlformats.org/drawingml/2006/wordprocessingDrawing" xmlns:w10="urn:schemas-microsoft-com:office:word" xmlns:w="http://schemas.openxmlformats.org/wordprocessingml/2006/main" xmlns:w14="http://schemas.microsoft.com/office/word/2010/wordml" xmlns:w15="http://schemas.microsoft.com/office/word/2012/wordml" xmlns:w16cex="http://schemas.microsoft.com/office/word/2018/wordml/cex" xmlns:w16cid="http://schemas.microsoft.com/office/word/2016/wordml/cid" xmlns:w16="http://schemas.microsoft.com/office/word/2018/wordml" xmlns:w16du="http://schemas.microsoft.com/office/word/2023/wordml/word16du" xmlns:w16sdtdh="http://schemas.microsoft.com/office/word/2020/wordml/sdtdatahash" xmlns:w16se="http://schemas.microsoft.com/office/word/2015/wordml/symex" xmlns:wpg="http://schemas.microsoft.com/office/word/2010/wordprocessingGroup" xmlns:wpi="http://schemas.microsoft.com/office/word/2010/wordprocessingInk" xmlns:wne="http://schemas.microsoft.com/office/word/2006/wordml" xmlns:wps="http://schemas.microsoft.com/office/word/2010/wordprocessingShape" mc:Ignorable="w14 w15 w16se w16cid w16 w16cex w16sdtdh w16du wp14">
+<w:ftr xmlns:wpc="http://schemas.microsoft.com/office/word/2010/wordprocessingCanvas" xmlns:cx="http://schemas.microsoft.com/office/drawing/2014/chartex" xmlns:cx1="http://schemas.microsoft.com/office/drawing/2015/9/8/chartex" xmlns:cx2="http://schemas.microsoft.com/office/drawing/2015/10/21/chartex" xmlns:cx3="http://schemas.microsoft.com/office/drawing/2016/5/9/chartex" xmlns:cx4="http://schemas.microsoft.com/office/drawing/2016/5/10/chartex" xmlns:cx5="http://schemas.microsoft.com/office/drawing/2016/5/11/chartex" xmlns:cx6="http://schemas.microsoft.com/office/drawing/2016/5/12/chartex" xmlns:cx7="http://schemas.microsoft.com/office/drawing/2016/5/13/chartex" xmlns:cx8="http://schemas.microsoft.com/office/drawing/2016/5/14/chartex" xmlns:mc="http://schemas.openxmlformats.org/markup-compatibility/2006" xmlns:aink="http://schemas.microsoft.com/office/drawing/2016/ink" xmlns:am3d="http://schemas.microsoft.com/office/drawing/2017/model3d" xmlns:o="urn:schemas-microsoft-com:office:office" xmlns:oel="http://schemas.microsoft.com/office/2019/extlst" xmlns:r="http://schemas.openxmlformats.org/officeDocument/2006/relationships" xmlns:m="http://schemas.openxmlformats.org/officeDocument/2006/math" xmlns:v="urn:schemas-microsoft-com:vml" xmlns:wp14="http://schemas.microsoft.com/office/word/2010/wordprocessingDrawing" xmlns:wp="http://schemas.openxmlformats.org/drawingml/2006/wordprocessingDrawing" xmlns:w10="urn:schemas-microsoft-com:office:word" xmlns:w="http://schemas.openxmlformats.org/wordprocessingml/2006/main" xmlns:w14="http://schemas.microsoft.com/office/word/2010/wordml" xmlns:w15="http://schemas.microsoft.com/office/word/2012/wordml" xmlns:w16cex="http://schemas.microsoft.com/office/word/2018/wordml/cex" xmlns:w16cid="http://schemas.microsoft.com/office/word/2016/wordml/cid" xmlns:w16="http://schemas.microsoft.com/office/word/2018/wordml" xmlns:w16sdtdh="http://schemas.microsoft.com/office/word/2020/wordml/sdtdatahash" xmlns:w16se="http://schemas.microsoft.com/office/word/2015/wordml/symex" xmlns:wpg="http://schemas.microsoft.com/office/word/2010/wordprocessingGroup" xmlns:wpi="http://schemas.microsoft.com/office/word/2010/wordprocessingInk" xmlns:wne="http://schemas.microsoft.com/office/word/2006/wordml" xmlns:wps="http://schemas.microsoft.com/office/word/2010/wordprocessingShape" mc:Ignorable="w14 w15 w16se w16cid w16 w16cex w16sdtdh wp14">
   <w:p>
     <w:pPr>
       <w:pStyle w:val="Normal1"/>
@@ -16947,7 +15912,7 @@
 </file>
 
 <file path=word/footnotes.xml><?xml version="1.0" encoding="utf-8"?>
-<w:footnotes xmlns:wpc="http://schemas.microsoft.com/office/word/2010/wordprocessingCanvas" xmlns:cx="http://schemas.microsoft.com/office/drawing/2014/chartex" xmlns:cx1="http://schemas.microsoft.com/office/drawing/2015/9/8/chartex" xmlns:cx2="http://schemas.microsoft.com/office/drawing/2015/10/21/chartex" xmlns:cx3="http://schemas.microsoft.com/office/drawing/2016/5/9/chartex" xmlns:cx4="http://schemas.microsoft.com/office/drawing/2016/5/10/chartex" xmlns:cx5="http://schemas.microsoft.com/office/drawing/2016/5/11/chartex" xmlns:cx6="http://schemas.microsoft.com/office/drawing/2016/5/12/chartex" xmlns:cx7="http://schemas.microsoft.com/office/drawing/2016/5/13/chartex" xmlns:cx8="http://schemas.microsoft.com/office/drawing/2016/5/14/chartex" xmlns:mc="http://schemas.openxmlformats.org/markup-compatibility/2006" xmlns:aink="http://schemas.microsoft.com/office/drawing/2016/ink" xmlns:am3d="http://schemas.microsoft.com/office/drawing/2017/model3d" xmlns:o="urn:schemas-microsoft-com:office:office" xmlns:oel="http://schemas.microsoft.com/office/2019/extlst" xmlns:r="http://schemas.openxmlformats.org/officeDocument/2006/relationships" xmlns:m="http://schemas.openxmlformats.org/officeDocument/2006/math" xmlns:v="urn:schemas-microsoft-com:vml" xmlns:wp14="http://schemas.microsoft.com/office/word/2010/wordprocessingDrawing" xmlns:wp="http://schemas.openxmlformats.org/drawingml/2006/wordprocessingDrawing" xmlns:w10="urn:schemas-microsoft-com:office:word" xmlns:w="http://schemas.openxmlformats.org/wordprocessingml/2006/main" xmlns:w14="http://schemas.microsoft.com/office/word/2010/wordml" xmlns:w15="http://schemas.microsoft.com/office/word/2012/wordml" xmlns:w16cex="http://schemas.microsoft.com/office/word/2018/wordml/cex" xmlns:w16cid="http://schemas.microsoft.com/office/word/2016/wordml/cid" xmlns:w16="http://schemas.microsoft.com/office/word/2018/wordml" xmlns:w16du="http://schemas.microsoft.com/office/word/2023/wordml/word16du" xmlns:w16sdtdh="http://schemas.microsoft.com/office/word/2020/wordml/sdtdatahash" xmlns:w16se="http://schemas.microsoft.com/office/word/2015/wordml/symex" xmlns:wpg="http://schemas.microsoft.com/office/word/2010/wordprocessingGroup" xmlns:wpi="http://schemas.microsoft.com/office/word/2010/wordprocessingInk" xmlns:wne="http://schemas.microsoft.com/office/word/2006/wordml" xmlns:wps="http://schemas.microsoft.com/office/word/2010/wordprocessingShape" mc:Ignorable="w14 w15 w16se w16cid w16 w16cex w16sdtdh w16du wp14">
+<w:footnotes xmlns:wpc="http://schemas.microsoft.com/office/word/2010/wordprocessingCanvas" xmlns:cx="http://schemas.microsoft.com/office/drawing/2014/chartex" xmlns:cx1="http://schemas.microsoft.com/office/drawing/2015/9/8/chartex" xmlns:cx2="http://schemas.microsoft.com/office/drawing/2015/10/21/chartex" xmlns:cx3="http://schemas.microsoft.com/office/drawing/2016/5/9/chartex" xmlns:cx4="http://schemas.microsoft.com/office/drawing/2016/5/10/chartex" xmlns:cx5="http://schemas.microsoft.com/office/drawing/2016/5/11/chartex" xmlns:cx6="http://schemas.microsoft.com/office/drawing/2016/5/12/chartex" xmlns:cx7="http://schemas.microsoft.com/office/drawing/2016/5/13/chartex" xmlns:cx8="http://schemas.microsoft.com/office/drawing/2016/5/14/chartex" xmlns:mc="http://schemas.openxmlformats.org/markup-compatibility/2006" xmlns:aink="http://schemas.microsoft.com/office/drawing/2016/ink" xmlns:am3d="http://schemas.microsoft.com/office/drawing/2017/model3d" xmlns:o="urn:schemas-microsoft-com:office:office" xmlns:oel="http://schemas.microsoft.com/office/2019/extlst" xmlns:r="http://schemas.openxmlformats.org/officeDocument/2006/relationships" xmlns:m="http://schemas.openxmlformats.org/officeDocument/2006/math" xmlns:v="urn:schemas-microsoft-com:vml" xmlns:wp14="http://schemas.microsoft.com/office/word/2010/wordprocessingDrawing" xmlns:wp="http://schemas.openxmlformats.org/drawingml/2006/wordprocessingDrawing" xmlns:w10="urn:schemas-microsoft-com:office:word" xmlns:w="http://schemas.openxmlformats.org/wordprocessingml/2006/main" xmlns:w14="http://schemas.microsoft.com/office/word/2010/wordml" xmlns:w15="http://schemas.microsoft.com/office/word/2012/wordml" xmlns:w16cex="http://schemas.microsoft.com/office/word/2018/wordml/cex" xmlns:w16cid="http://schemas.microsoft.com/office/word/2016/wordml/cid" xmlns:w16="http://schemas.microsoft.com/office/word/2018/wordml" xmlns:w16sdtdh="http://schemas.microsoft.com/office/word/2020/wordml/sdtdatahash" xmlns:w16se="http://schemas.microsoft.com/office/word/2015/wordml/symex" xmlns:wpg="http://schemas.microsoft.com/office/word/2010/wordprocessingGroup" xmlns:wpi="http://schemas.microsoft.com/office/word/2010/wordprocessingInk" xmlns:wne="http://schemas.microsoft.com/office/word/2006/wordml" xmlns:wps="http://schemas.microsoft.com/office/word/2010/wordprocessingShape" mc:Ignorable="w14 w15 w16se w16cid w16 w16cex w16sdtdh wp14">
   <w:footnote w:type="separator" w:id="-1">
     <w:p>
       <w:pPr>
@@ -16972,7 +15937,7 @@
 </file>
 
 <file path=word/header1.xml><?xml version="1.0" encoding="utf-8"?>
-<w:hdr xmlns:wpc="http://schemas.microsoft.com/office/word/2010/wordprocessingCanvas" xmlns:cx="http://schemas.microsoft.com/office/drawing/2014/chartex" xmlns:cx1="http://schemas.microsoft.com/office/drawing/2015/9/8/chartex" xmlns:cx2="http://schemas.microsoft.com/office/drawing/2015/10/21/chartex" xmlns:cx3="http://schemas.microsoft.com/office/drawing/2016/5/9/chartex" xmlns:cx4="http://schemas.microsoft.com/office/drawing/2016/5/10/chartex" xmlns:cx5="http://schemas.microsoft.com/office/drawing/2016/5/11/chartex" xmlns:cx6="http://schemas.microsoft.com/office/drawing/2016/5/12/chartex" xmlns:cx7="http://schemas.microsoft.com/office/drawing/2016/5/13/chartex" xmlns:cx8="http://schemas.microsoft.com/office/drawing/2016/5/14/chartex" xmlns:mc="http://schemas.openxmlformats.org/markup-compatibility/2006" xmlns:aink="http://schemas.microsoft.com/office/drawing/2016/ink" xmlns:am3d="http://schemas.microsoft.com/office/drawing/2017/model3d" xmlns:o="urn:schemas-microsoft-com:office:office" xmlns:oel="http://schemas.microsoft.com/office/2019/extlst" xmlns:r="http://schemas.openxmlformats.org/officeDocument/2006/relationships" xmlns:m="http://schemas.openxmlformats.org/officeDocument/2006/math" xmlns:v="urn:schemas-microsoft-com:vml" xmlns:wp14="http://schemas.microsoft.com/office/word/2010/wordprocessingDrawing" xmlns:wp="http://schemas.openxmlformats.org/drawingml/2006/wordprocessingDrawing" xmlns:w10="urn:schemas-microsoft-com:office:word" xmlns:w="http://schemas.openxmlformats.org/wordprocessingml/2006/main" xmlns:w14="http://schemas.microsoft.com/office/word/2010/wordml" xmlns:w15="http://schemas.microsoft.com/office/word/2012/wordml" xmlns:w16cex="http://schemas.microsoft.com/office/word/2018/wordml/cex" xmlns:w16cid="http://schemas.microsoft.com/office/word/2016/wordml/cid" xmlns:w16="http://schemas.microsoft.com/office/word/2018/wordml" xmlns:w16du="http://schemas.microsoft.com/office/word/2023/wordml/word16du" xmlns:w16sdtdh="http://schemas.microsoft.com/office/word/2020/wordml/sdtdatahash" xmlns:w16se="http://schemas.microsoft.com/office/word/2015/wordml/symex" xmlns:wpg="http://schemas.microsoft.com/office/word/2010/wordprocessingGroup" xmlns:wpi="http://schemas.microsoft.com/office/word/2010/wordprocessingInk" xmlns:wne="http://schemas.microsoft.com/office/word/2006/wordml" xmlns:wps="http://schemas.microsoft.com/office/word/2010/wordprocessingShape" xmlns:a="http://schemas.openxmlformats.org/drawingml/2006/main" xmlns:pic="http://schemas.openxmlformats.org/drawingml/2006/picture" xmlns:a14="http://schemas.microsoft.com/office/drawing/2010/main" mc:Ignorable="w14 w15 w16se w16cid w16 w16cex w16sdtdh w16du wp14">
+<w:hdr xmlns:wpc="http://schemas.microsoft.com/office/word/2010/wordprocessingCanvas" xmlns:cx="http://schemas.microsoft.com/office/drawing/2014/chartex" xmlns:cx1="http://schemas.microsoft.com/office/drawing/2015/9/8/chartex" xmlns:cx2="http://schemas.microsoft.com/office/drawing/2015/10/21/chartex" xmlns:cx3="http://schemas.microsoft.com/office/drawing/2016/5/9/chartex" xmlns:cx4="http://schemas.microsoft.com/office/drawing/2016/5/10/chartex" xmlns:cx5="http://schemas.microsoft.com/office/drawing/2016/5/11/chartex" xmlns:cx6="http://schemas.microsoft.com/office/drawing/2016/5/12/chartex" xmlns:cx7="http://schemas.microsoft.com/office/drawing/2016/5/13/chartex" xmlns:cx8="http://schemas.microsoft.com/office/drawing/2016/5/14/chartex" xmlns:mc="http://schemas.openxmlformats.org/markup-compatibility/2006" xmlns:aink="http://schemas.microsoft.com/office/drawing/2016/ink" xmlns:am3d="http://schemas.microsoft.com/office/drawing/2017/model3d" xmlns:o="urn:schemas-microsoft-com:office:office" xmlns:oel="http://schemas.microsoft.com/office/2019/extlst" xmlns:r="http://schemas.openxmlformats.org/officeDocument/2006/relationships" xmlns:m="http://schemas.openxmlformats.org/officeDocument/2006/math" xmlns:v="urn:schemas-microsoft-com:vml" xmlns:wp14="http://schemas.microsoft.com/office/word/2010/wordprocessingDrawing" xmlns:wp="http://schemas.openxmlformats.org/drawingml/2006/wordprocessingDrawing" xmlns:w10="urn:schemas-microsoft-com:office:word" xmlns:w="http://schemas.openxmlformats.org/wordprocessingml/2006/main" xmlns:w14="http://schemas.microsoft.com/office/word/2010/wordml" xmlns:w15="http://schemas.microsoft.com/office/word/2012/wordml" xmlns:w16cex="http://schemas.microsoft.com/office/word/2018/wordml/cex" xmlns:w16cid="http://schemas.microsoft.com/office/word/2016/wordml/cid" xmlns:w16="http://schemas.microsoft.com/office/word/2018/wordml" xmlns:w16sdtdh="http://schemas.microsoft.com/office/word/2020/wordml/sdtdatahash" xmlns:w16se="http://schemas.microsoft.com/office/word/2015/wordml/symex" xmlns:wpg="http://schemas.microsoft.com/office/word/2010/wordprocessingGroup" xmlns:wpi="http://schemas.microsoft.com/office/word/2010/wordprocessingInk" xmlns:wne="http://schemas.microsoft.com/office/word/2006/wordml" xmlns:wps="http://schemas.microsoft.com/office/word/2010/wordprocessingShape" xmlns:a="http://schemas.openxmlformats.org/drawingml/2006/main" xmlns:pic="http://schemas.openxmlformats.org/drawingml/2006/picture" xmlns:a14="http://schemas.microsoft.com/office/drawing/2010/main" mc:Ignorable="w14 w15 w16se w16cid w16 w16cex w16sdtdh wp14">
   <w:p>
     <w:pPr>
       <w:pStyle w:val="Normal1"/>
@@ -17086,7 +16051,7 @@
 </file>
 
 <file path=word/numbering.xml><?xml version="1.0" encoding="utf-8"?>
-<w:numbering xmlns:wpc="http://schemas.microsoft.com/office/word/2010/wordprocessingCanvas" xmlns:cx="http://schemas.microsoft.com/office/drawing/2014/chartex" xmlns:cx1="http://schemas.microsoft.com/office/drawing/2015/9/8/chartex" xmlns:cx2="http://schemas.microsoft.com/office/drawing/2015/10/21/chartex" xmlns:cx3="http://schemas.microsoft.com/office/drawing/2016/5/9/chartex" xmlns:cx4="http://schemas.microsoft.com/office/drawing/2016/5/10/chartex" xmlns:cx5="http://schemas.microsoft.com/office/drawing/2016/5/11/chartex" xmlns:cx6="http://schemas.microsoft.com/office/drawing/2016/5/12/chartex" xmlns:cx7="http://schemas.microsoft.com/office/drawing/2016/5/13/chartex" xmlns:cx8="http://schemas.microsoft.com/office/drawing/2016/5/14/chartex" xmlns:mc="http://schemas.openxmlformats.org/markup-compatibility/2006" xmlns:aink="http://schemas.microsoft.com/office/drawing/2016/ink" xmlns:am3d="http://schemas.microsoft.com/office/drawing/2017/model3d" xmlns:o="urn:schemas-microsoft-com:office:office" xmlns:oel="http://schemas.microsoft.com/office/2019/extlst" xmlns:r="http://schemas.openxmlformats.org/officeDocument/2006/relationships" xmlns:m="http://schemas.openxmlformats.org/officeDocument/2006/math" xmlns:v="urn:schemas-microsoft-com:vml" xmlns:wp14="http://schemas.microsoft.com/office/word/2010/wordprocessingDrawing" xmlns:wp="http://schemas.openxmlformats.org/drawingml/2006/wordprocessingDrawing" xmlns:w10="urn:schemas-microsoft-com:office:word" xmlns:w="http://schemas.openxmlformats.org/wordprocessingml/2006/main" xmlns:w14="http://schemas.microsoft.com/office/word/2010/wordml" xmlns:w15="http://schemas.microsoft.com/office/word/2012/wordml" xmlns:w16cex="http://schemas.microsoft.com/office/word/2018/wordml/cex" xmlns:w16cid="http://schemas.microsoft.com/office/word/2016/wordml/cid" xmlns:w16="http://schemas.microsoft.com/office/word/2018/wordml" xmlns:w16du="http://schemas.microsoft.com/office/word/2023/wordml/word16du" xmlns:w16sdtdh="http://schemas.microsoft.com/office/word/2020/wordml/sdtdatahash" xmlns:w16se="http://schemas.microsoft.com/office/word/2015/wordml/symex" xmlns:wpg="http://schemas.microsoft.com/office/word/2010/wordprocessingGroup" xmlns:wpi="http://schemas.microsoft.com/office/word/2010/wordprocessingInk" xmlns:wne="http://schemas.microsoft.com/office/word/2006/wordml" xmlns:wps="http://schemas.microsoft.com/office/word/2010/wordprocessingShape" mc:Ignorable="w14 w15 w16se w16cid w16 w16cex w16sdtdh w16du wp14">
+<w:numbering xmlns:wpc="http://schemas.microsoft.com/office/word/2010/wordprocessingCanvas" xmlns:cx="http://schemas.microsoft.com/office/drawing/2014/chartex" xmlns:cx1="http://schemas.microsoft.com/office/drawing/2015/9/8/chartex" xmlns:cx2="http://schemas.microsoft.com/office/drawing/2015/10/21/chartex" xmlns:cx3="http://schemas.microsoft.com/office/drawing/2016/5/9/chartex" xmlns:cx4="http://schemas.microsoft.com/office/drawing/2016/5/10/chartex" xmlns:cx5="http://schemas.microsoft.com/office/drawing/2016/5/11/chartex" xmlns:cx6="http://schemas.microsoft.com/office/drawing/2016/5/12/chartex" xmlns:cx7="http://schemas.microsoft.com/office/drawing/2016/5/13/chartex" xmlns:cx8="http://schemas.microsoft.com/office/drawing/2016/5/14/chartex" xmlns:mc="http://schemas.openxmlformats.org/markup-compatibility/2006" xmlns:aink="http://schemas.microsoft.com/office/drawing/2016/ink" xmlns:am3d="http://schemas.microsoft.com/office/drawing/2017/model3d" xmlns:o="urn:schemas-microsoft-com:office:office" xmlns:oel="http://schemas.microsoft.com/office/2019/extlst" xmlns:r="http://schemas.openxmlformats.org/officeDocument/2006/relationships" xmlns:m="http://schemas.openxmlformats.org/officeDocument/2006/math" xmlns:v="urn:schemas-microsoft-com:vml" xmlns:wp14="http://schemas.microsoft.com/office/word/2010/wordprocessingDrawing" xmlns:wp="http://schemas.openxmlformats.org/drawingml/2006/wordprocessingDrawing" xmlns:w10="urn:schemas-microsoft-com:office:word" xmlns:w="http://schemas.openxmlformats.org/wordprocessingml/2006/main" xmlns:w14="http://schemas.microsoft.com/office/word/2010/wordml" xmlns:w15="http://schemas.microsoft.com/office/word/2012/wordml" xmlns:w16cex="http://schemas.microsoft.com/office/word/2018/wordml/cex" xmlns:w16cid="http://schemas.microsoft.com/office/word/2016/wordml/cid" xmlns:w16="http://schemas.microsoft.com/office/word/2018/wordml" xmlns:w16sdtdh="http://schemas.microsoft.com/office/word/2020/wordml/sdtdatahash" xmlns:w16se="http://schemas.microsoft.com/office/word/2015/wordml/symex" xmlns:wpg="http://schemas.microsoft.com/office/word/2010/wordprocessingGroup" xmlns:wpi="http://schemas.microsoft.com/office/word/2010/wordprocessingInk" xmlns:wne="http://schemas.microsoft.com/office/word/2006/wordml" xmlns:wps="http://schemas.microsoft.com/office/word/2010/wordprocessingShape" mc:Ignorable="w14 w15 w16se w16cid w16 w16cex w16sdtdh wp14">
   <w:abstractNum w:abstractNumId="0" w15:restartNumberingAfterBreak="0">
     <w:nsid w:val="10123165"/>
     <w:multiLevelType w:val="multilevel"/>
@@ -18871,7 +17836,7 @@
 </file>
 
 <file path=word/people.xml><?xml version="1.0" encoding="utf-8"?>
-<w15:people xmlns:wpc="http://schemas.microsoft.com/office/word/2010/wordprocessingCanvas" xmlns:cx="http://schemas.microsoft.com/office/drawing/2014/chartex" xmlns:cx1="http://schemas.microsoft.com/office/drawing/2015/9/8/chartex" xmlns:cx2="http://schemas.microsoft.com/office/drawing/2015/10/21/chartex" xmlns:cx3="http://schemas.microsoft.com/office/drawing/2016/5/9/chartex" xmlns:cx4="http://schemas.microsoft.com/office/drawing/2016/5/10/chartex" xmlns:cx5="http://schemas.microsoft.com/office/drawing/2016/5/11/chartex" xmlns:cx6="http://schemas.microsoft.com/office/drawing/2016/5/12/chartex" xmlns:cx7="http://schemas.microsoft.com/office/drawing/2016/5/13/chartex" xmlns:cx8="http://schemas.microsoft.com/office/drawing/2016/5/14/chartex" xmlns:mc="http://schemas.openxmlformats.org/markup-compatibility/2006" xmlns:aink="http://schemas.microsoft.com/office/drawing/2016/ink" xmlns:am3d="http://schemas.microsoft.com/office/drawing/2017/model3d" xmlns:o="urn:schemas-microsoft-com:office:office" xmlns:oel="http://schemas.microsoft.com/office/2019/extlst" xmlns:r="http://schemas.openxmlformats.org/officeDocument/2006/relationships" xmlns:m="http://schemas.openxmlformats.org/officeDocument/2006/math" xmlns:v="urn:schemas-microsoft-com:vml" xmlns:wp14="http://schemas.microsoft.com/office/word/2010/wordprocessingDrawing" xmlns:wp="http://schemas.openxmlformats.org/drawingml/2006/wordprocessingDrawing" xmlns:w10="urn:schemas-microsoft-com:office:word" xmlns:w="http://schemas.openxmlformats.org/wordprocessingml/2006/main" xmlns:w14="http://schemas.microsoft.com/office/word/2010/wordml" xmlns:w15="http://schemas.microsoft.com/office/word/2012/wordml" xmlns:w16cex="http://schemas.microsoft.com/office/word/2018/wordml/cex" xmlns:w16cid="http://schemas.microsoft.com/office/word/2016/wordml/cid" xmlns:w16="http://schemas.microsoft.com/office/word/2018/wordml" xmlns:w16du="http://schemas.microsoft.com/office/word/2023/wordml/word16du" xmlns:w16sdtdh="http://schemas.microsoft.com/office/word/2020/wordml/sdtdatahash" xmlns:w16se="http://schemas.microsoft.com/office/word/2015/wordml/symex" xmlns:wpg="http://schemas.microsoft.com/office/word/2010/wordprocessingGroup" xmlns:wpi="http://schemas.microsoft.com/office/word/2010/wordprocessingInk" xmlns:wne="http://schemas.microsoft.com/office/word/2006/wordml" xmlns:wps="http://schemas.microsoft.com/office/word/2010/wordprocessingShape" mc:Ignorable="w14 w15 w16se w16cid w16 w16cex w16sdtdh w16du wp14">
+<w15:people xmlns:mc="http://schemas.openxmlformats.org/markup-compatibility/2006" xmlns:w15="http://schemas.microsoft.com/office/word/2012/wordml" mc:Ignorable="w15">
   <w15:person w15:author="Sandra Paola Morales Paez">
     <w15:presenceInfo w15:providerId="AD" w15:userId="S::sandrap.morales@unad.edu.co::33e80951-1d3b-47f2-8326-0ae4d88eafec"/>
   </w15:person>
@@ -18879,7 +17844,7 @@
 </file>
 
 <file path=word/styles.xml><?xml version="1.0" encoding="utf-8"?>
-<w:styles xmlns:mc="http://schemas.openxmlformats.org/markup-compatibility/2006" xmlns:r="http://schemas.openxmlformats.org/officeDocument/2006/relationships" xmlns:w="http://schemas.openxmlformats.org/wordprocessingml/2006/main" xmlns:w14="http://schemas.microsoft.com/office/word/2010/wordml" xmlns:w15="http://schemas.microsoft.com/office/word/2012/wordml" xmlns:w16cex="http://schemas.microsoft.com/office/word/2018/wordml/cex" xmlns:w16cid="http://schemas.microsoft.com/office/word/2016/wordml/cid" xmlns:w16="http://schemas.microsoft.com/office/word/2018/wordml" xmlns:w16du="http://schemas.microsoft.com/office/word/2023/wordml/word16du" xmlns:w16sdtdh="http://schemas.microsoft.com/office/word/2020/wordml/sdtdatahash" xmlns:w16se="http://schemas.microsoft.com/office/word/2015/wordml/symex" mc:Ignorable="w14 w15 w16se w16cid w16 w16cex w16sdtdh w16du">
+<w:styles xmlns:mc="http://schemas.openxmlformats.org/markup-compatibility/2006" xmlns:r="http://schemas.openxmlformats.org/officeDocument/2006/relationships" xmlns:w="http://schemas.openxmlformats.org/wordprocessingml/2006/main" xmlns:w14="http://schemas.microsoft.com/office/word/2010/wordml" xmlns:w15="http://schemas.microsoft.com/office/word/2012/wordml" xmlns:w16cex="http://schemas.microsoft.com/office/word/2018/wordml/cex" xmlns:w16cid="http://schemas.microsoft.com/office/word/2016/wordml/cid" xmlns:w16="http://schemas.microsoft.com/office/word/2018/wordml" xmlns:w16sdtdh="http://schemas.microsoft.com/office/word/2020/wordml/sdtdatahash" xmlns:w16se="http://schemas.microsoft.com/office/word/2015/wordml/symex" mc:Ignorable="w14 w15 w16se w16cid w16 w16cex w16sdtdh">
   <w:docDefaults>
     <w:rPrDefault>
       <w:rPr>
@@ -20826,17 +19791,21 @@
 </file>
 
 <file path=customXml/item1.xml><?xml version="1.0" encoding="utf-8"?>
-<p:properties xmlns:p="http://schemas.microsoft.com/office/2006/metadata/properties" xmlns:xsi="http://www.w3.org/2001/XMLSchema-instance" xmlns:pc="http://schemas.microsoft.com/office/infopath/2007/PartnerControls">
-  <documentManagement>
-    <TaxCatchAll xmlns="cb45339b-ced9-4d0d-8f64-77573914d53b" xsi:nil="true"/>
-    <lcf76f155ced4ddcb4097134ff3c332f xmlns="43a3ca16-9c26-4813-b83f-4aec9927b43f">
-      <Terms xmlns="http://schemas.microsoft.com/office/infopath/2007/PartnerControls"/>
-    </lcf76f155ced4ddcb4097134ff3c332f>
-  </documentManagement>
-</p:properties>
+<go:gDocsCustomXmlDataStorage xmlns:go="http://customooxmlschemas.google.com/" xmlns:r="http://schemas.openxmlformats.org/officeDocument/2006/relationships">
+  <go:docsCustomData xmlns:go="http://customooxmlschemas.google.com/" roundtripDataSignature="AMtx7miYe/D0lUKxW603CalP9NhkYcNWvQ==">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</go:docsCustomData>
+</go:gDocsCustomXmlDataStorage>
 </file>
 
 <file path=customXml/item2.xml><?xml version="1.0" encoding="utf-8"?>
+<?mso-contentType ?>
+<FormTemplates xmlns="http://schemas.microsoft.com/sharepoint/v3/contenttype/forms">
+  <Display>DocumentLibraryForm</Display>
+  <Edit>DocumentLibraryForm</Edit>
+  <New>DocumentLibraryForm</New>
+</FormTemplates>
+</file>
+
+<file path=customXml/item3.xml><?xml version="1.0" encoding="utf-8"?>
 <ct:contentTypeSchema xmlns:ct="http://schemas.microsoft.com/office/2006/metadata/contentType" xmlns:ma="http://schemas.microsoft.com/office/2006/metadata/properties/metaAttributes" ct:_="" ma:_="" ma:contentTypeName="Documento" ma:contentTypeID="0x01010049282E1EDBE9234EA9E6D38F720E265F" ma:contentTypeVersion="15" ma:contentTypeDescription="Crear nuevo documento." ma:contentTypeScope="" ma:versionID="b31c7aa9eaf043a08b87120b3c4916e3">
   <xsd:schema xmlns:xsd="http://www.w3.org/2001/XMLSchema" xmlns:xs="http://www.w3.org/2001/XMLSchema" xmlns:p="http://schemas.microsoft.com/office/2006/metadata/properties" xmlns:ns2="cb45339b-ced9-4d0d-8f64-77573914d53b" xmlns:ns3="43a3ca16-9c26-4813-b83f-4aec9927b43f" targetNamespace="http://schemas.microsoft.com/office/2006/metadata/properties" ma:root="true" ma:fieldsID="3533d065b04d75c457075bc55f1f5315" ns2:_="" ns3:_="">
     <xsd:import namespace="cb45339b-ced9-4d0d-8f64-77573914d53b"/>
@@ -21071,33 +20040,35 @@
 </ct:contentTypeSchema>
 </file>
 
-<file path=customXml/item3.xml><?xml version="1.0" encoding="utf-8"?>
-<?mso-contentType ?>
-<FormTemplates xmlns="http://schemas.microsoft.com/sharepoint/v3/contenttype/forms">
-  <Display>DocumentLibraryForm</Display>
-  <Edit>DocumentLibraryForm</Edit>
-  <New>DocumentLibraryForm</New>
-</FormTemplates>
-</file>
-
 <file path=customXml/item4.xml><?xml version="1.0" encoding="utf-8"?>
-<go:gDocsCustomXmlDataStorage xmlns:go="http://customooxmlschemas.google.com/" xmlns:r="http://schemas.openxmlformats.org/officeDocument/2006/relationships">
-  <go:docsCustomData xmlns:go="http://customooxmlschemas.google.com/" roundtripDataSignature="AMtx7miYe/D0lUKxW603CalP9NhkYcNWvQ==">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</go:docsCustomData>
-</go:gDocsCustomXmlDataStorage>
+<p:properties xmlns:p="http://schemas.microsoft.com/office/2006/metadata/properties" xmlns:xsi="http://www.w3.org/2001/XMLSchema-instance" xmlns:pc="http://schemas.microsoft.com/office/infopath/2007/PartnerControls">
+  <documentManagement>
+    <TaxCatchAll xmlns="cb45339b-ced9-4d0d-8f64-77573914d53b" xsi:nil="true"/>
+    <lcf76f155ced4ddcb4097134ff3c332f xmlns="43a3ca16-9c26-4813-b83f-4aec9927b43f">
+      <Terms xmlns="http://schemas.microsoft.com/office/infopath/2007/PartnerControls"/>
+    </lcf76f155ced4ddcb4097134ff3c332f>
+  </documentManagement>
+</p:properties>
 </file>
 
 <file path=customXml/itemProps1.xml><?xml version="1.0" encoding="utf-8"?>
-<ds:datastoreItem xmlns:ds="http://schemas.openxmlformats.org/officeDocument/2006/customXml" ds:itemID="{0013F1DF-3DEF-49CC-AEDF-D36CC5413E51}">
+<ds:datastoreItem xmlns:ds="http://schemas.openxmlformats.org/officeDocument/2006/customXml" ds:itemID="{11111111-1234-1234-1234-123412341234}">
   <ds:schemaRefs>
-    <ds:schemaRef ds:uri="http://schemas.microsoft.com/office/2006/metadata/properties"/>
-    <ds:schemaRef ds:uri="http://schemas.microsoft.com/office/infopath/2007/PartnerControls"/>
-    <ds:schemaRef ds:uri="cb45339b-ced9-4d0d-8f64-77573914d53b"/>
-    <ds:schemaRef ds:uri="43a3ca16-9c26-4813-b83f-4aec9927b43f"/>
+    <ds:schemaRef ds:uri="http://customooxmlschemas.google.com/"/>
+    <ds:schemaRef ds:uri="http://schemas.openxmlformats.org/officeDocument/2006/relationships"/>
   </ds:schemaRefs>
 </ds:datastoreItem>
 </file>
 
 <file path=customXml/itemProps2.xml><?xml version="1.0" encoding="utf-8"?>
+<ds:datastoreItem xmlns:ds="http://schemas.openxmlformats.org/officeDocument/2006/customXml" ds:itemID="{0B24653E-20F2-4DDC-BC8D-B91D92596D09}">
+  <ds:schemaRefs>
+    <ds:schemaRef ds:uri="http://schemas.microsoft.com/sharepoint/v3/contenttype/forms"/>
+  </ds:schemaRefs>
+</ds:datastoreItem>
+</file>
+
+<file path=customXml/itemProps3.xml><?xml version="1.0" encoding="utf-8"?>
 <ds:datastoreItem xmlns:ds="http://schemas.openxmlformats.org/officeDocument/2006/customXml" ds:itemID="{C1B5FBFD-3B4B-4559-848B-2852C220E822}">
   <ds:schemaRefs>
     <ds:schemaRef ds:uri="http://schemas.microsoft.com/office/2006/metadata/contentType"/>
@@ -21116,19 +20087,13 @@
 </ds:datastoreItem>
 </file>
 
-<file path=customXml/itemProps3.xml><?xml version="1.0" encoding="utf-8"?>
-<ds:datastoreItem xmlns:ds="http://schemas.openxmlformats.org/officeDocument/2006/customXml" ds:itemID="{0B24653E-20F2-4DDC-BC8D-B91D92596D09}">
+<file path=customXml/itemProps4.xml><?xml version="1.0" encoding="utf-8"?>
+<ds:datastoreItem xmlns:ds="http://schemas.openxmlformats.org/officeDocument/2006/customXml" ds:itemID="{0013F1DF-3DEF-49CC-AEDF-D36CC5413E51}">
   <ds:schemaRefs>
-    <ds:schemaRef ds:uri="http://schemas.microsoft.com/sharepoint/v3/contenttype/forms"/>
-  </ds:schemaRefs>
-</ds:datastoreItem>
-</file>
-
-<file path=customXml/itemProps4.xml><?xml version="1.0" encoding="utf-8"?>
-<ds:datastoreItem xmlns:ds="http://schemas.openxmlformats.org/officeDocument/2006/customXml" ds:itemID="{11111111-1234-1234-1234-123412341234}">
-  <ds:schemaRefs>
-    <ds:schemaRef ds:uri="http://customooxmlschemas.google.com/"/>
-    <ds:schemaRef ds:uri="http://schemas.openxmlformats.org/officeDocument/2006/relationships"/>
+    <ds:schemaRef ds:uri="http://schemas.microsoft.com/office/2006/metadata/properties"/>
+    <ds:schemaRef ds:uri="http://schemas.microsoft.com/office/infopath/2007/PartnerControls"/>
+    <ds:schemaRef ds:uri="cb45339b-ced9-4d0d-8f64-77573914d53b"/>
+    <ds:schemaRef ds:uri="43a3ca16-9c26-4813-b83f-4aec9927b43f"/>
   </ds:schemaRefs>
 </ds:datastoreItem>
 </file>
</xml_diff>